<commit_message>
Veranderingen in het GDD
</commit_message>
<xml_diff>
--- a/1.2.05 - GDD_ Joran&Jille.docx
+++ b/1.2.05 - GDD_ Joran&Jille.docx
@@ -325,7 +325,7 @@
                           <w:sdtContent>
                             <w:p>
                               <w:pPr>
-                                <w:pStyle w:val="Title"/>
+                                <w:pStyle w:val="Titel"/>
                                 <w:jc w:val="right"/>
                                 <w:rPr>
                                   <w:caps/>
@@ -663,7 +663,7 @@
                           <w:sdtContent>
                             <w:p>
                               <w:pPr>
-                                <w:pStyle w:val="Subtitle"/>
+                                <w:pStyle w:val="Ondertitel"/>
                                 <w:rPr>
                                   <w:rFonts w:cstheme="minorBidi"/>
                                   <w:color w:val="FFFFFF" w:themeColor="background1"/>
@@ -2039,6 +2039,273 @@
           <w:rFonts w:cstheme="minorHAnsi"/>
         </w:rPr>
       </w:pPr>
+      <w:r>
+        <w:rPr>
+          <w:rFonts w:cstheme="minorHAnsi"/>
+        </w:rPr>
+        <w:t xml:space="preserve">Ons plan is oom een 2 </w:t>
+      </w:r>
+      <w:proofErr w:type="spellStart"/>
+      <w:r>
+        <w:rPr>
+          <w:rFonts w:cstheme="minorHAnsi"/>
+        </w:rPr>
+        <w:t>player</w:t>
+      </w:r>
+      <w:proofErr w:type="spellEnd"/>
+      <w:r>
+        <w:rPr>
+          <w:rFonts w:cstheme="minorHAnsi"/>
+        </w:rPr>
+        <w:t xml:space="preserve"> </w:t>
+      </w:r>
+      <w:proofErr w:type="spellStart"/>
+      <w:r>
+        <w:rPr>
+          <w:rFonts w:cstheme="minorHAnsi"/>
+        </w:rPr>
+        <w:t>platformer</w:t>
+      </w:r>
+      <w:proofErr w:type="spellEnd"/>
+      <w:r>
+        <w:rPr>
+          <w:rFonts w:cstheme="minorHAnsi"/>
+        </w:rPr>
+        <w:t xml:space="preserve"> </w:t>
+      </w:r>
+      <w:proofErr w:type="spellStart"/>
+      <w:r>
+        <w:rPr>
+          <w:rFonts w:cstheme="minorHAnsi"/>
+        </w:rPr>
+        <w:t>puzzle</w:t>
+      </w:r>
+      <w:proofErr w:type="spellEnd"/>
+      <w:r>
+        <w:rPr>
+          <w:rFonts w:cstheme="minorHAnsi"/>
+        </w:rPr>
+        <w:t xml:space="preserve"> game te maken. Het doel is uiteindelijk om het level te halen. De stijl wordt een pixel game. Onze </w:t>
+      </w:r>
+      <w:proofErr w:type="spellStart"/>
+      <w:r>
+        <w:rPr>
+          <w:rFonts w:cstheme="minorHAnsi"/>
+        </w:rPr>
+        <w:t>tilemap</w:t>
+      </w:r>
+      <w:proofErr w:type="spellEnd"/>
+      <w:r>
+        <w:rPr>
+          <w:rFonts w:cstheme="minorHAnsi"/>
+        </w:rPr>
+        <w:t xml:space="preserve"> is dit</w:t>
+      </w:r>
+    </w:p>
+    <w:p>
+      <w:pPr>
+        <w:keepNext/>
+        <w:keepLines/>
+        <w:tabs>
+          <w:tab w:val="left" w:leader="dot" w:pos="8100"/>
+        </w:tabs>
+        <w:spacing w:after="0"/>
+        <w:rPr>
+          <w:rFonts w:cstheme="minorHAnsi"/>
+        </w:rPr>
+      </w:pPr>
+      <w:r>
+        <w:rPr>
+          <w:rFonts w:cstheme="minorHAnsi"/>
+        </w:rPr>
+        <w:drawing>
+          <wp:inline distT="0" distB="0" distL="0" distR="0" wp14:anchorId="633801DE" wp14:editId="2308BF09">
+            <wp:extent cx="3373662" cy="1226820"/>
+            <wp:effectExtent l="0" t="0" r="0" b="0"/>
+            <wp:docPr id="317425931" name="Afbeelding 8" descr="Afbeelding met schermopname, Kleurrijkheid&#10;&#10;Automatisch gegenereerde beschrijving"/>
+            <wp:cNvGraphicFramePr>
+              <a:graphicFrameLocks xmlns:a="http://schemas.openxmlformats.org/drawingml/2006/main" noChangeAspect="1"/>
+            </wp:cNvGraphicFramePr>
+            <a:graphic xmlns:a="http://schemas.openxmlformats.org/drawingml/2006/main">
+              <a:graphicData uri="http://schemas.openxmlformats.org/drawingml/2006/picture">
+                <pic:pic xmlns:pic="http://schemas.openxmlformats.org/drawingml/2006/picture">
+                  <pic:nvPicPr>
+                    <pic:cNvPr id="317425931" name="Afbeelding 8" descr="Afbeelding met schermopname, Kleurrijkheid&#10;&#10;Automatisch gegenereerde beschrijving"/>
+                    <pic:cNvPicPr>
+                      <a:picLocks noChangeAspect="1" noChangeArrowheads="1"/>
+                    </pic:cNvPicPr>
+                  </pic:nvPicPr>
+                  <pic:blipFill>
+                    <a:blip r:embed="rId12" cstate="print">
+                      <a:extLst>
+                        <a:ext uri="{28A0092B-C50C-407E-A947-70E740481C1C}">
+                          <a14:useLocalDpi xmlns:a14="http://schemas.microsoft.com/office/drawing/2010/main" val="0"/>
+                        </a:ext>
+                      </a:extLst>
+                    </a:blip>
+                    <a:srcRect/>
+                    <a:stretch>
+                      <a:fillRect/>
+                    </a:stretch>
+                  </pic:blipFill>
+                  <pic:spPr bwMode="auto">
+                    <a:xfrm>
+                      <a:off x="0" y="0"/>
+                      <a:ext cx="3383233" cy="1230300"/>
+                    </a:xfrm>
+                    <a:prstGeom prst="rect">
+                      <a:avLst/>
+                    </a:prstGeom>
+                    <a:noFill/>
+                    <a:ln>
+                      <a:noFill/>
+                    </a:ln>
+                  </pic:spPr>
+                </pic:pic>
+              </a:graphicData>
+            </a:graphic>
+          </wp:inline>
+        </w:drawing>
+      </w:r>
+    </w:p>
+    <w:p>
+      <w:pPr>
+        <w:keepNext/>
+        <w:keepLines/>
+        <w:tabs>
+          <w:tab w:val="left" w:leader="dot" w:pos="8100"/>
+        </w:tabs>
+        <w:spacing w:after="0"/>
+        <w:rPr>
+          <w:rFonts w:cstheme="minorHAnsi"/>
+        </w:rPr>
+      </w:pPr>
+      <w:r>
+        <w:rPr>
+          <w:rFonts w:cstheme="minorHAnsi"/>
+        </w:rPr>
+        <w:drawing>
+          <wp:inline distT="0" distB="0" distL="0" distR="0" wp14:anchorId="3DB51BF7" wp14:editId="7EE5E3E2">
+            <wp:extent cx="3413760" cy="2275840"/>
+            <wp:effectExtent l="0" t="0" r="0" b="0"/>
+            <wp:docPr id="42192368" name="Afbeelding 10" descr="Afbeelding met schermopname, ontwerp&#10;&#10;Automatisch gegenereerde beschrijving"/>
+            <wp:cNvGraphicFramePr>
+              <a:graphicFrameLocks xmlns:a="http://schemas.openxmlformats.org/drawingml/2006/main" noChangeAspect="1"/>
+            </wp:cNvGraphicFramePr>
+            <a:graphic xmlns:a="http://schemas.openxmlformats.org/drawingml/2006/main">
+              <a:graphicData uri="http://schemas.openxmlformats.org/drawingml/2006/picture">
+                <pic:pic xmlns:pic="http://schemas.openxmlformats.org/drawingml/2006/picture">
+                  <pic:nvPicPr>
+                    <pic:cNvPr id="42192368" name="Afbeelding 10" descr="Afbeelding met schermopname, ontwerp&#10;&#10;Automatisch gegenereerde beschrijving"/>
+                    <pic:cNvPicPr>
+                      <a:picLocks noChangeAspect="1" noChangeArrowheads="1"/>
+                    </pic:cNvPicPr>
+                  </pic:nvPicPr>
+                  <pic:blipFill>
+                    <a:blip r:embed="rId13">
+                      <a:extLst>
+                        <a:ext uri="{28A0092B-C50C-407E-A947-70E740481C1C}">
+                          <a14:useLocalDpi xmlns:a14="http://schemas.microsoft.com/office/drawing/2010/main" val="0"/>
+                        </a:ext>
+                      </a:extLst>
+                    </a:blip>
+                    <a:srcRect/>
+                    <a:stretch>
+                      <a:fillRect/>
+                    </a:stretch>
+                  </pic:blipFill>
+                  <pic:spPr bwMode="auto">
+                    <a:xfrm>
+                      <a:off x="0" y="0"/>
+                      <a:ext cx="3413760" cy="2275840"/>
+                    </a:xfrm>
+                    <a:prstGeom prst="rect">
+                      <a:avLst/>
+                    </a:prstGeom>
+                    <a:noFill/>
+                    <a:ln>
+                      <a:noFill/>
+                    </a:ln>
+                  </pic:spPr>
+                </pic:pic>
+              </a:graphicData>
+            </a:graphic>
+          </wp:inline>
+        </w:drawing>
+      </w:r>
+    </w:p>
+    <w:p>
+      <w:pPr>
+        <w:keepNext/>
+        <w:keepLines/>
+        <w:tabs>
+          <w:tab w:val="left" w:leader="dot" w:pos="8100"/>
+        </w:tabs>
+        <w:spacing w:after="0"/>
+        <w:rPr>
+          <w:rFonts w:cstheme="minorHAnsi"/>
+        </w:rPr>
+      </w:pPr>
+      <w:r>
+        <w:rPr>
+          <w:rFonts w:cstheme="minorHAnsi"/>
+        </w:rPr>
+        <w:t xml:space="preserve">Zelf maken wij ook nog in </w:t>
+      </w:r>
+      <w:proofErr w:type="spellStart"/>
+      <w:r>
+        <w:rPr>
+          <w:rFonts w:cstheme="minorHAnsi"/>
+        </w:rPr>
+        <w:t>photoshop</w:t>
+      </w:r>
+      <w:proofErr w:type="spellEnd"/>
+      <w:r>
+        <w:rPr>
+          <w:rFonts w:cstheme="minorHAnsi"/>
+        </w:rPr>
+        <w:t xml:space="preserve"> toevoegingen voor het spel. Met bijvoorbeeld een knop  of </w:t>
+      </w:r>
+      <w:proofErr w:type="spellStart"/>
+      <w:r>
+        <w:rPr>
+          <w:rFonts w:cstheme="minorHAnsi"/>
+        </w:rPr>
+        <w:t>playermodels</w:t>
+      </w:r>
+      <w:proofErr w:type="spellEnd"/>
+      <w:r>
+        <w:rPr>
+          <w:rFonts w:cstheme="minorHAnsi"/>
+        </w:rPr>
+        <w:t xml:space="preserve">. </w:t>
+      </w:r>
+    </w:p>
+    <w:p>
+      <w:pPr>
+        <w:rPr>
+          <w:rFonts w:cstheme="minorHAnsi"/>
+        </w:rPr>
+      </w:pPr>
+      <w:r>
+        <w:rPr>
+          <w:rFonts w:cstheme="minorHAnsi"/>
+        </w:rPr>
+        <w:br w:type="page"/>
+      </w:r>
+    </w:p>
+    <w:p>
+      <w:pPr>
+        <w:keepNext/>
+        <w:keepLines/>
+        <w:tabs>
+          <w:tab w:val="left" w:leader="dot" w:pos="8100"/>
+        </w:tabs>
+        <w:spacing w:after="0"/>
+        <w:rPr>
+          <w:rFonts w:cstheme="minorHAnsi"/>
+        </w:rPr>
+      </w:pPr>
     </w:p>
     <w:p>
       <w:pPr>
@@ -2834,7 +3101,19 @@
               <w:rPr>
                 <w:rFonts w:asciiTheme="minorHAnsi" w:hAnsiTheme="minorHAnsi" w:cstheme="minorHAnsi"/>
               </w:rPr>
-              <w:t xml:space="preserve">Donderdag </w:t>
+              <w:t xml:space="preserve">23 jan </w:t>
+            </w:r>
+            <w:r>
+              <w:rPr>
+                <w:rFonts w:asciiTheme="minorHAnsi" w:hAnsiTheme="minorHAnsi" w:cstheme="minorHAnsi"/>
+              </w:rPr>
+              <w:t>Donderdag</w:t>
+            </w:r>
+            <w:r>
+              <w:rPr>
+                <w:rFonts w:asciiTheme="minorHAnsi" w:hAnsiTheme="minorHAnsi" w:cstheme="minorHAnsi"/>
+              </w:rPr>
+              <w:t>middag voor 13.30</w:t>
             </w:r>
           </w:p>
         </w:tc>
@@ -5344,19 +5623,8 @@
                 <w:szCs w:val="16"/>
                 <w:lang w:val="en-GB"/>
               </w:rPr>
-              <w:t xml:space="preserve"> </w:t>
-            </w:r>
-            <w:proofErr w:type="spellStart"/>
-            <w:r>
-              <w:rPr>
-                <w:rFonts w:asciiTheme="minorHAnsi" w:hAnsiTheme="minorHAnsi" w:cstheme="minorHAnsi"/>
-                <w:sz w:val="16"/>
-                <w:szCs w:val="16"/>
-                <w:lang w:val="en-GB"/>
-              </w:rPr>
-              <w:t>invullen</w:t>
-            </w:r>
-            <w:proofErr w:type="spellEnd"/>
+              <w:t xml:space="preserve"> invullen</w:t>
+            </w:r>
           </w:p>
         </w:tc>
         <w:tc>
@@ -7852,19 +8120,8 @@
                 <w:szCs w:val="16"/>
                 <w:lang w:val="en-GB"/>
               </w:rPr>
-              <w:t xml:space="preserve"> </w:t>
-            </w:r>
-            <w:proofErr w:type="spellStart"/>
-            <w:r>
-              <w:rPr>
-                <w:rFonts w:asciiTheme="minorHAnsi" w:hAnsiTheme="minorHAnsi" w:cstheme="minorHAnsi"/>
-                <w:sz w:val="16"/>
-                <w:szCs w:val="16"/>
-                <w:lang w:val="en-GB"/>
-              </w:rPr>
-              <w:t>invullen</w:t>
-            </w:r>
-            <w:proofErr w:type="spellEnd"/>
+              <w:t xml:space="preserve"> invullen</w:t>
+            </w:r>
           </w:p>
         </w:tc>
         <w:tc>
@@ -9666,7 +9923,7 @@
       </w:pPr>
     </w:p>
     <w:sectPr>
-      <w:footerReference w:type="default" r:id="rId12"/>
+      <w:footerReference w:type="default" r:id="rId14"/>
       <w:pgSz w:w="11906" w:h="16838"/>
       <w:pgMar w:top="1417" w:right="1417" w:bottom="1417" w:left="1417" w:header="708" w:footer="708" w:gutter="0"/>
       <w:pgNumType w:start="0"/>
@@ -11298,7 +11555,6 @@
   <w:style w:type="character" w:default="1" w:styleId="Standaardalinea-lettertype">
     <w:name w:val="Default Paragraph Font"/>
     <w:uiPriority w:val="1"/>
-    <w:semiHidden/>
     <w:unhideWhenUsed/>
   </w:style>
   <w:style w:type="table" w:default="1" w:styleId="Standaardtabel">
@@ -11932,12 +12188,59 @@
 </file>
 
 <file path=customXml/item3.xml><?xml version="1.0" encoding="utf-8"?>
-<?mso-contentType ?>
-<FormTemplates xmlns="http://schemas.microsoft.com/sharepoint/v3/contenttype/forms">
-  <Display>DocumentLibraryForm</Display>
-  <Edit>DocumentLibraryForm</Edit>
-  <New>DocumentLibraryForm</New>
-</FormTemplates>
+<p:properties xmlns:p="http://schemas.microsoft.com/office/2006/metadata/properties" xmlns:xsi="http://www.w3.org/2001/XMLSchema-instance" xmlns:pc="http://schemas.microsoft.com/office/infopath/2007/PartnerControls">
+  <documentManagement>
+    <TaxCatchAll xmlns="ca98e324-7977-4522-b7cf-9046283ddb02" xsi:nil="true"/>
+    <lcf76f155ced4ddcb4097134ff3c332f xmlns="a9a5e4e2-ea41-4fa3-9e01-a26462f0bf83">
+      <Terms xmlns="http://schemas.microsoft.com/office/infopath/2007/PartnerControls"/>
+    </lcf76f155ced4ddcb4097134ff3c332f>
+    <CultureName xmlns="a9a5e4e2-ea41-4fa3-9e01-a26462f0bf83" xsi:nil="true"/>
+    <Owner xmlns="a9a5e4e2-ea41-4fa3-9e01-a26462f0bf83">
+      <UserInfo>
+        <DisplayName/>
+        <AccountId xsi:nil="true"/>
+        <AccountType/>
+      </UserInfo>
+    </Owner>
+    <Students xmlns="a9a5e4e2-ea41-4fa3-9e01-a26462f0bf83">
+      <UserInfo>
+        <DisplayName/>
+        <AccountId xsi:nil="true"/>
+        <AccountType/>
+      </UserInfo>
+    </Students>
+    <Student_Groups xmlns="a9a5e4e2-ea41-4fa3-9e01-a26462f0bf83">
+      <UserInfo>
+        <DisplayName/>
+        <AccountId xsi:nil="true"/>
+        <AccountType/>
+      </UserInfo>
+    </Student_Groups>
+    <LMS_Mappings xmlns="a9a5e4e2-ea41-4fa3-9e01-a26462f0bf83" xsi:nil="true"/>
+    <Teams_Channel_Section_Location xmlns="a9a5e4e2-ea41-4fa3-9e01-a26462f0bf83" xsi:nil="true"/>
+    <NotebookType xmlns="a9a5e4e2-ea41-4fa3-9e01-a26462f0bf83" xsi:nil="true"/>
+    <AppVersion xmlns="a9a5e4e2-ea41-4fa3-9e01-a26462f0bf83" xsi:nil="true"/>
+    <IsNotebookLocked xmlns="a9a5e4e2-ea41-4fa3-9e01-a26462f0bf83" xsi:nil="true"/>
+    <Templates xmlns="a9a5e4e2-ea41-4fa3-9e01-a26462f0bf83" xsi:nil="true"/>
+    <Self_Registration_Enabled xmlns="a9a5e4e2-ea41-4fa3-9e01-a26462f0bf83" xsi:nil="true"/>
+    <Has_Teacher_Only_SectionGroup xmlns="a9a5e4e2-ea41-4fa3-9e01-a26462f0bf83" xsi:nil="true"/>
+    <FolderType xmlns="a9a5e4e2-ea41-4fa3-9e01-a26462f0bf83" xsi:nil="true"/>
+    <Teachers xmlns="a9a5e4e2-ea41-4fa3-9e01-a26462f0bf83">
+      <UserInfo>
+        <DisplayName/>
+        <AccountId xsi:nil="true"/>
+        <AccountType/>
+      </UserInfo>
+    </Teachers>
+    <Distribution_Groups xmlns="a9a5e4e2-ea41-4fa3-9e01-a26462f0bf83" xsi:nil="true"/>
+    <TeamsChannelId xmlns="a9a5e4e2-ea41-4fa3-9e01-a26462f0bf83" xsi:nil="true"/>
+    <Math_Settings xmlns="a9a5e4e2-ea41-4fa3-9e01-a26462f0bf83" xsi:nil="true"/>
+    <Invited_Students xmlns="a9a5e4e2-ea41-4fa3-9e01-a26462f0bf83" xsi:nil="true"/>
+    <DefaultSectionNames xmlns="a9a5e4e2-ea41-4fa3-9e01-a26462f0bf83" xsi:nil="true"/>
+    <Is_Collaboration_Space_Locked xmlns="a9a5e4e2-ea41-4fa3-9e01-a26462f0bf83" xsi:nil="true"/>
+    <Invited_Teachers xmlns="a9a5e4e2-ea41-4fa3-9e01-a26462f0bf83" xsi:nil="true"/>
+  </documentManagement>
+</p:properties>
 </file>
 
 <file path=customXml/item4.xml><?xml version="1.0" encoding="utf-8"?>
@@ -12330,59 +12633,12 @@
 </file>
 
 <file path=customXml/item5.xml><?xml version="1.0" encoding="utf-8"?>
-<p:properties xmlns:p="http://schemas.microsoft.com/office/2006/metadata/properties" xmlns:xsi="http://www.w3.org/2001/XMLSchema-instance" xmlns:pc="http://schemas.microsoft.com/office/infopath/2007/PartnerControls">
-  <documentManagement>
-    <TaxCatchAll xmlns="ca98e324-7977-4522-b7cf-9046283ddb02" xsi:nil="true"/>
-    <lcf76f155ced4ddcb4097134ff3c332f xmlns="a9a5e4e2-ea41-4fa3-9e01-a26462f0bf83">
-      <Terms xmlns="http://schemas.microsoft.com/office/infopath/2007/PartnerControls"/>
-    </lcf76f155ced4ddcb4097134ff3c332f>
-    <CultureName xmlns="a9a5e4e2-ea41-4fa3-9e01-a26462f0bf83" xsi:nil="true"/>
-    <Owner xmlns="a9a5e4e2-ea41-4fa3-9e01-a26462f0bf83">
-      <UserInfo>
-        <DisplayName/>
-        <AccountId xsi:nil="true"/>
-        <AccountType/>
-      </UserInfo>
-    </Owner>
-    <Students xmlns="a9a5e4e2-ea41-4fa3-9e01-a26462f0bf83">
-      <UserInfo>
-        <DisplayName/>
-        <AccountId xsi:nil="true"/>
-        <AccountType/>
-      </UserInfo>
-    </Students>
-    <Student_Groups xmlns="a9a5e4e2-ea41-4fa3-9e01-a26462f0bf83">
-      <UserInfo>
-        <DisplayName/>
-        <AccountId xsi:nil="true"/>
-        <AccountType/>
-      </UserInfo>
-    </Student_Groups>
-    <LMS_Mappings xmlns="a9a5e4e2-ea41-4fa3-9e01-a26462f0bf83" xsi:nil="true"/>
-    <Teams_Channel_Section_Location xmlns="a9a5e4e2-ea41-4fa3-9e01-a26462f0bf83" xsi:nil="true"/>
-    <NotebookType xmlns="a9a5e4e2-ea41-4fa3-9e01-a26462f0bf83" xsi:nil="true"/>
-    <AppVersion xmlns="a9a5e4e2-ea41-4fa3-9e01-a26462f0bf83" xsi:nil="true"/>
-    <IsNotebookLocked xmlns="a9a5e4e2-ea41-4fa3-9e01-a26462f0bf83" xsi:nil="true"/>
-    <Templates xmlns="a9a5e4e2-ea41-4fa3-9e01-a26462f0bf83" xsi:nil="true"/>
-    <Self_Registration_Enabled xmlns="a9a5e4e2-ea41-4fa3-9e01-a26462f0bf83" xsi:nil="true"/>
-    <Has_Teacher_Only_SectionGroup xmlns="a9a5e4e2-ea41-4fa3-9e01-a26462f0bf83" xsi:nil="true"/>
-    <FolderType xmlns="a9a5e4e2-ea41-4fa3-9e01-a26462f0bf83" xsi:nil="true"/>
-    <Teachers xmlns="a9a5e4e2-ea41-4fa3-9e01-a26462f0bf83">
-      <UserInfo>
-        <DisplayName/>
-        <AccountId xsi:nil="true"/>
-        <AccountType/>
-      </UserInfo>
-    </Teachers>
-    <Distribution_Groups xmlns="a9a5e4e2-ea41-4fa3-9e01-a26462f0bf83" xsi:nil="true"/>
-    <TeamsChannelId xmlns="a9a5e4e2-ea41-4fa3-9e01-a26462f0bf83" xsi:nil="true"/>
-    <Math_Settings xmlns="a9a5e4e2-ea41-4fa3-9e01-a26462f0bf83" xsi:nil="true"/>
-    <Invited_Students xmlns="a9a5e4e2-ea41-4fa3-9e01-a26462f0bf83" xsi:nil="true"/>
-    <DefaultSectionNames xmlns="a9a5e4e2-ea41-4fa3-9e01-a26462f0bf83" xsi:nil="true"/>
-    <Is_Collaboration_Space_Locked xmlns="a9a5e4e2-ea41-4fa3-9e01-a26462f0bf83" xsi:nil="true"/>
-    <Invited_Teachers xmlns="a9a5e4e2-ea41-4fa3-9e01-a26462f0bf83" xsi:nil="true"/>
-  </documentManagement>
-</p:properties>
+<?mso-contentType ?>
+<FormTemplates xmlns="http://schemas.microsoft.com/sharepoint/v3/contenttype/forms">
+  <Display>DocumentLibraryForm</Display>
+  <Edit>DocumentLibraryForm</Edit>
+  <New>DocumentLibraryForm</New>
+</FormTemplates>
 </file>
 
 <file path=customXml/itemProps1.xml><?xml version="1.0" encoding="utf-8"?>
@@ -12402,9 +12658,12 @@
 </file>
 
 <file path=customXml/itemProps3.xml><?xml version="1.0" encoding="utf-8"?>
-<ds:datastoreItem xmlns:ds="http://schemas.openxmlformats.org/officeDocument/2006/customXml" ds:itemID="{CA198452-1710-45F1-8A83-0B5DA7B8D7A0}">
+<ds:datastoreItem xmlns:ds="http://schemas.openxmlformats.org/officeDocument/2006/customXml" ds:itemID="{116451FB-5DFE-46E6-852C-29C7EE14F9ED}">
   <ds:schemaRefs>
-    <ds:schemaRef ds:uri="http://schemas.microsoft.com/sharepoint/v3/contenttype/forms"/>
+    <ds:schemaRef ds:uri="http://schemas.microsoft.com/office/2006/metadata/properties"/>
+    <ds:schemaRef ds:uri="http://schemas.microsoft.com/office/infopath/2007/PartnerControls"/>
+    <ds:schemaRef ds:uri="ca98e324-7977-4522-b7cf-9046283ddb02"/>
+    <ds:schemaRef ds:uri="a9a5e4e2-ea41-4fa3-9e01-a26462f0bf83"/>
   </ds:schemaRefs>
 </ds:datastoreItem>
 </file>
@@ -12429,12 +12688,9 @@
 </file>
 
 <file path=customXml/itemProps5.xml><?xml version="1.0" encoding="utf-8"?>
-<ds:datastoreItem xmlns:ds="http://schemas.openxmlformats.org/officeDocument/2006/customXml" ds:itemID="{116451FB-5DFE-46E6-852C-29C7EE14F9ED}">
+<ds:datastoreItem xmlns:ds="http://schemas.openxmlformats.org/officeDocument/2006/customXml" ds:itemID="{CA198452-1710-45F1-8A83-0B5DA7B8D7A0}">
   <ds:schemaRefs>
-    <ds:schemaRef ds:uri="http://schemas.microsoft.com/office/2006/metadata/properties"/>
-    <ds:schemaRef ds:uri="http://schemas.microsoft.com/office/infopath/2007/PartnerControls"/>
-    <ds:schemaRef ds:uri="ca98e324-7977-4522-b7cf-9046283ddb02"/>
-    <ds:schemaRef ds:uri="a9a5e4e2-ea41-4fa3-9e01-a26462f0bf83"/>
+    <ds:schemaRef ds:uri="http://schemas.microsoft.com/sharepoint/v3/contenttype/forms"/>
   </ds:schemaRefs>
 </ds:datastoreItem>
 </file>

</xml_diff>

<commit_message>
Update 1.2.05 - GDD_ Joran&Jille.docx
</commit_message>
<xml_diff>
--- a/1.2.05 - GDD_ Joran&Jille.docx
+++ b/1.2.05 - GDD_ Joran&Jille.docx
@@ -1054,7 +1054,21 @@
                 <w:rStyle w:val="Hyperlink"/>
                 <w:noProof/>
               </w:rPr>
-              <w:t>Art Work</w:t>
+              <w:t>Art Wo</w:t>
+            </w:r>
+            <w:r>
+              <w:rPr>
+                <w:rStyle w:val="Hyperlink"/>
+                <w:noProof/>
+              </w:rPr>
+              <w:t>r</w:t>
+            </w:r>
+            <w:r>
+              <w:rPr>
+                <w:rStyle w:val="Hyperlink"/>
+                <w:noProof/>
+              </w:rPr>
+              <w:t>k</w:t>
             </w:r>
             <w:r>
               <w:rPr>
@@ -2023,9 +2037,12 @@
       <w:bookmarkStart w:id="3" w:name="_Toc148083375"/>
       <w:r>
         <w:lastRenderedPageBreak/>
-        <w:t>Projectplan</w:t>
+        <w:t>P</w:t>
       </w:r>
       <w:bookmarkEnd w:id="3"/>
+      <w:r>
+        <w:t>itch:</w:t>
+      </w:r>
     </w:p>
     <w:p>
       <w:pPr>
@@ -2264,7 +2281,19 @@
         <w:rPr>
           <w:rFonts w:cstheme="minorHAnsi"/>
         </w:rPr>
-        <w:t xml:space="preserve"> toevoegingen voor het spel. Met bijvoorbeeld een knop  of </w:t>
+        <w:t xml:space="preserve"> toevoegingen voor het spel. Met bijvoorbeeld een knop</w:t>
+      </w:r>
+      <w:r>
+        <w:rPr>
+          <w:rFonts w:cstheme="minorHAnsi"/>
+        </w:rPr>
+        <w:t xml:space="preserve"> </w:t>
+      </w:r>
+      <w:r>
+        <w:rPr>
+          <w:rFonts w:cstheme="minorHAnsi"/>
+        </w:rPr>
+        <w:t xml:space="preserve"> of </w:t>
       </w:r>
       <w:proofErr w:type="spellStart"/>
       <w:r>
@@ -3463,13 +3492,213 @@
           <w:lang w:eastAsia="nl-NL"/>
         </w:rPr>
       </w:pPr>
+      <w:r>
+        <w:rPr>
+          <w:noProof/>
+          <w:lang w:eastAsia="nl-NL"/>
+        </w:rPr>
+        <w:drawing>
+          <wp:inline distT="0" distB="0" distL="0" distR="0" wp14:anchorId="018DAD5B" wp14:editId="73924D90">
+            <wp:extent cx="2987040" cy="1680210"/>
+            <wp:effectExtent l="0" t="0" r="3810" b="0"/>
+            <wp:docPr id="1158481202" name="Afbeelding 11" descr="Afbeelding met schermopname, Graphics, ontwerp&#10;&#10;Automatisch gegenereerde beschrijving"/>
+            <wp:cNvGraphicFramePr>
+              <a:graphicFrameLocks xmlns:a="http://schemas.openxmlformats.org/drawingml/2006/main" noChangeAspect="1"/>
+            </wp:cNvGraphicFramePr>
+            <a:graphic xmlns:a="http://schemas.openxmlformats.org/drawingml/2006/main">
+              <a:graphicData uri="http://schemas.openxmlformats.org/drawingml/2006/picture">
+                <pic:pic xmlns:pic="http://schemas.openxmlformats.org/drawingml/2006/picture">
+                  <pic:nvPicPr>
+                    <pic:cNvPr id="1158481202" name="Afbeelding 11" descr="Afbeelding met schermopname, Graphics, ontwerp&#10;&#10;Automatisch gegenereerde beschrijving"/>
+                    <pic:cNvPicPr/>
+                  </pic:nvPicPr>
+                  <pic:blipFill>
+                    <a:blip r:embed="rId14" cstate="print">
+                      <a:extLst>
+                        <a:ext uri="{28A0092B-C50C-407E-A947-70E740481C1C}">
+                          <a14:useLocalDpi xmlns:a14="http://schemas.microsoft.com/office/drawing/2010/main" val="0"/>
+                        </a:ext>
+                      </a:extLst>
+                    </a:blip>
+                    <a:stretch>
+                      <a:fillRect/>
+                    </a:stretch>
+                  </pic:blipFill>
+                  <pic:spPr>
+                    <a:xfrm>
+                      <a:off x="0" y="0"/>
+                      <a:ext cx="2991588" cy="1682768"/>
+                    </a:xfrm>
+                    <a:prstGeom prst="rect">
+                      <a:avLst/>
+                    </a:prstGeom>
+                  </pic:spPr>
+                </pic:pic>
+              </a:graphicData>
+            </a:graphic>
+          </wp:inline>
+        </w:drawing>
+      </w:r>
     </w:p>
     <w:p>
       <w:pPr>
         <w:rPr>
+          <w:noProof/>
+        </w:rPr>
+      </w:pPr>
+      <w:r>
+        <w:rPr>
+          <w:noProof/>
           <w:lang w:eastAsia="nl-NL"/>
         </w:rPr>
-      </w:pPr>
+        <w:drawing>
+          <wp:inline distT="0" distB="0" distL="0" distR="0" wp14:anchorId="0CA4970F" wp14:editId="2953167C">
+            <wp:extent cx="3101340" cy="2067560"/>
+            <wp:effectExtent l="0" t="0" r="3810" b="8890"/>
+            <wp:docPr id="289114994" name="Afbeelding 12" descr="Afbeelding met tekst, schermopname, Lettertype, ontwerp&#10;&#10;Automatisch gegenereerde beschrijving"/>
+            <wp:cNvGraphicFramePr>
+              <a:graphicFrameLocks xmlns:a="http://schemas.openxmlformats.org/drawingml/2006/main" noChangeAspect="1"/>
+            </wp:cNvGraphicFramePr>
+            <a:graphic xmlns:a="http://schemas.openxmlformats.org/drawingml/2006/main">
+              <a:graphicData uri="http://schemas.openxmlformats.org/drawingml/2006/picture">
+                <pic:pic xmlns:pic="http://schemas.openxmlformats.org/drawingml/2006/picture">
+                  <pic:nvPicPr>
+                    <pic:cNvPr id="289114994" name="Afbeelding 12" descr="Afbeelding met tekst, schermopname, Lettertype, ontwerp&#10;&#10;Automatisch gegenereerde beschrijving"/>
+                    <pic:cNvPicPr/>
+                  </pic:nvPicPr>
+                  <pic:blipFill>
+                    <a:blip r:embed="rId15" cstate="print">
+                      <a:extLst>
+                        <a:ext uri="{28A0092B-C50C-407E-A947-70E740481C1C}">
+                          <a14:useLocalDpi xmlns:a14="http://schemas.microsoft.com/office/drawing/2010/main" val="0"/>
+                        </a:ext>
+                      </a:extLst>
+                    </a:blip>
+                    <a:stretch>
+                      <a:fillRect/>
+                    </a:stretch>
+                  </pic:blipFill>
+                  <pic:spPr>
+                    <a:xfrm>
+                      <a:off x="0" y="0"/>
+                      <a:ext cx="3101340" cy="2067560"/>
+                    </a:xfrm>
+                    <a:prstGeom prst="rect">
+                      <a:avLst/>
+                    </a:prstGeom>
+                  </pic:spPr>
+                </pic:pic>
+              </a:graphicData>
+            </a:graphic>
+          </wp:inline>
+        </w:drawing>
+      </w:r>
+      <w:r>
+        <w:rPr>
+          <w:noProof/>
+          <w:lang w:eastAsia="nl-NL"/>
+        </w:rPr>
+        <w:drawing>
+          <wp:inline distT="0" distB="0" distL="0" distR="0" wp14:anchorId="5393C78D" wp14:editId="25F7AA75">
+            <wp:extent cx="3124200" cy="2082800"/>
+            <wp:effectExtent l="0" t="0" r="0" b="0"/>
+            <wp:docPr id="1654631655" name="Afbeelding 13" descr="Afbeelding met schermopname, tekst, Lettertype, algebra&#10;&#10;Automatisch gegenereerde beschrijving"/>
+            <wp:cNvGraphicFramePr>
+              <a:graphicFrameLocks xmlns:a="http://schemas.openxmlformats.org/drawingml/2006/main" noChangeAspect="1"/>
+            </wp:cNvGraphicFramePr>
+            <a:graphic xmlns:a="http://schemas.openxmlformats.org/drawingml/2006/main">
+              <a:graphicData uri="http://schemas.openxmlformats.org/drawingml/2006/picture">
+                <pic:pic xmlns:pic="http://schemas.openxmlformats.org/drawingml/2006/picture">
+                  <pic:nvPicPr>
+                    <pic:cNvPr id="1654631655" name="Afbeelding 13" descr="Afbeelding met schermopname, tekst, Lettertype, algebra&#10;&#10;Automatisch gegenereerde beschrijving"/>
+                    <pic:cNvPicPr/>
+                  </pic:nvPicPr>
+                  <pic:blipFill>
+                    <a:blip r:embed="rId16" cstate="print">
+                      <a:extLst>
+                        <a:ext uri="{28A0092B-C50C-407E-A947-70E740481C1C}">
+                          <a14:useLocalDpi xmlns:a14="http://schemas.microsoft.com/office/drawing/2010/main" val="0"/>
+                        </a:ext>
+                      </a:extLst>
+                    </a:blip>
+                    <a:stretch>
+                      <a:fillRect/>
+                    </a:stretch>
+                  </pic:blipFill>
+                  <pic:spPr>
+                    <a:xfrm>
+                      <a:off x="0" y="0"/>
+                      <a:ext cx="3124200" cy="2082800"/>
+                    </a:xfrm>
+                    <a:prstGeom prst="rect">
+                      <a:avLst/>
+                    </a:prstGeom>
+                  </pic:spPr>
+                </pic:pic>
+              </a:graphicData>
+            </a:graphic>
+          </wp:inline>
+        </w:drawing>
+      </w:r>
+      <w:r>
+        <w:rPr>
+          <w:noProof/>
+        </w:rPr>
+        <w:t xml:space="preserve"> </w:t>
+      </w:r>
+      <w:r>
+        <w:rPr>
+          <w:lang w:eastAsia="nl-NL"/>
+        </w:rPr>
+        <w:drawing>
+          <wp:inline distT="0" distB="0" distL="0" distR="0" wp14:anchorId="7CC18797" wp14:editId="2AD2A88A">
+            <wp:extent cx="1533739" cy="2915057"/>
+            <wp:effectExtent l="0" t="0" r="9525" b="0"/>
+            <wp:docPr id="1633816437" name="Afbeelding 1" descr="Afbeelding met tekst, Lettertype, schermopname, ontwerp&#10;&#10;Automatisch gegenereerde beschrijving"/>
+            <wp:cNvGraphicFramePr>
+              <a:graphicFrameLocks xmlns:a="http://schemas.openxmlformats.org/drawingml/2006/main" noChangeAspect="1"/>
+            </wp:cNvGraphicFramePr>
+            <a:graphic xmlns:a="http://schemas.openxmlformats.org/drawingml/2006/main">
+              <a:graphicData uri="http://schemas.openxmlformats.org/drawingml/2006/picture">
+                <pic:pic xmlns:pic="http://schemas.openxmlformats.org/drawingml/2006/picture">
+                  <pic:nvPicPr>
+                    <pic:cNvPr id="1633816437" name="Afbeelding 1" descr="Afbeelding met tekst, Lettertype, schermopname, ontwerp&#10;&#10;Automatisch gegenereerde beschrijving"/>
+                    <pic:cNvPicPr/>
+                  </pic:nvPicPr>
+                  <pic:blipFill>
+                    <a:blip r:embed="rId17"/>
+                    <a:stretch>
+                      <a:fillRect/>
+                    </a:stretch>
+                  </pic:blipFill>
+                  <pic:spPr>
+                    <a:xfrm>
+                      <a:off x="0" y="0"/>
+                      <a:ext cx="1533739" cy="2915057"/>
+                    </a:xfrm>
+                    <a:prstGeom prst="rect">
+                      <a:avLst/>
+                    </a:prstGeom>
+                  </pic:spPr>
+                </pic:pic>
+              </a:graphicData>
+            </a:graphic>
+          </wp:inline>
+        </w:drawing>
+      </w:r>
+    </w:p>
+    <w:p>
+      <w:pPr>
+        <w:rPr>
+          <w:noProof/>
+        </w:rPr>
+      </w:pPr>
+      <w:r>
+        <w:rPr>
+          <w:noProof/>
+        </w:rPr>
+        <w:t>Het scoreboard is altijd hopelijk te zien in beeld zodat je ziet hoeveel coins je hebt. Aan de linker kant moet hij worden vast gezet.</w:t>
+      </w:r>
     </w:p>
     <w:p>
       <w:pPr>
@@ -3497,6 +3726,7 @@
           <w:sz w:val="22"/>
           <w:szCs w:val="22"/>
         </w:rPr>
+        <w:lastRenderedPageBreak/>
         <w:t>Omschrijving van de schermen: Geef een grafische omschrijving van de verschillende schermen. Geeft per scherm daarnaast een functionele uitleg plus van de verschillende onderdelen</w:t>
       </w:r>
     </w:p>
@@ -3986,48 +4216,67 @@
     <w:p>
       <w:pPr>
         <w:pStyle w:val="Lijstalinea"/>
-        <w:keepNext/>
-        <w:keepLines/>
-        <w:numPr>
-          <w:ilvl w:val="1"/>
-          <w:numId w:val="3"/>
-        </w:numPr>
         <w:tabs>
           <w:tab w:val="left" w:leader="dot" w:pos="8100"/>
         </w:tabs>
+        <w:ind w:left="0"/>
         <w:rPr>
           <w:rFonts w:asciiTheme="minorHAnsi" w:hAnsiTheme="minorHAnsi" w:cstheme="minorHAnsi"/>
-          <w:i/>
-          <w:sz w:val="22"/>
-          <w:szCs w:val="22"/>
-        </w:rPr>
-      </w:pPr>
-      <w:r>
-        <w:rPr>
-          <w:rFonts w:asciiTheme="minorHAnsi" w:hAnsiTheme="minorHAnsi" w:cstheme="minorHAnsi"/>
-          <w:i/>
-          <w:sz w:val="22"/>
-          <w:szCs w:val="22"/>
-        </w:rPr>
-        <w:t xml:space="preserve">Concept Art: </w:t>
-      </w:r>
-      <w:r>
-        <w:rPr>
-          <w:rFonts w:asciiTheme="minorHAnsi" w:hAnsiTheme="minorHAnsi" w:cstheme="minorHAnsi"/>
-          <w:i/>
-          <w:sz w:val="22"/>
-          <w:szCs w:val="22"/>
-        </w:rPr>
-        <w:t xml:space="preserve">geef afbeeldingen van de te gebruiken </w:t>
-      </w:r>
-      <w:r>
-        <w:rPr>
-          <w:rFonts w:asciiTheme="minorHAnsi" w:hAnsiTheme="minorHAnsi" w:cstheme="minorHAnsi"/>
-          <w:i/>
-          <w:sz w:val="22"/>
-          <w:szCs w:val="22"/>
-        </w:rPr>
-        <w:t>assets. (je hoeft de assets niet zelf te maken)</w:t>
+          <w:szCs w:val="20"/>
+        </w:rPr>
+      </w:pPr>
+      <w:r>
+        <w:rPr>
+          <w:rFonts w:cstheme="minorHAnsi"/>
+        </w:rPr>
+        <w:drawing>
+          <wp:inline distT="0" distB="0" distL="0" distR="0" wp14:anchorId="34B41A1F" wp14:editId="7C5AE81B">
+            <wp:extent cx="3373662" cy="1226820"/>
+            <wp:effectExtent l="0" t="0" r="0" b="0"/>
+            <wp:docPr id="1492361222" name="Afbeelding 8" descr="Afbeelding met schermopname, Kleurrijkheid&#10;&#10;Automatisch gegenereerde beschrijving"/>
+            <wp:cNvGraphicFramePr>
+              <a:graphicFrameLocks xmlns:a="http://schemas.openxmlformats.org/drawingml/2006/main" noChangeAspect="1"/>
+            </wp:cNvGraphicFramePr>
+            <a:graphic xmlns:a="http://schemas.openxmlformats.org/drawingml/2006/main">
+              <a:graphicData uri="http://schemas.openxmlformats.org/drawingml/2006/picture">
+                <pic:pic xmlns:pic="http://schemas.openxmlformats.org/drawingml/2006/picture">
+                  <pic:nvPicPr>
+                    <pic:cNvPr id="317425931" name="Afbeelding 8" descr="Afbeelding met schermopname, Kleurrijkheid&#10;&#10;Automatisch gegenereerde beschrijving"/>
+                    <pic:cNvPicPr>
+                      <a:picLocks noChangeAspect="1" noChangeArrowheads="1"/>
+                    </pic:cNvPicPr>
+                  </pic:nvPicPr>
+                  <pic:blipFill>
+                    <a:blip r:embed="rId12" cstate="print">
+                      <a:extLst>
+                        <a:ext uri="{28A0092B-C50C-407E-A947-70E740481C1C}">
+                          <a14:useLocalDpi xmlns:a14="http://schemas.microsoft.com/office/drawing/2010/main" val="0"/>
+                        </a:ext>
+                      </a:extLst>
+                    </a:blip>
+                    <a:srcRect/>
+                    <a:stretch>
+                      <a:fillRect/>
+                    </a:stretch>
+                  </pic:blipFill>
+                  <pic:spPr bwMode="auto">
+                    <a:xfrm>
+                      <a:off x="0" y="0"/>
+                      <a:ext cx="3383233" cy="1230300"/>
+                    </a:xfrm>
+                    <a:prstGeom prst="rect">
+                      <a:avLst/>
+                    </a:prstGeom>
+                    <a:noFill/>
+                    <a:ln>
+                      <a:noFill/>
+                    </a:ln>
+                  </pic:spPr>
+                </pic:pic>
+              </a:graphicData>
+            </a:graphic>
+          </wp:inline>
+        </w:drawing>
       </w:r>
     </w:p>
     <w:p>
@@ -4039,9 +4288,67 @@
         <w:ind w:left="0"/>
         <w:rPr>
           <w:rFonts w:asciiTheme="minorHAnsi" w:hAnsiTheme="minorHAnsi" w:cstheme="minorHAnsi"/>
+          <w:b/>
+          <w:bCs/>
           <w:szCs w:val="20"/>
         </w:rPr>
       </w:pPr>
+      <w:r>
+        <w:rPr>
+          <w:rFonts w:cstheme="minorHAnsi"/>
+        </w:rPr>
+        <w:drawing>
+          <wp:inline distT="0" distB="0" distL="0" distR="0" wp14:anchorId="43C8B8F6" wp14:editId="3E027CA0">
+            <wp:extent cx="3413760" cy="1699260"/>
+            <wp:effectExtent l="0" t="0" r="0" b="0"/>
+            <wp:docPr id="1409446379" name="Afbeelding 10" descr="Afbeelding met schermopname, ontwerp&#10;&#10;Automatisch gegenereerde beschrijving"/>
+            <wp:cNvGraphicFramePr>
+              <a:graphicFrameLocks xmlns:a="http://schemas.openxmlformats.org/drawingml/2006/main" noChangeAspect="1"/>
+            </wp:cNvGraphicFramePr>
+            <a:graphic xmlns:a="http://schemas.openxmlformats.org/drawingml/2006/main">
+              <a:graphicData uri="http://schemas.openxmlformats.org/drawingml/2006/picture">
+                <pic:pic xmlns:pic="http://schemas.openxmlformats.org/drawingml/2006/picture">
+                  <pic:nvPicPr>
+                    <pic:cNvPr id="42192368" name="Afbeelding 10" descr="Afbeelding met schermopname, ontwerp&#10;&#10;Automatisch gegenereerde beschrijving"/>
+                    <pic:cNvPicPr>
+                      <a:picLocks noChangeAspect="1" noChangeArrowheads="1"/>
+                    </pic:cNvPicPr>
+                  </pic:nvPicPr>
+                  <pic:blipFill rotWithShape="1">
+                    <a:blip r:embed="rId13">
+                      <a:extLst>
+                        <a:ext uri="{28A0092B-C50C-407E-A947-70E740481C1C}">
+                          <a14:useLocalDpi xmlns:a14="http://schemas.microsoft.com/office/drawing/2010/main" val="0"/>
+                        </a:ext>
+                      </a:extLst>
+                    </a:blip>
+                    <a:srcRect b="25335"/>
+                    <a:stretch/>
+                  </pic:blipFill>
+                  <pic:spPr bwMode="auto">
+                    <a:xfrm>
+                      <a:off x="0" y="0"/>
+                      <a:ext cx="3413760" cy="1699260"/>
+                    </a:xfrm>
+                    <a:prstGeom prst="rect">
+                      <a:avLst/>
+                    </a:prstGeom>
+                    <a:noFill/>
+                    <a:ln>
+                      <a:noFill/>
+                    </a:ln>
+                    <a:extLst>
+                      <a:ext uri="{53640926-AAD7-44D8-BBD7-CCE9431645EC}">
+                        <a14:shadowObscured xmlns:a14="http://schemas.microsoft.com/office/drawing/2010/main"/>
+                      </a:ext>
+                    </a:extLst>
+                  </pic:spPr>
+                </pic:pic>
+              </a:graphicData>
+            </a:graphic>
+          </wp:inline>
+        </w:drawing>
+      </w:r>
     </w:p>
     <w:p>
       <w:pPr>
@@ -4049,6 +4356,7 @@
       </w:pPr>
       <w:bookmarkStart w:id="8" w:name="_Toc148083380"/>
       <w:r>
+        <w:lastRenderedPageBreak/>
         <w:t>Sound/Music</w:t>
       </w:r>
       <w:bookmarkEnd w:id="8"/>
@@ -4081,7 +4389,47 @@
           <w:sz w:val="22"/>
           <w:szCs w:val="22"/>
         </w:rPr>
-        <w:t xml:space="preserve">Benoem de gebruikte auditieve elementen voor zover onderdeel van het project. </w:t>
+        <w:t xml:space="preserve">We gaan kijken of we new super </w:t>
+      </w:r>
+      <w:proofErr w:type="spellStart"/>
+      <w:r>
+        <w:rPr>
+          <w:rFonts w:asciiTheme="minorHAnsi" w:hAnsiTheme="minorHAnsi" w:cstheme="minorHAnsi"/>
+          <w:i/>
+          <w:sz w:val="22"/>
+          <w:szCs w:val="22"/>
+        </w:rPr>
+        <w:t>mario</w:t>
+      </w:r>
+      <w:proofErr w:type="spellEnd"/>
+      <w:r>
+        <w:rPr>
+          <w:rFonts w:asciiTheme="minorHAnsi" w:hAnsiTheme="minorHAnsi" w:cstheme="minorHAnsi"/>
+          <w:i/>
+          <w:sz w:val="22"/>
+          <w:szCs w:val="22"/>
+        </w:rPr>
+        <w:t xml:space="preserve"> bros </w:t>
+      </w:r>
+      <w:proofErr w:type="spellStart"/>
+      <w:r>
+        <w:rPr>
+          <w:rFonts w:asciiTheme="minorHAnsi" w:hAnsiTheme="minorHAnsi" w:cstheme="minorHAnsi"/>
+          <w:i/>
+          <w:sz w:val="22"/>
+          <w:szCs w:val="22"/>
+        </w:rPr>
+        <w:t>ds</w:t>
+      </w:r>
+      <w:proofErr w:type="spellEnd"/>
+      <w:r>
+        <w:rPr>
+          <w:rFonts w:asciiTheme="minorHAnsi" w:hAnsiTheme="minorHAnsi" w:cstheme="minorHAnsi"/>
+          <w:i/>
+          <w:sz w:val="22"/>
+          <w:szCs w:val="22"/>
+        </w:rPr>
+        <w:t xml:space="preserve"> muziek op de achtergrond kunnen toevoegen.</w:t>
       </w:r>
     </w:p>
     <w:p>
@@ -4154,57 +4502,1139 @@
     </w:p>
     <w:p>
       <w:pPr>
-        <w:numPr>
-          <w:ilvl w:val="0"/>
-          <w:numId w:val="8"/>
-        </w:numPr>
         <w:rPr>
           <w:rFonts w:cstheme="minorHAnsi"/>
           <w:b/>
-          <w:i/>
-          <w:color w:val="000000"/>
-          <w:lang w:val="en-US"/>
-        </w:rPr>
-      </w:pPr>
-      <w:r>
-        <w:rPr>
-          <w:rFonts w:cstheme="minorHAnsi"/>
-          <w:b/>
+          <w:bCs/>
           <w:i/>
           <w:iCs/>
           <w:color w:val="000000"/>
         </w:rPr>
-        <w:t>Zie opdracht van de klant</w:t>
-      </w:r>
-      <w:r>
+      </w:pPr>
+    </w:p>
+    <w:tbl>
+      <w:tblPr>
+        <w:tblStyle w:val="Tabelraster"/>
+        <w:tblW w:w="0" w:type="auto"/>
+        <w:tblLook w:val="04A0" w:firstRow="1" w:lastRow="0" w:firstColumn="1" w:lastColumn="0" w:noHBand="0" w:noVBand="1"/>
+      </w:tblPr>
+      <w:tblGrid>
+        <w:gridCol w:w="3020"/>
+        <w:gridCol w:w="3021"/>
+        <w:gridCol w:w="3021"/>
+      </w:tblGrid>
+      <w:tr>
+        <w:trPr>
+          <w:trHeight w:val="270"/>
+        </w:trPr>
+        <w:tc>
+          <w:tcPr>
+            <w:tcW w:w="3020" w:type="dxa"/>
+          </w:tcPr>
+          <w:p>
+            <w:pPr>
+              <w:rPr>
+                <w:rFonts w:asciiTheme="minorHAnsi" w:hAnsiTheme="minorHAnsi" w:cstheme="minorHAnsi"/>
+                <w:b/>
+                <w:bCs/>
+                <w:i/>
+                <w:iCs/>
+                <w:color w:val="000000"/>
+              </w:rPr>
+            </w:pPr>
+            <w:r>
+              <w:rPr>
+                <w:rFonts w:asciiTheme="minorHAnsi" w:hAnsiTheme="minorHAnsi" w:cstheme="minorHAnsi"/>
+                <w:b/>
+                <w:bCs/>
+                <w:i/>
+                <w:iCs/>
+                <w:color w:val="000000"/>
+              </w:rPr>
+              <w:t>Wat is de eis?</w:t>
+            </w:r>
+          </w:p>
+        </w:tc>
+        <w:tc>
+          <w:tcPr>
+            <w:tcW w:w="3021" w:type="dxa"/>
+          </w:tcPr>
+          <w:p>
+            <w:pPr>
+              <w:rPr>
+                <w:rFonts w:asciiTheme="minorHAnsi" w:hAnsiTheme="minorHAnsi" w:cstheme="minorHAnsi"/>
+                <w:b/>
+                <w:bCs/>
+                <w:i/>
+                <w:iCs/>
+                <w:color w:val="000000"/>
+              </w:rPr>
+            </w:pPr>
+            <w:r>
+              <w:rPr>
+                <w:rFonts w:asciiTheme="minorHAnsi" w:hAnsiTheme="minorHAnsi" w:cstheme="minorHAnsi"/>
+                <w:b/>
+                <w:bCs/>
+                <w:i/>
+                <w:iCs/>
+                <w:color w:val="000000"/>
+              </w:rPr>
+              <w:t>Van wie?</w:t>
+            </w:r>
+          </w:p>
+        </w:tc>
+        <w:tc>
+          <w:tcPr>
+            <w:tcW w:w="3021" w:type="dxa"/>
+          </w:tcPr>
+          <w:p>
+            <w:pPr>
+              <w:rPr>
+                <w:rFonts w:asciiTheme="minorHAnsi" w:hAnsiTheme="minorHAnsi" w:cstheme="minorHAnsi"/>
+                <w:b/>
+                <w:bCs/>
+                <w:i/>
+                <w:iCs/>
+                <w:color w:val="000000"/>
+              </w:rPr>
+            </w:pPr>
+            <w:r>
+              <w:rPr>
+                <w:rFonts w:asciiTheme="minorHAnsi" w:hAnsiTheme="minorHAnsi" w:cstheme="minorHAnsi"/>
+                <w:b/>
+                <w:bCs/>
+                <w:i/>
+                <w:iCs/>
+                <w:color w:val="000000"/>
+              </w:rPr>
+              <w:t>Tijd?</w:t>
+            </w:r>
+          </w:p>
+        </w:tc>
+      </w:tr>
+      <w:tr>
+        <w:trPr>
+          <w:trHeight w:val="548"/>
+        </w:trPr>
+        <w:tc>
+          <w:tcPr>
+            <w:tcW w:w="3020" w:type="dxa"/>
+          </w:tcPr>
+          <w:p>
+            <w:pPr>
+              <w:rPr>
+                <w:rFonts w:asciiTheme="minorHAnsi" w:hAnsiTheme="minorHAnsi" w:cstheme="minorHAnsi"/>
+                <w:color w:val="000000"/>
+              </w:rPr>
+            </w:pPr>
+            <w:r>
+              <w:rPr>
+                <w:rFonts w:asciiTheme="minorHAnsi" w:hAnsiTheme="minorHAnsi" w:cstheme="minorHAnsi"/>
+                <w:color w:val="000000"/>
+              </w:rPr>
+              <w:t>Hele spel past in een scherm en de camera blijft staan</w:t>
+            </w:r>
+          </w:p>
+        </w:tc>
+        <w:tc>
+          <w:tcPr>
+            <w:tcW w:w="3021" w:type="dxa"/>
+          </w:tcPr>
+          <w:p>
+            <w:pPr>
+              <w:rPr>
+                <w:rFonts w:asciiTheme="majorHAnsi" w:hAnsiTheme="majorHAnsi" w:cstheme="majorHAnsi"/>
+                <w:b/>
+                <w:bCs/>
+                <w:i/>
+                <w:iCs/>
+                <w:color w:val="000000"/>
+              </w:rPr>
+            </w:pPr>
+            <w:r>
+              <w:rPr>
+                <w:rFonts w:asciiTheme="majorHAnsi" w:hAnsiTheme="majorHAnsi" w:cstheme="majorHAnsi"/>
+                <w:b/>
+                <w:bCs/>
+                <w:i/>
+                <w:iCs/>
+                <w:color w:val="000000"/>
+              </w:rPr>
+              <w:t>Functionele eis van het boekje</w:t>
+            </w:r>
+          </w:p>
+        </w:tc>
+        <w:tc>
+          <w:tcPr>
+            <w:tcW w:w="3021" w:type="dxa"/>
+          </w:tcPr>
+          <w:p>
+            <w:pPr>
+              <w:rPr>
+                <w:rFonts w:cstheme="minorHAnsi"/>
+                <w:b/>
+                <w:bCs/>
+                <w:i/>
+                <w:iCs/>
+                <w:color w:val="000000"/>
+              </w:rPr>
+            </w:pPr>
+          </w:p>
+        </w:tc>
+      </w:tr>
+      <w:tr>
+        <w:trPr>
+          <w:trHeight w:val="570"/>
+        </w:trPr>
+        <w:tc>
+          <w:tcPr>
+            <w:tcW w:w="3020" w:type="dxa"/>
+          </w:tcPr>
+          <w:p>
+            <w:pPr>
+              <w:rPr>
+                <w:rFonts w:asciiTheme="majorHAnsi" w:hAnsiTheme="majorHAnsi" w:cstheme="majorHAnsi"/>
+                <w:color w:val="000000"/>
+              </w:rPr>
+            </w:pPr>
+            <w:proofErr w:type="spellStart"/>
+            <w:r>
+              <w:rPr>
+                <w:rFonts w:asciiTheme="majorHAnsi" w:hAnsiTheme="majorHAnsi" w:cstheme="majorHAnsi"/>
+                <w:color w:val="000000"/>
+              </w:rPr>
+              <w:t>Playermovement</w:t>
+            </w:r>
+            <w:proofErr w:type="spellEnd"/>
+            <w:r>
+              <w:rPr>
+                <w:rFonts w:asciiTheme="majorHAnsi" w:hAnsiTheme="majorHAnsi" w:cstheme="majorHAnsi"/>
+                <w:color w:val="000000"/>
+              </w:rPr>
+              <w:t xml:space="preserve"> staat in 1 script, allebei de spelers kunnen </w:t>
+            </w:r>
+            <w:proofErr w:type="spellStart"/>
+            <w:r>
+              <w:rPr>
+                <w:rFonts w:asciiTheme="majorHAnsi" w:hAnsiTheme="majorHAnsi" w:cstheme="majorHAnsi"/>
+                <w:color w:val="000000"/>
+              </w:rPr>
+              <w:t>appart</w:t>
+            </w:r>
+            <w:proofErr w:type="spellEnd"/>
+            <w:r>
+              <w:rPr>
+                <w:rFonts w:asciiTheme="majorHAnsi" w:hAnsiTheme="majorHAnsi" w:cstheme="majorHAnsi"/>
+                <w:color w:val="000000"/>
+              </w:rPr>
+              <w:t xml:space="preserve"> van elkaar bewegen.</w:t>
+            </w:r>
+          </w:p>
+        </w:tc>
+        <w:tc>
+          <w:tcPr>
+            <w:tcW w:w="3021" w:type="dxa"/>
+          </w:tcPr>
+          <w:p>
+            <w:pPr>
+              <w:rPr>
+                <w:rFonts w:asciiTheme="majorHAnsi" w:hAnsiTheme="majorHAnsi" w:cstheme="majorHAnsi"/>
+                <w:b/>
+                <w:bCs/>
+                <w:i/>
+                <w:iCs/>
+                <w:color w:val="000000"/>
+              </w:rPr>
+            </w:pPr>
+            <w:r>
+              <w:rPr>
+                <w:rFonts w:asciiTheme="majorHAnsi" w:hAnsiTheme="majorHAnsi" w:cstheme="majorHAnsi"/>
+                <w:b/>
+                <w:bCs/>
+                <w:i/>
+                <w:iCs/>
+                <w:color w:val="000000"/>
+              </w:rPr>
+              <w:t>Functionele eis van het boekje</w:t>
+            </w:r>
+          </w:p>
+        </w:tc>
+        <w:tc>
+          <w:tcPr>
+            <w:tcW w:w="3021" w:type="dxa"/>
+          </w:tcPr>
+          <w:p>
+            <w:pPr>
+              <w:rPr>
+                <w:rFonts w:cstheme="minorHAnsi"/>
+                <w:b/>
+                <w:bCs/>
+                <w:i/>
+                <w:iCs/>
+                <w:color w:val="000000"/>
+              </w:rPr>
+            </w:pPr>
+          </w:p>
+        </w:tc>
+      </w:tr>
+      <w:tr>
+        <w:trPr>
+          <w:trHeight w:val="550"/>
+        </w:trPr>
+        <w:tc>
+          <w:tcPr>
+            <w:tcW w:w="3020" w:type="dxa"/>
+          </w:tcPr>
+          <w:p>
+            <w:pPr>
+              <w:rPr>
+                <w:rFonts w:cstheme="minorHAnsi"/>
+                <w:b/>
+                <w:bCs/>
+                <w:i/>
+                <w:iCs/>
+                <w:color w:val="000000"/>
+              </w:rPr>
+            </w:pPr>
+          </w:p>
+        </w:tc>
+        <w:tc>
+          <w:tcPr>
+            <w:tcW w:w="3021" w:type="dxa"/>
+          </w:tcPr>
+          <w:p>
+            <w:pPr>
+              <w:rPr>
+                <w:rFonts w:cstheme="minorHAnsi"/>
+                <w:b/>
+                <w:bCs/>
+                <w:i/>
+                <w:iCs/>
+                <w:color w:val="000000"/>
+              </w:rPr>
+            </w:pPr>
+          </w:p>
+        </w:tc>
+        <w:tc>
+          <w:tcPr>
+            <w:tcW w:w="3021" w:type="dxa"/>
+          </w:tcPr>
+          <w:p>
+            <w:pPr>
+              <w:rPr>
+                <w:rFonts w:cstheme="minorHAnsi"/>
+                <w:b/>
+                <w:bCs/>
+                <w:i/>
+                <w:iCs/>
+                <w:color w:val="000000"/>
+              </w:rPr>
+            </w:pPr>
+          </w:p>
+        </w:tc>
+      </w:tr>
+      <w:tr>
+        <w:trPr>
+          <w:trHeight w:val="558"/>
+        </w:trPr>
+        <w:tc>
+          <w:tcPr>
+            <w:tcW w:w="3020" w:type="dxa"/>
+          </w:tcPr>
+          <w:p>
+            <w:pPr>
+              <w:rPr>
+                <w:rFonts w:cstheme="minorHAnsi"/>
+                <w:b/>
+                <w:bCs/>
+                <w:i/>
+                <w:iCs/>
+                <w:color w:val="000000"/>
+              </w:rPr>
+            </w:pPr>
+          </w:p>
+        </w:tc>
+        <w:tc>
+          <w:tcPr>
+            <w:tcW w:w="3021" w:type="dxa"/>
+          </w:tcPr>
+          <w:p>
+            <w:pPr>
+              <w:rPr>
+                <w:rFonts w:cstheme="minorHAnsi"/>
+                <w:b/>
+                <w:bCs/>
+                <w:i/>
+                <w:iCs/>
+                <w:color w:val="000000"/>
+              </w:rPr>
+            </w:pPr>
+          </w:p>
+        </w:tc>
+        <w:tc>
+          <w:tcPr>
+            <w:tcW w:w="3021" w:type="dxa"/>
+          </w:tcPr>
+          <w:p>
+            <w:pPr>
+              <w:rPr>
+                <w:rFonts w:cstheme="minorHAnsi"/>
+                <w:b/>
+                <w:bCs/>
+                <w:i/>
+                <w:iCs/>
+                <w:color w:val="000000"/>
+              </w:rPr>
+            </w:pPr>
+          </w:p>
+        </w:tc>
+      </w:tr>
+      <w:tr>
+        <w:trPr>
+          <w:trHeight w:val="552"/>
+        </w:trPr>
+        <w:tc>
+          <w:tcPr>
+            <w:tcW w:w="3020" w:type="dxa"/>
+          </w:tcPr>
+          <w:p>
+            <w:pPr>
+              <w:rPr>
+                <w:rFonts w:cstheme="minorHAnsi"/>
+                <w:b/>
+                <w:bCs/>
+                <w:i/>
+                <w:iCs/>
+                <w:color w:val="000000"/>
+              </w:rPr>
+            </w:pPr>
+          </w:p>
+        </w:tc>
+        <w:tc>
+          <w:tcPr>
+            <w:tcW w:w="3021" w:type="dxa"/>
+          </w:tcPr>
+          <w:p>
+            <w:pPr>
+              <w:rPr>
+                <w:rFonts w:cstheme="minorHAnsi"/>
+                <w:b/>
+                <w:bCs/>
+                <w:i/>
+                <w:iCs/>
+                <w:color w:val="000000"/>
+              </w:rPr>
+            </w:pPr>
+          </w:p>
+        </w:tc>
+        <w:tc>
+          <w:tcPr>
+            <w:tcW w:w="3021" w:type="dxa"/>
+          </w:tcPr>
+          <w:p>
+            <w:pPr>
+              <w:rPr>
+                <w:rFonts w:cstheme="minorHAnsi"/>
+                <w:b/>
+                <w:bCs/>
+                <w:i/>
+                <w:iCs/>
+                <w:color w:val="000000"/>
+              </w:rPr>
+            </w:pPr>
+          </w:p>
+        </w:tc>
+      </w:tr>
+      <w:tr>
+        <w:trPr>
+          <w:trHeight w:val="702"/>
+        </w:trPr>
+        <w:tc>
+          <w:tcPr>
+            <w:tcW w:w="3020" w:type="dxa"/>
+          </w:tcPr>
+          <w:p>
+            <w:pPr>
+              <w:rPr>
+                <w:rFonts w:cstheme="minorHAnsi"/>
+                <w:b/>
+                <w:bCs/>
+                <w:i/>
+                <w:iCs/>
+                <w:color w:val="000000"/>
+              </w:rPr>
+            </w:pPr>
+          </w:p>
+        </w:tc>
+        <w:tc>
+          <w:tcPr>
+            <w:tcW w:w="3021" w:type="dxa"/>
+          </w:tcPr>
+          <w:p>
+            <w:pPr>
+              <w:rPr>
+                <w:rFonts w:cstheme="minorHAnsi"/>
+                <w:b/>
+                <w:bCs/>
+                <w:i/>
+                <w:iCs/>
+                <w:color w:val="000000"/>
+              </w:rPr>
+            </w:pPr>
+          </w:p>
+        </w:tc>
+        <w:tc>
+          <w:tcPr>
+            <w:tcW w:w="3021" w:type="dxa"/>
+          </w:tcPr>
+          <w:p>
+            <w:pPr>
+              <w:rPr>
+                <w:rFonts w:cstheme="minorHAnsi"/>
+                <w:b/>
+                <w:bCs/>
+                <w:i/>
+                <w:iCs/>
+                <w:color w:val="000000"/>
+              </w:rPr>
+            </w:pPr>
+          </w:p>
+        </w:tc>
+      </w:tr>
+      <w:tr>
+        <w:trPr>
+          <w:trHeight w:val="839"/>
+        </w:trPr>
+        <w:tc>
+          <w:tcPr>
+            <w:tcW w:w="3020" w:type="dxa"/>
+          </w:tcPr>
+          <w:p>
+            <w:pPr>
+              <w:rPr>
+                <w:rFonts w:cstheme="minorHAnsi"/>
+                <w:b/>
+                <w:bCs/>
+                <w:i/>
+                <w:iCs/>
+                <w:color w:val="000000"/>
+              </w:rPr>
+            </w:pPr>
+          </w:p>
+        </w:tc>
+        <w:tc>
+          <w:tcPr>
+            <w:tcW w:w="3021" w:type="dxa"/>
+          </w:tcPr>
+          <w:p>
+            <w:pPr>
+              <w:rPr>
+                <w:rFonts w:cstheme="minorHAnsi"/>
+                <w:b/>
+                <w:bCs/>
+                <w:i/>
+                <w:iCs/>
+                <w:color w:val="000000"/>
+              </w:rPr>
+            </w:pPr>
+          </w:p>
+        </w:tc>
+        <w:tc>
+          <w:tcPr>
+            <w:tcW w:w="3021" w:type="dxa"/>
+          </w:tcPr>
+          <w:p>
+            <w:pPr>
+              <w:rPr>
+                <w:rFonts w:cstheme="minorHAnsi"/>
+                <w:b/>
+                <w:bCs/>
+                <w:i/>
+                <w:iCs/>
+                <w:color w:val="000000"/>
+              </w:rPr>
+            </w:pPr>
+          </w:p>
+        </w:tc>
+      </w:tr>
+      <w:tr>
+        <w:trPr>
+          <w:trHeight w:val="696"/>
+        </w:trPr>
+        <w:tc>
+          <w:tcPr>
+            <w:tcW w:w="3020" w:type="dxa"/>
+          </w:tcPr>
+          <w:p>
+            <w:pPr>
+              <w:rPr>
+                <w:rFonts w:cstheme="minorHAnsi"/>
+                <w:b/>
+                <w:bCs/>
+                <w:i/>
+                <w:iCs/>
+                <w:color w:val="000000"/>
+              </w:rPr>
+            </w:pPr>
+          </w:p>
+        </w:tc>
+        <w:tc>
+          <w:tcPr>
+            <w:tcW w:w="3021" w:type="dxa"/>
+          </w:tcPr>
+          <w:p>
+            <w:pPr>
+              <w:rPr>
+                <w:rFonts w:cstheme="minorHAnsi"/>
+                <w:b/>
+                <w:bCs/>
+                <w:i/>
+                <w:iCs/>
+                <w:color w:val="000000"/>
+              </w:rPr>
+            </w:pPr>
+          </w:p>
+        </w:tc>
+        <w:tc>
+          <w:tcPr>
+            <w:tcW w:w="3021" w:type="dxa"/>
+          </w:tcPr>
+          <w:p>
+            <w:pPr>
+              <w:rPr>
+                <w:rFonts w:cstheme="minorHAnsi"/>
+                <w:b/>
+                <w:bCs/>
+                <w:i/>
+                <w:iCs/>
+                <w:color w:val="000000"/>
+              </w:rPr>
+            </w:pPr>
+          </w:p>
+        </w:tc>
+      </w:tr>
+      <w:tr>
+        <w:trPr>
+          <w:trHeight w:val="691"/>
+        </w:trPr>
+        <w:tc>
+          <w:tcPr>
+            <w:tcW w:w="3020" w:type="dxa"/>
+          </w:tcPr>
+          <w:p>
+            <w:pPr>
+              <w:rPr>
+                <w:rFonts w:cstheme="minorHAnsi"/>
+                <w:b/>
+                <w:bCs/>
+                <w:i/>
+                <w:iCs/>
+                <w:color w:val="000000"/>
+              </w:rPr>
+            </w:pPr>
+          </w:p>
+        </w:tc>
+        <w:tc>
+          <w:tcPr>
+            <w:tcW w:w="3021" w:type="dxa"/>
+          </w:tcPr>
+          <w:p>
+            <w:pPr>
+              <w:rPr>
+                <w:rFonts w:cstheme="minorHAnsi"/>
+                <w:b/>
+                <w:bCs/>
+                <w:i/>
+                <w:iCs/>
+                <w:color w:val="000000"/>
+              </w:rPr>
+            </w:pPr>
+          </w:p>
+        </w:tc>
+        <w:tc>
+          <w:tcPr>
+            <w:tcW w:w="3021" w:type="dxa"/>
+          </w:tcPr>
+          <w:p>
+            <w:pPr>
+              <w:rPr>
+                <w:rFonts w:cstheme="minorHAnsi"/>
+                <w:b/>
+                <w:bCs/>
+                <w:i/>
+                <w:iCs/>
+                <w:color w:val="000000"/>
+              </w:rPr>
+            </w:pPr>
+          </w:p>
+        </w:tc>
+      </w:tr>
+      <w:tr>
+        <w:trPr>
+          <w:trHeight w:val="715"/>
+        </w:trPr>
+        <w:tc>
+          <w:tcPr>
+            <w:tcW w:w="3020" w:type="dxa"/>
+          </w:tcPr>
+          <w:p>
+            <w:pPr>
+              <w:rPr>
+                <w:rFonts w:cstheme="minorHAnsi"/>
+                <w:b/>
+                <w:bCs/>
+                <w:i/>
+                <w:iCs/>
+                <w:color w:val="000000"/>
+              </w:rPr>
+            </w:pPr>
+          </w:p>
+        </w:tc>
+        <w:tc>
+          <w:tcPr>
+            <w:tcW w:w="3021" w:type="dxa"/>
+          </w:tcPr>
+          <w:p>
+            <w:pPr>
+              <w:rPr>
+                <w:rFonts w:cstheme="minorHAnsi"/>
+                <w:b/>
+                <w:bCs/>
+                <w:i/>
+                <w:iCs/>
+                <w:color w:val="000000"/>
+              </w:rPr>
+            </w:pPr>
+          </w:p>
+        </w:tc>
+        <w:tc>
+          <w:tcPr>
+            <w:tcW w:w="3021" w:type="dxa"/>
+          </w:tcPr>
+          <w:p>
+            <w:pPr>
+              <w:rPr>
+                <w:rFonts w:cstheme="minorHAnsi"/>
+                <w:b/>
+                <w:bCs/>
+                <w:i/>
+                <w:iCs/>
+                <w:color w:val="000000"/>
+              </w:rPr>
+            </w:pPr>
+          </w:p>
+        </w:tc>
+      </w:tr>
+      <w:tr>
+        <w:trPr>
+          <w:trHeight w:val="839"/>
+        </w:trPr>
+        <w:tc>
+          <w:tcPr>
+            <w:tcW w:w="3020" w:type="dxa"/>
+          </w:tcPr>
+          <w:p>
+            <w:pPr>
+              <w:rPr>
+                <w:rFonts w:cstheme="minorHAnsi"/>
+                <w:b/>
+                <w:bCs/>
+                <w:i/>
+                <w:iCs/>
+                <w:color w:val="000000"/>
+              </w:rPr>
+            </w:pPr>
+          </w:p>
+        </w:tc>
+        <w:tc>
+          <w:tcPr>
+            <w:tcW w:w="3021" w:type="dxa"/>
+          </w:tcPr>
+          <w:p>
+            <w:pPr>
+              <w:rPr>
+                <w:rFonts w:cstheme="minorHAnsi"/>
+                <w:b/>
+                <w:bCs/>
+                <w:i/>
+                <w:iCs/>
+                <w:color w:val="000000"/>
+              </w:rPr>
+            </w:pPr>
+          </w:p>
+        </w:tc>
+        <w:tc>
+          <w:tcPr>
+            <w:tcW w:w="3021" w:type="dxa"/>
+          </w:tcPr>
+          <w:p>
+            <w:pPr>
+              <w:rPr>
+                <w:rFonts w:cstheme="minorHAnsi"/>
+                <w:b/>
+                <w:bCs/>
+                <w:i/>
+                <w:iCs/>
+                <w:color w:val="000000"/>
+              </w:rPr>
+            </w:pPr>
+          </w:p>
+        </w:tc>
+      </w:tr>
+      <w:tr>
+        <w:trPr>
+          <w:trHeight w:val="837"/>
+        </w:trPr>
+        <w:tc>
+          <w:tcPr>
+            <w:tcW w:w="3020" w:type="dxa"/>
+          </w:tcPr>
+          <w:p>
+            <w:pPr>
+              <w:rPr>
+                <w:rFonts w:cstheme="minorHAnsi"/>
+                <w:b/>
+                <w:bCs/>
+                <w:i/>
+                <w:iCs/>
+                <w:color w:val="000000"/>
+              </w:rPr>
+            </w:pPr>
+          </w:p>
+        </w:tc>
+        <w:tc>
+          <w:tcPr>
+            <w:tcW w:w="3021" w:type="dxa"/>
+          </w:tcPr>
+          <w:p>
+            <w:pPr>
+              <w:rPr>
+                <w:rFonts w:cstheme="minorHAnsi"/>
+                <w:b/>
+                <w:bCs/>
+                <w:i/>
+                <w:iCs/>
+                <w:color w:val="000000"/>
+              </w:rPr>
+            </w:pPr>
+          </w:p>
+        </w:tc>
+        <w:tc>
+          <w:tcPr>
+            <w:tcW w:w="3021" w:type="dxa"/>
+          </w:tcPr>
+          <w:p>
+            <w:pPr>
+              <w:rPr>
+                <w:rFonts w:cstheme="minorHAnsi"/>
+                <w:b/>
+                <w:bCs/>
+                <w:i/>
+                <w:iCs/>
+                <w:color w:val="000000"/>
+              </w:rPr>
+            </w:pPr>
+          </w:p>
+        </w:tc>
+      </w:tr>
+      <w:tr>
+        <w:trPr>
+          <w:trHeight w:val="693"/>
+        </w:trPr>
+        <w:tc>
+          <w:tcPr>
+            <w:tcW w:w="3020" w:type="dxa"/>
+          </w:tcPr>
+          <w:p>
+            <w:pPr>
+              <w:rPr>
+                <w:rFonts w:cstheme="minorHAnsi"/>
+                <w:b/>
+                <w:bCs/>
+                <w:i/>
+                <w:iCs/>
+                <w:color w:val="000000"/>
+              </w:rPr>
+            </w:pPr>
+          </w:p>
+        </w:tc>
+        <w:tc>
+          <w:tcPr>
+            <w:tcW w:w="3021" w:type="dxa"/>
+          </w:tcPr>
+          <w:p>
+            <w:pPr>
+              <w:rPr>
+                <w:rFonts w:cstheme="minorHAnsi"/>
+                <w:b/>
+                <w:bCs/>
+                <w:i/>
+                <w:iCs/>
+                <w:color w:val="000000"/>
+              </w:rPr>
+            </w:pPr>
+          </w:p>
+        </w:tc>
+        <w:tc>
+          <w:tcPr>
+            <w:tcW w:w="3021" w:type="dxa"/>
+          </w:tcPr>
+          <w:p>
+            <w:pPr>
+              <w:rPr>
+                <w:rFonts w:cstheme="minorHAnsi"/>
+                <w:b/>
+                <w:bCs/>
+                <w:i/>
+                <w:iCs/>
+                <w:color w:val="000000"/>
+              </w:rPr>
+            </w:pPr>
+          </w:p>
+        </w:tc>
+      </w:tr>
+      <w:tr>
+        <w:trPr>
+          <w:trHeight w:val="703"/>
+        </w:trPr>
+        <w:tc>
+          <w:tcPr>
+            <w:tcW w:w="3020" w:type="dxa"/>
+          </w:tcPr>
+          <w:p>
+            <w:pPr>
+              <w:rPr>
+                <w:rFonts w:cstheme="minorHAnsi"/>
+                <w:b/>
+                <w:bCs/>
+                <w:i/>
+                <w:iCs/>
+                <w:color w:val="000000"/>
+              </w:rPr>
+            </w:pPr>
+          </w:p>
+        </w:tc>
+        <w:tc>
+          <w:tcPr>
+            <w:tcW w:w="3021" w:type="dxa"/>
+          </w:tcPr>
+          <w:p>
+            <w:pPr>
+              <w:rPr>
+                <w:rFonts w:cstheme="minorHAnsi"/>
+                <w:b/>
+                <w:bCs/>
+                <w:i/>
+                <w:iCs/>
+                <w:color w:val="000000"/>
+              </w:rPr>
+            </w:pPr>
+          </w:p>
+        </w:tc>
+        <w:tc>
+          <w:tcPr>
+            <w:tcW w:w="3021" w:type="dxa"/>
+          </w:tcPr>
+          <w:p>
+            <w:pPr>
+              <w:rPr>
+                <w:rFonts w:cstheme="minorHAnsi"/>
+                <w:b/>
+                <w:bCs/>
+                <w:i/>
+                <w:iCs/>
+                <w:color w:val="000000"/>
+              </w:rPr>
+            </w:pPr>
+          </w:p>
+        </w:tc>
+      </w:tr>
+      <w:tr>
+        <w:trPr>
+          <w:trHeight w:val="700"/>
+        </w:trPr>
+        <w:tc>
+          <w:tcPr>
+            <w:tcW w:w="3020" w:type="dxa"/>
+          </w:tcPr>
+          <w:p>
+            <w:pPr>
+              <w:rPr>
+                <w:rFonts w:cstheme="minorHAnsi"/>
+                <w:b/>
+                <w:bCs/>
+                <w:i/>
+                <w:iCs/>
+                <w:color w:val="000000"/>
+              </w:rPr>
+            </w:pPr>
+          </w:p>
+        </w:tc>
+        <w:tc>
+          <w:tcPr>
+            <w:tcW w:w="3021" w:type="dxa"/>
+          </w:tcPr>
+          <w:p>
+            <w:pPr>
+              <w:rPr>
+                <w:rFonts w:cstheme="minorHAnsi"/>
+                <w:b/>
+                <w:bCs/>
+                <w:i/>
+                <w:iCs/>
+                <w:color w:val="000000"/>
+              </w:rPr>
+            </w:pPr>
+          </w:p>
+        </w:tc>
+        <w:tc>
+          <w:tcPr>
+            <w:tcW w:w="3021" w:type="dxa"/>
+          </w:tcPr>
+          <w:p>
+            <w:pPr>
+              <w:rPr>
+                <w:rFonts w:cstheme="minorHAnsi"/>
+                <w:b/>
+                <w:bCs/>
+                <w:i/>
+                <w:iCs/>
+                <w:color w:val="000000"/>
+              </w:rPr>
+            </w:pPr>
+          </w:p>
+        </w:tc>
+      </w:tr>
+      <w:tr>
+        <w:tc>
+          <w:tcPr>
+            <w:tcW w:w="3020" w:type="dxa"/>
+          </w:tcPr>
+          <w:p>
+            <w:pPr>
+              <w:rPr>
+                <w:rFonts w:cstheme="minorHAnsi"/>
+                <w:b/>
+                <w:bCs/>
+                <w:i/>
+                <w:iCs/>
+                <w:color w:val="000000"/>
+              </w:rPr>
+            </w:pPr>
+          </w:p>
+        </w:tc>
+        <w:tc>
+          <w:tcPr>
+            <w:tcW w:w="3021" w:type="dxa"/>
+          </w:tcPr>
+          <w:p>
+            <w:pPr>
+              <w:rPr>
+                <w:rFonts w:cstheme="minorHAnsi"/>
+                <w:b/>
+                <w:bCs/>
+                <w:i/>
+                <w:iCs/>
+                <w:color w:val="000000"/>
+              </w:rPr>
+            </w:pPr>
+          </w:p>
+        </w:tc>
+        <w:tc>
+          <w:tcPr>
+            <w:tcW w:w="3021" w:type="dxa"/>
+          </w:tcPr>
+          <w:p>
+            <w:pPr>
+              <w:rPr>
+                <w:rFonts w:cstheme="minorHAnsi"/>
+                <w:b/>
+                <w:bCs/>
+                <w:i/>
+                <w:iCs/>
+                <w:color w:val="000000"/>
+              </w:rPr>
+            </w:pPr>
+          </w:p>
+        </w:tc>
+      </w:tr>
+      <w:tr>
+        <w:tc>
+          <w:tcPr>
+            <w:tcW w:w="3020" w:type="dxa"/>
+          </w:tcPr>
+          <w:p>
+            <w:pPr>
+              <w:rPr>
+                <w:rFonts w:cstheme="minorHAnsi"/>
+                <w:b/>
+                <w:bCs/>
+                <w:i/>
+                <w:iCs/>
+                <w:color w:val="000000"/>
+              </w:rPr>
+            </w:pPr>
+          </w:p>
+        </w:tc>
+        <w:tc>
+          <w:tcPr>
+            <w:tcW w:w="3021" w:type="dxa"/>
+          </w:tcPr>
+          <w:p>
+            <w:pPr>
+              <w:rPr>
+                <w:rFonts w:cstheme="minorHAnsi"/>
+                <w:b/>
+                <w:bCs/>
+                <w:i/>
+                <w:iCs/>
+                <w:color w:val="000000"/>
+              </w:rPr>
+            </w:pPr>
+          </w:p>
+        </w:tc>
+        <w:tc>
+          <w:tcPr>
+            <w:tcW w:w="3021" w:type="dxa"/>
+          </w:tcPr>
+          <w:p>
+            <w:pPr>
+              <w:rPr>
+                <w:rFonts w:cstheme="minorHAnsi"/>
+                <w:b/>
+                <w:bCs/>
+                <w:i/>
+                <w:iCs/>
+                <w:color w:val="000000"/>
+              </w:rPr>
+            </w:pPr>
+          </w:p>
+        </w:tc>
+      </w:tr>
+    </w:tbl>
+    <w:p>
+      <w:pPr>
         <w:rPr>
           <w:rFonts w:cstheme="minorHAnsi"/>
           <w:b/>
+          <w:bCs/>
           <w:i/>
+          <w:iCs/>
           <w:color w:val="000000"/>
-          <w:lang w:val="en-US"/>
-        </w:rPr>
-        <w:t> </w:t>
-      </w:r>
+        </w:rPr>
+      </w:pPr>
     </w:p>
     <w:p>
       <w:pPr>
         <w:rPr>
           <w:rFonts w:cstheme="minorHAnsi"/>
           <w:b/>
+          <w:bCs/>
           <w:i/>
+          <w:iCs/>
           <w:color w:val="000000"/>
         </w:rPr>
       </w:pPr>
-      <w:r>
-        <w:rPr>
-          <w:rFonts w:cstheme="minorHAnsi"/>
-          <w:b/>
-          <w:i/>
-          <w:color w:val="000000"/>
-        </w:rPr>
-        <w:br w:type="page"/>
-      </w:r>
     </w:p>
     <w:p>
       <w:pPr>
@@ -4217,7 +5647,6 @@
       </w:pPr>
       <w:bookmarkStart w:id="9" w:name="_Toc148083381"/>
       <w:r>
-        <w:lastRenderedPageBreak/>
         <w:t>Technisch</w:t>
       </w:r>
       <w:r>
@@ -4291,7 +5720,7 @@
           <w:sz w:val="22"/>
           <w:szCs w:val="22"/>
         </w:rPr>
-        <w:t xml:space="preserve">Game </w:t>
+        <w:t xml:space="preserve">De game </w:t>
       </w:r>
       <w:proofErr w:type="spellStart"/>
       <w:r>
@@ -4301,7 +5730,7 @@
           <w:sz w:val="22"/>
           <w:szCs w:val="22"/>
         </w:rPr>
-        <w:t>characters</w:t>
+        <w:t>charracters</w:t>
       </w:r>
       <w:proofErr w:type="spellEnd"/>
       <w:r>
@@ -4311,7 +5740,7 @@
           <w:sz w:val="22"/>
           <w:szCs w:val="22"/>
         </w:rPr>
-        <w:t xml:space="preserve">: Beschrijf de game </w:t>
+        <w:t xml:space="preserve"> zijn vierkantjes, we hopen dan nog later een </w:t>
       </w:r>
       <w:proofErr w:type="spellStart"/>
       <w:r>
@@ -4321,7 +5750,7 @@
           <w:sz w:val="22"/>
           <w:szCs w:val="22"/>
         </w:rPr>
-        <w:t>characters</w:t>
+        <w:t>playermodel</w:t>
       </w:r>
       <w:proofErr w:type="spellEnd"/>
       <w:r>
@@ -4331,115 +5760,8 @@
           <w:sz w:val="22"/>
           <w:szCs w:val="22"/>
         </w:rPr>
-        <w:t xml:space="preserve"> </w:t>
-      </w:r>
-      <w:r>
-        <w:rPr>
-          <w:rFonts w:asciiTheme="minorHAnsi" w:hAnsiTheme="minorHAnsi" w:cstheme="minorHAnsi"/>
-          <w:i/>
-          <w:sz w:val="22"/>
-          <w:szCs w:val="22"/>
-        </w:rPr>
-        <w:t>en</w:t>
-      </w:r>
-      <w:r>
-        <w:rPr>
-          <w:rFonts w:asciiTheme="minorHAnsi" w:hAnsiTheme="minorHAnsi" w:cstheme="minorHAnsi"/>
-          <w:i/>
-          <w:sz w:val="22"/>
-          <w:szCs w:val="22"/>
-        </w:rPr>
-        <w:t xml:space="preserve"> welke rol</w:t>
-      </w:r>
-      <w:r>
-        <w:rPr>
-          <w:rFonts w:asciiTheme="minorHAnsi" w:hAnsiTheme="minorHAnsi" w:cstheme="minorHAnsi"/>
-          <w:i/>
-          <w:sz w:val="22"/>
-          <w:szCs w:val="22"/>
-        </w:rPr>
-        <w:t xml:space="preserve"> ze</w:t>
-      </w:r>
-      <w:r>
-        <w:rPr>
-          <w:rFonts w:asciiTheme="minorHAnsi" w:hAnsiTheme="minorHAnsi" w:cstheme="minorHAnsi"/>
-          <w:i/>
-          <w:sz w:val="22"/>
-          <w:szCs w:val="22"/>
-        </w:rPr>
-        <w:t xml:space="preserve"> binnen het spel </w:t>
-      </w:r>
-      <w:r>
-        <w:rPr>
-          <w:rFonts w:asciiTheme="minorHAnsi" w:hAnsiTheme="minorHAnsi" w:cstheme="minorHAnsi"/>
-          <w:i/>
-          <w:sz w:val="22"/>
-          <w:szCs w:val="22"/>
-        </w:rPr>
-        <w:t xml:space="preserve">hebben </w:t>
-      </w:r>
-      <w:r>
-        <w:rPr>
-          <w:rFonts w:asciiTheme="minorHAnsi" w:hAnsiTheme="minorHAnsi" w:cstheme="minorHAnsi"/>
-          <w:i/>
-          <w:sz w:val="22"/>
-          <w:szCs w:val="22"/>
-        </w:rPr>
-        <w:t>en</w:t>
-      </w:r>
-      <w:r>
-        <w:rPr>
-          <w:rFonts w:asciiTheme="minorHAnsi" w:hAnsiTheme="minorHAnsi" w:cstheme="minorHAnsi"/>
-          <w:i/>
-          <w:sz w:val="22"/>
-          <w:szCs w:val="22"/>
-        </w:rPr>
-        <w:t xml:space="preserve"> welke</w:t>
-      </w:r>
-      <w:r>
-        <w:rPr>
-          <w:rFonts w:asciiTheme="minorHAnsi" w:hAnsiTheme="minorHAnsi" w:cstheme="minorHAnsi"/>
-          <w:i/>
-          <w:sz w:val="22"/>
-          <w:szCs w:val="22"/>
-        </w:rPr>
-        <w:t xml:space="preserve"> andere elementen</w:t>
-      </w:r>
-      <w:r>
-        <w:rPr>
-          <w:rFonts w:asciiTheme="minorHAnsi" w:hAnsiTheme="minorHAnsi" w:cstheme="minorHAnsi"/>
-          <w:i/>
-          <w:sz w:val="22"/>
-          <w:szCs w:val="22"/>
-        </w:rPr>
-        <w:t xml:space="preserve"> </w:t>
-      </w:r>
-      <w:r>
-        <w:rPr>
-          <w:rFonts w:asciiTheme="minorHAnsi" w:hAnsiTheme="minorHAnsi" w:cstheme="minorHAnsi"/>
-          <w:i/>
-          <w:sz w:val="22"/>
-          <w:szCs w:val="22"/>
-        </w:rPr>
-        <w:t>invloed hebben op de Game Play</w:t>
-      </w:r>
-    </w:p>
-    <w:p>
-      <w:pPr>
-        <w:pStyle w:val="Lijstalinea"/>
-        <w:keepNext/>
-        <w:keepLines/>
-        <w:tabs>
-          <w:tab w:val="left" w:leader="dot" w:pos="8100"/>
-        </w:tabs>
-        <w:ind w:left="1440"/>
-        <w:rPr>
-          <w:rFonts w:asciiTheme="minorHAnsi" w:hAnsiTheme="minorHAnsi" w:cstheme="minorHAnsi"/>
-          <w:i/>
-          <w:sz w:val="22"/>
-          <w:szCs w:val="22"/>
-        </w:rPr>
-      </w:pPr>
+        <w:t xml:space="preserve"> toe te voegen.</w:t>
+      </w:r>
     </w:p>
     <w:p>
       <w:pPr>
@@ -4467,7 +5789,7 @@
           <w:sz w:val="22"/>
           <w:szCs w:val="22"/>
         </w:rPr>
-        <w:t xml:space="preserve">Game </w:t>
+        <w:t xml:space="preserve">De </w:t>
       </w:r>
       <w:proofErr w:type="spellStart"/>
       <w:r>
@@ -4477,7 +5799,7 @@
           <w:sz w:val="22"/>
           <w:szCs w:val="22"/>
         </w:rPr>
-        <w:t>Physics</w:t>
+        <w:t>player</w:t>
       </w:r>
       <w:proofErr w:type="spellEnd"/>
       <w:r>
@@ -4487,8 +5809,9 @@
           <w:sz w:val="22"/>
           <w:szCs w:val="22"/>
         </w:rPr>
-        <w:t xml:space="preserve">: Omschrijf hoe </w:t>
-      </w:r>
+        <w:t xml:space="preserve"> 1 beweegt </w:t>
+      </w:r>
+      <w:proofErr w:type="spellStart"/>
       <w:r>
         <w:rPr>
           <w:rFonts w:asciiTheme="minorHAnsi" w:hAnsiTheme="minorHAnsi" w:cstheme="minorHAnsi"/>
@@ -4496,9 +5819,9 @@
           <w:sz w:val="22"/>
           <w:szCs w:val="22"/>
         </w:rPr>
-        <w:t xml:space="preserve">Game </w:t>
-      </w:r>
-      <w:proofErr w:type="spellStart"/>
+        <w:t>staandaard</w:t>
+      </w:r>
+      <w:proofErr w:type="spellEnd"/>
       <w:r>
         <w:rPr>
           <w:rFonts w:asciiTheme="minorHAnsi" w:hAnsiTheme="minorHAnsi" w:cstheme="minorHAnsi"/>
@@ -4506,9 +5829,9 @@
           <w:sz w:val="22"/>
           <w:szCs w:val="22"/>
         </w:rPr>
-        <w:t>characters</w:t>
-      </w:r>
-      <w:proofErr w:type="spellEnd"/>
+        <w:t xml:space="preserve"> WASD, springen is W, links en rechts is a en d. S wordt niet gebruikt. Speler 2 beweegt met pijltjes toetsen. Hierdoor moeten ze op knoppen staan of indrukken om deuren of puzzels op te </w:t>
+      </w:r>
+      <w:proofErr w:type="spellStart"/>
       <w:r>
         <w:rPr>
           <w:rFonts w:asciiTheme="minorHAnsi" w:hAnsiTheme="minorHAnsi" w:cstheme="minorHAnsi"/>
@@ -4516,16 +5839,49 @@
           <w:sz w:val="22"/>
           <w:szCs w:val="22"/>
         </w:rPr>
-        <w:t xml:space="preserve"> bewegen, hoe ze worden bestuurd, aan welke krachten ze onderhevig zijn. Omschrijf hoe interactie en aanvallen zijn opgebouwd en wat de gevolgen zijn. Enzovoorts.</w:t>
+        <w:t>losssen</w:t>
+      </w:r>
+      <w:proofErr w:type="spellEnd"/>
+      <w:r>
+        <w:rPr>
+          <w:rFonts w:asciiTheme="minorHAnsi" w:hAnsiTheme="minorHAnsi" w:cstheme="minorHAnsi"/>
+          <w:i/>
+          <w:sz w:val="22"/>
+          <w:szCs w:val="22"/>
+        </w:rPr>
+        <w:t>.</w:t>
       </w:r>
     </w:p>
     <w:p>
       <w:pPr>
+        <w:pStyle w:val="Lijstalinea"/>
+        <w:keepNext/>
+        <w:keepLines/>
+        <w:tabs>
+          <w:tab w:val="left" w:leader="dot" w:pos="8100"/>
+        </w:tabs>
+        <w:ind w:left="1440"/>
+        <w:rPr>
+          <w:rFonts w:asciiTheme="minorHAnsi" w:hAnsiTheme="minorHAnsi" w:cstheme="minorHAnsi"/>
+          <w:i/>
+          <w:sz w:val="22"/>
+          <w:szCs w:val="22"/>
+        </w:rPr>
+      </w:pPr>
+    </w:p>
+    <w:p>
+      <w:pPr>
         <w:pStyle w:val="Geenafstand"/>
         <w:rPr>
           <w:rFonts w:cstheme="minorHAnsi"/>
         </w:rPr>
       </w:pPr>
+      <w:r>
+        <w:rPr>
+          <w:rFonts w:cstheme="minorHAnsi"/>
+        </w:rPr>
+        <w:t>P</w:t>
+      </w:r>
     </w:p>
     <w:p>
       <w:pPr>
@@ -4564,7 +5920,7 @@
           <w:sz w:val="22"/>
           <w:szCs w:val="22"/>
         </w:rPr>
-        <w:t xml:space="preserve"> Intelligence: Omschrijf </w:t>
+        <w:t xml:space="preserve"> Intelligence: </w:t>
       </w:r>
       <w:r>
         <w:rPr>
@@ -4573,8 +5929,9 @@
           <w:sz w:val="22"/>
           <w:szCs w:val="22"/>
         </w:rPr>
-        <w:t xml:space="preserve">de </w:t>
-      </w:r>
+        <w:t xml:space="preserve">We maken verschillende </w:t>
+      </w:r>
+      <w:proofErr w:type="spellStart"/>
       <w:r>
         <w:rPr>
           <w:rFonts w:asciiTheme="minorHAnsi" w:hAnsiTheme="minorHAnsi" w:cstheme="minorHAnsi"/>
@@ -4582,8 +5939,9 @@
           <w:sz w:val="22"/>
           <w:szCs w:val="22"/>
         </w:rPr>
-        <w:t>game</w:t>
-      </w:r>
+        <w:t>enemies</w:t>
+      </w:r>
+      <w:proofErr w:type="spellEnd"/>
       <w:r>
         <w:rPr>
           <w:rFonts w:asciiTheme="minorHAnsi" w:hAnsiTheme="minorHAnsi" w:cstheme="minorHAnsi"/>
@@ -4591,8 +5949,9 @@
           <w:sz w:val="22"/>
           <w:szCs w:val="22"/>
         </w:rPr>
-        <w:t xml:space="preserve"> objecten die </w:t>
-      </w:r>
+        <w:t xml:space="preserve"> die </w:t>
+      </w:r>
+      <w:proofErr w:type="spellStart"/>
       <w:r>
         <w:rPr>
           <w:rFonts w:asciiTheme="minorHAnsi" w:hAnsiTheme="minorHAnsi" w:cstheme="minorHAnsi"/>
@@ -4600,8 +5959,9 @@
           <w:sz w:val="22"/>
           <w:szCs w:val="22"/>
         </w:rPr>
-        <w:t xml:space="preserve">eigen intelligentie hebben. Bv: </w:t>
-      </w:r>
+        <w:t>uitzichzelf</w:t>
+      </w:r>
+      <w:proofErr w:type="spellEnd"/>
       <w:r>
         <w:rPr>
           <w:rFonts w:asciiTheme="minorHAnsi" w:hAnsiTheme="minorHAnsi" w:cstheme="minorHAnsi"/>
@@ -4609,7 +5969,7 @@
           <w:sz w:val="22"/>
           <w:szCs w:val="22"/>
         </w:rPr>
-        <w:t xml:space="preserve">objecten die de </w:t>
+        <w:t xml:space="preserve"> van rechts naar links bewegen, hierdoor heb je een klein stukje Ai, omdat het object </w:t>
       </w:r>
       <w:proofErr w:type="spellStart"/>
       <w:r>
@@ -4619,7 +5979,7 @@
           <w:sz w:val="22"/>
           <w:szCs w:val="22"/>
         </w:rPr>
-        <w:t>player</w:t>
+        <w:t>uitzichzelf</w:t>
       </w:r>
       <w:proofErr w:type="spellEnd"/>
       <w:r>
@@ -4629,52 +5989,7 @@
           <w:sz w:val="22"/>
           <w:szCs w:val="22"/>
         </w:rPr>
-        <w:t xml:space="preserve"> </w:t>
-      </w:r>
-      <w:r>
-        <w:rPr>
-          <w:rFonts w:asciiTheme="minorHAnsi" w:hAnsiTheme="minorHAnsi" w:cstheme="minorHAnsi"/>
-          <w:i/>
-          <w:sz w:val="22"/>
-          <w:szCs w:val="22"/>
-        </w:rPr>
-        <w:t xml:space="preserve">automatisch volgen, objecten die </w:t>
-      </w:r>
-      <w:r>
-        <w:rPr>
-          <w:rFonts w:asciiTheme="minorHAnsi" w:hAnsiTheme="minorHAnsi" w:cstheme="minorHAnsi"/>
-          <w:i/>
-          <w:sz w:val="22"/>
-          <w:szCs w:val="22"/>
-        </w:rPr>
-        <w:t>vanzelf op poppen wanneer de speler een trigger passeert of</w:t>
-      </w:r>
-      <w:r>
-        <w:rPr>
-          <w:rFonts w:asciiTheme="minorHAnsi" w:hAnsiTheme="minorHAnsi" w:cstheme="minorHAnsi"/>
-          <w:i/>
-          <w:sz w:val="22"/>
-          <w:szCs w:val="22"/>
-        </w:rPr>
-        <w:t xml:space="preserve"> </w:t>
-      </w:r>
-      <w:r>
-        <w:rPr>
-          <w:rFonts w:asciiTheme="minorHAnsi" w:hAnsiTheme="minorHAnsi" w:cstheme="minorHAnsi"/>
-          <w:i/>
-          <w:sz w:val="22"/>
-          <w:szCs w:val="22"/>
-        </w:rPr>
-        <w:t>effecten die ontstaan bij het behalen van een bepaalde score.</w:t>
-      </w:r>
-      <w:r>
-        <w:rPr>
-          <w:rFonts w:asciiTheme="minorHAnsi" w:hAnsiTheme="minorHAnsi" w:cstheme="minorHAnsi"/>
-          <w:i/>
-          <w:sz w:val="22"/>
-          <w:szCs w:val="22"/>
-        </w:rPr>
-        <w:t xml:space="preserve"> </w:t>
+        <w:t xml:space="preserve"> weet wat te doen en wanneer.</w:t>
       </w:r>
     </w:p>
     <w:p>
@@ -4694,106 +6009,6 @@
     </w:p>
     <w:p>
       <w:pPr>
-        <w:pStyle w:val="Kop3"/>
-      </w:pPr>
-      <w:bookmarkStart w:id="11" w:name="_Toc148083383"/>
-      <w:r>
-        <w:t>Inrichten</w:t>
-      </w:r>
-      <w:r>
-        <w:t xml:space="preserve"> van de ontwikkelomgeving</w:t>
-      </w:r>
-      <w:bookmarkEnd w:id="11"/>
-    </w:p>
-    <w:p>
-      <w:pPr>
-        <w:pStyle w:val="Lijstalinea"/>
-        <w:keepNext/>
-        <w:keepLines/>
-        <w:numPr>
-          <w:ilvl w:val="0"/>
-          <w:numId w:val="3"/>
-        </w:numPr>
-        <w:tabs>
-          <w:tab w:val="left" w:leader="dot" w:pos="8100"/>
-        </w:tabs>
-        <w:rPr>
-          <w:rFonts w:asciiTheme="minorHAnsi" w:hAnsiTheme="minorHAnsi" w:cstheme="minorHAnsi"/>
-          <w:i/>
-          <w:sz w:val="22"/>
-          <w:szCs w:val="22"/>
-        </w:rPr>
-      </w:pPr>
-      <w:r>
-        <w:rPr>
-          <w:rFonts w:asciiTheme="minorHAnsi" w:hAnsiTheme="minorHAnsi" w:cstheme="minorHAnsi"/>
-          <w:i/>
-          <w:sz w:val="22"/>
-          <w:szCs w:val="22"/>
-        </w:rPr>
-        <w:t>Beschrijf de software die nodig is om de game te realiseren</w:t>
-      </w:r>
-    </w:p>
-    <w:p>
-      <w:pPr>
-        <w:pStyle w:val="Lijstalinea"/>
-        <w:keepNext/>
-        <w:keepLines/>
-        <w:numPr>
-          <w:ilvl w:val="0"/>
-          <w:numId w:val="3"/>
-        </w:numPr>
-        <w:tabs>
-          <w:tab w:val="left" w:leader="dot" w:pos="8100"/>
-        </w:tabs>
-        <w:rPr>
-          <w:rFonts w:asciiTheme="minorHAnsi" w:hAnsiTheme="minorHAnsi" w:cstheme="minorHAnsi"/>
-          <w:i/>
-          <w:sz w:val="22"/>
-          <w:szCs w:val="22"/>
-        </w:rPr>
-      </w:pPr>
-      <w:r>
-        <w:rPr>
-          <w:rFonts w:asciiTheme="minorHAnsi" w:hAnsiTheme="minorHAnsi" w:cstheme="minorHAnsi"/>
-          <w:i/>
-          <w:sz w:val="22"/>
-          <w:szCs w:val="22"/>
-        </w:rPr>
-        <w:t>Zorg dat alle software, assets en overige benodigdheden zijn geïnstalleerd op je PC.</w:t>
-      </w:r>
-    </w:p>
-    <w:p>
-      <w:pPr>
-        <w:pStyle w:val="Lijstalinea"/>
-        <w:keepNext/>
-        <w:keepLines/>
-        <w:numPr>
-          <w:ilvl w:val="0"/>
-          <w:numId w:val="3"/>
-        </w:numPr>
-        <w:tabs>
-          <w:tab w:val="left" w:leader="dot" w:pos="8100"/>
-        </w:tabs>
-        <w:rPr>
-          <w:rFonts w:asciiTheme="minorHAnsi" w:hAnsiTheme="minorHAnsi" w:cstheme="minorHAnsi"/>
-          <w:i/>
-          <w:sz w:val="22"/>
-          <w:szCs w:val="22"/>
-        </w:rPr>
-      </w:pPr>
-      <w:r>
-        <w:rPr>
-          <w:rFonts w:asciiTheme="minorHAnsi" w:hAnsiTheme="minorHAnsi" w:cstheme="minorHAnsi"/>
-          <w:i/>
-          <w:sz w:val="22"/>
-          <w:szCs w:val="22"/>
-        </w:rPr>
-        <w:t>Toon dit aan met bijvoorbeeld een screenshot en een oplossing van benodigdheden die jij nodig hebt.</w:t>
-      </w:r>
-    </w:p>
-    <w:p>
-      <w:pPr>
         <w:keepNext/>
         <w:keepLines/>
         <w:tabs>
@@ -4807,11 +6022,119 @@
     </w:p>
     <w:p>
       <w:pPr>
+        <w:pStyle w:val="Kop3"/>
+      </w:pPr>
+      <w:bookmarkStart w:id="11" w:name="_Toc148083383"/>
+      <w:r>
+        <w:t>Inrichten</w:t>
+      </w:r>
+      <w:r>
+        <w:t xml:space="preserve"> van de ontwikkelomgeving</w:t>
+      </w:r>
+      <w:bookmarkEnd w:id="11"/>
+    </w:p>
+    <w:p>
+      <w:pPr>
+        <w:keepNext/>
+        <w:keepLines/>
+        <w:tabs>
+          <w:tab w:val="left" w:leader="dot" w:pos="8100"/>
+        </w:tabs>
         <w:rPr>
           <w:rFonts w:cstheme="minorHAnsi"/>
           <w:i/>
         </w:rPr>
       </w:pPr>
+      <w:r>
+        <w:rPr>
+          <w:rFonts w:cstheme="minorHAnsi"/>
+          <w:i/>
+        </w:rPr>
+        <w:drawing>
+          <wp:inline distT="0" distB="0" distL="0" distR="0" wp14:anchorId="5C3900E8" wp14:editId="1510816E">
+            <wp:extent cx="4168140" cy="2203527"/>
+            <wp:effectExtent l="0" t="0" r="3810" b="6350"/>
+            <wp:docPr id="1127524852" name="Afbeelding 1" descr="Afbeelding met schermopname, tekst, Multimediasoftware, software&#10;&#10;Automatisch gegenereerde beschrijving"/>
+            <wp:cNvGraphicFramePr>
+              <a:graphicFrameLocks xmlns:a="http://schemas.openxmlformats.org/drawingml/2006/main" noChangeAspect="1"/>
+            </wp:cNvGraphicFramePr>
+            <a:graphic xmlns:a="http://schemas.openxmlformats.org/drawingml/2006/main">
+              <a:graphicData uri="http://schemas.openxmlformats.org/drawingml/2006/picture">
+                <pic:pic xmlns:pic="http://schemas.openxmlformats.org/drawingml/2006/picture">
+                  <pic:nvPicPr>
+                    <pic:cNvPr id="1127524852" name="Afbeelding 1" descr="Afbeelding met schermopname, tekst, Multimediasoftware, software&#10;&#10;Automatisch gegenereerde beschrijving"/>
+                    <pic:cNvPicPr/>
+                  </pic:nvPicPr>
+                  <pic:blipFill>
+                    <a:blip r:embed="rId18"/>
+                    <a:stretch>
+                      <a:fillRect/>
+                    </a:stretch>
+                  </pic:blipFill>
+                  <pic:spPr>
+                    <a:xfrm>
+                      <a:off x="0" y="0"/>
+                      <a:ext cx="4170049" cy="2204536"/>
+                    </a:xfrm>
+                    <a:prstGeom prst="rect">
+                      <a:avLst/>
+                    </a:prstGeom>
+                  </pic:spPr>
+                </pic:pic>
+              </a:graphicData>
+            </a:graphic>
+          </wp:inline>
+        </w:drawing>
+      </w:r>
+    </w:p>
+    <w:p>
+      <w:pPr>
+        <w:rPr>
+          <w:rFonts w:cstheme="minorHAnsi"/>
+          <w:i/>
+        </w:rPr>
+      </w:pPr>
+      <w:r>
+        <w:rPr>
+          <w:rFonts w:cstheme="minorHAnsi"/>
+          <w:i/>
+        </w:rPr>
+        <w:drawing>
+          <wp:inline distT="0" distB="0" distL="0" distR="0" wp14:anchorId="068D6E65" wp14:editId="7AD0D621">
+            <wp:extent cx="5227320" cy="2754830"/>
+            <wp:effectExtent l="0" t="0" r="0" b="7620"/>
+            <wp:docPr id="1484601187" name="Afbeelding 1" descr="Afbeelding met tekst, schermopname, software, Multimediasoftware&#10;&#10;Automatisch gegenereerde beschrijving"/>
+            <wp:cNvGraphicFramePr>
+              <a:graphicFrameLocks xmlns:a="http://schemas.openxmlformats.org/drawingml/2006/main" noChangeAspect="1"/>
+            </wp:cNvGraphicFramePr>
+            <a:graphic xmlns:a="http://schemas.openxmlformats.org/drawingml/2006/main">
+              <a:graphicData uri="http://schemas.openxmlformats.org/drawingml/2006/picture">
+                <pic:pic xmlns:pic="http://schemas.openxmlformats.org/drawingml/2006/picture">
+                  <pic:nvPicPr>
+                    <pic:cNvPr id="1484601187" name="Afbeelding 1" descr="Afbeelding met tekst, schermopname, software, Multimediasoftware&#10;&#10;Automatisch gegenereerde beschrijving"/>
+                    <pic:cNvPicPr/>
+                  </pic:nvPicPr>
+                  <pic:blipFill>
+                    <a:blip r:embed="rId19"/>
+                    <a:stretch>
+                      <a:fillRect/>
+                    </a:stretch>
+                  </pic:blipFill>
+                  <pic:spPr>
+                    <a:xfrm>
+                      <a:off x="0" y="0"/>
+                      <a:ext cx="5233440" cy="2758055"/>
+                    </a:xfrm>
+                    <a:prstGeom prst="rect">
+                      <a:avLst/>
+                    </a:prstGeom>
+                  </pic:spPr>
+                </pic:pic>
+              </a:graphicData>
+            </a:graphic>
+          </wp:inline>
+        </w:drawing>
+      </w:r>
       <w:r>
         <w:rPr>
           <w:rFonts w:cstheme="minorHAnsi"/>
@@ -10019,7 +11342,7 @@
       </w:pPr>
     </w:p>
     <w:sectPr>
-      <w:footerReference w:type="default" r:id="rId14"/>
+      <w:footerReference w:type="default" r:id="rId20"/>
       <w:pgSz w:w="11906" w:h="16838"/>
       <w:pgMar w:top="1417" w:right="1417" w:bottom="1417" w:left="1417" w:header="708" w:footer="708" w:gutter="0"/>
       <w:pgNumType w:start="0"/>

</xml_diff>

<commit_message>
product backlog items toegevoegd
</commit_message>
<xml_diff>
--- a/1.2.05 - GDD_ Joran&Jille.docx
+++ b/1.2.05 - GDD_ Joran&Jille.docx
@@ -4788,6 +4788,58 @@
           <w:p>
             <w:pPr>
               <w:rPr>
+                <w:rFonts w:asciiTheme="majorHAnsi" w:hAnsiTheme="majorHAnsi" w:cstheme="majorHAnsi"/>
+                <w:color w:val="000000"/>
+              </w:rPr>
+            </w:pPr>
+            <w:r>
+              <w:rPr>
+                <w:rFonts w:asciiTheme="majorHAnsi" w:hAnsiTheme="majorHAnsi" w:cstheme="majorHAnsi"/>
+                <w:color w:val="000000"/>
+              </w:rPr>
+              <w:t xml:space="preserve">Geen double </w:t>
+            </w:r>
+            <w:proofErr w:type="spellStart"/>
+            <w:r>
+              <w:rPr>
+                <w:rFonts w:asciiTheme="majorHAnsi" w:hAnsiTheme="majorHAnsi" w:cstheme="majorHAnsi"/>
+                <w:color w:val="000000"/>
+              </w:rPr>
+              <w:t>jump</w:t>
+            </w:r>
+            <w:proofErr w:type="spellEnd"/>
+            <w:r>
+              <w:rPr>
+                <w:rFonts w:asciiTheme="majorHAnsi" w:hAnsiTheme="majorHAnsi" w:cstheme="majorHAnsi"/>
+                <w:color w:val="000000"/>
+              </w:rPr>
+              <w:t xml:space="preserve"> mogelijk, en een </w:t>
+            </w:r>
+            <w:proofErr w:type="spellStart"/>
+            <w:r>
+              <w:rPr>
+                <w:rFonts w:asciiTheme="majorHAnsi" w:hAnsiTheme="majorHAnsi" w:cstheme="majorHAnsi"/>
+                <w:color w:val="000000"/>
+              </w:rPr>
+              <w:t>movement</w:t>
+            </w:r>
+            <w:proofErr w:type="spellEnd"/>
+            <w:r>
+              <w:rPr>
+                <w:rFonts w:asciiTheme="majorHAnsi" w:hAnsiTheme="majorHAnsi" w:cstheme="majorHAnsi"/>
+                <w:color w:val="000000"/>
+              </w:rPr>
+              <w:t xml:space="preserve"> script</w:t>
+            </w:r>
+          </w:p>
+        </w:tc>
+        <w:tc>
+          <w:tcPr>
+            <w:tcW w:w="3021" w:type="dxa"/>
+          </w:tcPr>
+          <w:p>
+            <w:pPr>
+              <w:rPr>
                 <w:rFonts w:cstheme="minorHAnsi"/>
                 <w:b/>
                 <w:bCs/>
@@ -4796,14 +4848,7 @@
                 <w:color w:val="000000"/>
               </w:rPr>
             </w:pPr>
-          </w:p>
-        </w:tc>
-        <w:tc>
-          <w:tcPr>
-            <w:tcW w:w="3021" w:type="dxa"/>
-          </w:tcPr>
-          <w:p>
-            <w:pPr>
+            <w:r>
               <w:rPr>
                 <w:rFonts w:cstheme="minorHAnsi"/>
                 <w:b/>
@@ -4812,7 +4857,45 @@
                 <w:iCs/>
                 <w:color w:val="000000"/>
               </w:rPr>
-            </w:pPr>
+              <w:t xml:space="preserve">Van </w:t>
+            </w:r>
+            <w:proofErr w:type="spellStart"/>
+            <w:r>
+              <w:rPr>
+                <w:rFonts w:cstheme="minorHAnsi"/>
+                <w:b/>
+                <w:bCs/>
+                <w:i/>
+                <w:iCs/>
+                <w:color w:val="000000"/>
+              </w:rPr>
+              <w:t>joran</w:t>
+            </w:r>
+            <w:proofErr w:type="spellEnd"/>
+            <w:r>
+              <w:rPr>
+                <w:rFonts w:cstheme="minorHAnsi"/>
+                <w:b/>
+                <w:bCs/>
+                <w:i/>
+                <w:iCs/>
+                <w:color w:val="000000"/>
+              </w:rPr>
+              <w:t xml:space="preserve"> en </w:t>
+            </w:r>
+            <w:proofErr w:type="spellStart"/>
+            <w:r>
+              <w:rPr>
+                <w:rFonts w:cstheme="minorHAnsi"/>
+                <w:b/>
+                <w:bCs/>
+                <w:i/>
+                <w:iCs/>
+                <w:color w:val="000000"/>
+              </w:rPr>
+              <w:t>jille</w:t>
+            </w:r>
+            <w:proofErr w:type="spellEnd"/>
           </w:p>
         </w:tc>
         <w:tc>

</xml_diff>

<commit_message>
testvragen aan het maken!
</commit_message>
<xml_diff>
--- a/1.2.05 - GDD_ Joran&Jille.docx
+++ b/1.2.05 - GDD_ Joran&Jille.docx
@@ -1054,21 +1054,7 @@
                 <w:rStyle w:val="Hyperlink"/>
                 <w:noProof/>
               </w:rPr>
-              <w:t>Art Wo</w:t>
-            </w:r>
-            <w:r>
-              <w:rPr>
-                <w:rStyle w:val="Hyperlink"/>
-                <w:noProof/>
-              </w:rPr>
-              <w:t>r</w:t>
-            </w:r>
-            <w:r>
-              <w:rPr>
-                <w:rStyle w:val="Hyperlink"/>
-                <w:noProof/>
-              </w:rPr>
-              <w:t>k</w:t>
+              <w:t>Art Work</w:t>
             </w:r>
             <w:r>
               <w:rPr>
@@ -2060,63 +2046,7 @@
         <w:rPr>
           <w:rFonts w:cstheme="minorHAnsi"/>
         </w:rPr>
-        <w:t xml:space="preserve">Ons plan is oom een 2 </w:t>
-      </w:r>
-      <w:proofErr w:type="spellStart"/>
-      <w:r>
-        <w:rPr>
-          <w:rFonts w:cstheme="minorHAnsi"/>
-        </w:rPr>
-        <w:t>player</w:t>
-      </w:r>
-      <w:proofErr w:type="spellEnd"/>
-      <w:r>
-        <w:rPr>
-          <w:rFonts w:cstheme="minorHAnsi"/>
-        </w:rPr>
-        <w:t xml:space="preserve"> </w:t>
-      </w:r>
-      <w:proofErr w:type="spellStart"/>
-      <w:r>
-        <w:rPr>
-          <w:rFonts w:cstheme="minorHAnsi"/>
-        </w:rPr>
-        <w:t>platformer</w:t>
-      </w:r>
-      <w:proofErr w:type="spellEnd"/>
-      <w:r>
-        <w:rPr>
-          <w:rFonts w:cstheme="minorHAnsi"/>
-        </w:rPr>
-        <w:t xml:space="preserve"> </w:t>
-      </w:r>
-      <w:proofErr w:type="spellStart"/>
-      <w:r>
-        <w:rPr>
-          <w:rFonts w:cstheme="minorHAnsi"/>
-        </w:rPr>
-        <w:t>puzzle</w:t>
-      </w:r>
-      <w:proofErr w:type="spellEnd"/>
-      <w:r>
-        <w:rPr>
-          <w:rFonts w:cstheme="minorHAnsi"/>
-        </w:rPr>
-        <w:t xml:space="preserve"> game te maken. Het doel is uiteindelijk om het level te halen. De stijl wordt een pixel game. Onze </w:t>
-      </w:r>
-      <w:proofErr w:type="spellStart"/>
-      <w:r>
-        <w:rPr>
-          <w:rFonts w:cstheme="minorHAnsi"/>
-        </w:rPr>
-        <w:t>tilemap</w:t>
-      </w:r>
-      <w:proofErr w:type="spellEnd"/>
-      <w:r>
-        <w:rPr>
-          <w:rFonts w:cstheme="minorHAnsi"/>
-        </w:rPr>
-        <w:t xml:space="preserve"> is dit</w:t>
+        <w:t>Ons plan is oom een 2 player platformer puzzle game te maken. Het doel is uiteindelijk om het level te halen. De stijl wordt een pixel game. Onze tilemap is dit</w:t>
       </w:r>
     </w:p>
     <w:p>
@@ -2134,9 +2064,10 @@
       <w:r>
         <w:rPr>
           <w:rFonts w:cstheme="minorHAnsi"/>
+          <w:noProof/>
         </w:rPr>
         <w:drawing>
-          <wp:inline distT="0" distB="0" distL="0" distR="0" wp14:anchorId="633801DE" wp14:editId="2308BF09">
+          <wp:inline distT="0" distB="0" distL="0" distR="0" wp14:anchorId="633801DE" wp14:editId="29897E17">
             <wp:extent cx="3373662" cy="1226820"/>
             <wp:effectExtent l="0" t="0" r="0" b="0"/>
             <wp:docPr id="317425931" name="Afbeelding 8" descr="Afbeelding met schermopname, Kleurrijkheid&#10;&#10;Automatisch gegenereerde beschrijving"/>
@@ -2200,10 +2131,11 @@
       <w:r>
         <w:rPr>
           <w:rFonts w:cstheme="minorHAnsi"/>
+          <w:noProof/>
         </w:rPr>
         <w:drawing>
-          <wp:inline distT="0" distB="0" distL="0" distR="0" wp14:anchorId="3DB51BF7" wp14:editId="7EE5E3E2">
-            <wp:extent cx="3413760" cy="2275840"/>
+          <wp:inline distT="0" distB="0" distL="0" distR="0" wp14:anchorId="3DB51BF7" wp14:editId="681532B9">
+            <wp:extent cx="3413760" cy="1699260"/>
             <wp:effectExtent l="0" t="0" r="0" b="0"/>
             <wp:docPr id="42192368" name="Afbeelding 10" descr="Afbeelding met schermopname, ontwerp&#10;&#10;Automatisch gegenereerde beschrijving"/>
             <wp:cNvGraphicFramePr>
@@ -2218,7 +2150,7 @@
                       <a:picLocks noChangeAspect="1" noChangeArrowheads="1"/>
                     </pic:cNvPicPr>
                   </pic:nvPicPr>
-                  <pic:blipFill>
+                  <pic:blipFill rotWithShape="1">
                     <a:blip r:embed="rId13">
                       <a:extLst>
                         <a:ext uri="{28A0092B-C50C-407E-A947-70E740481C1C}">
@@ -2226,15 +2158,13 @@
                         </a:ext>
                       </a:extLst>
                     </a:blip>
-                    <a:srcRect/>
-                    <a:stretch>
-                      <a:fillRect/>
-                    </a:stretch>
+                    <a:srcRect b="25335"/>
+                    <a:stretch/>
                   </pic:blipFill>
                   <pic:spPr bwMode="auto">
                     <a:xfrm>
                       <a:off x="0" y="0"/>
-                      <a:ext cx="3413760" cy="2275840"/>
+                      <a:ext cx="3413760" cy="1699260"/>
                     </a:xfrm>
                     <a:prstGeom prst="rect">
                       <a:avLst/>
@@ -2243,6 +2173,11 @@
                     <a:ln>
                       <a:noFill/>
                     </a:ln>
+                    <a:extLst>
+                      <a:ext uri="{53640926-AAD7-44D8-BBD7-CCE9431645EC}">
+                        <a14:shadowObscured xmlns:a14="http://schemas.microsoft.com/office/drawing/2010/main"/>
+                      </a:ext>
+                    </a:extLst>
                   </pic:spPr>
                 </pic:pic>
               </a:graphicData>
@@ -2267,21 +2202,7 @@
         <w:rPr>
           <w:rFonts w:cstheme="minorHAnsi"/>
         </w:rPr>
-        <w:t xml:space="preserve">Zelf maken wij ook nog in </w:t>
-      </w:r>
-      <w:proofErr w:type="spellStart"/>
-      <w:r>
-        <w:rPr>
-          <w:rFonts w:cstheme="minorHAnsi"/>
-        </w:rPr>
-        <w:t>photoshop</w:t>
-      </w:r>
-      <w:proofErr w:type="spellEnd"/>
-      <w:r>
-        <w:rPr>
-          <w:rFonts w:cstheme="minorHAnsi"/>
-        </w:rPr>
-        <w:t xml:space="preserve"> toevoegingen voor het spel. Met bijvoorbeeld een knop</w:t>
+        <w:t>Zelf maken wij ook nog in photoshop toevoegingen voor het spel. Met bijvoorbeeld een knop</w:t>
       </w:r>
       <w:r>
         <w:rPr>
@@ -2293,21 +2214,7 @@
         <w:rPr>
           <w:rFonts w:cstheme="minorHAnsi"/>
         </w:rPr>
-        <w:t xml:space="preserve"> of </w:t>
-      </w:r>
-      <w:proofErr w:type="spellStart"/>
-      <w:r>
-        <w:rPr>
-          <w:rFonts w:cstheme="minorHAnsi"/>
-        </w:rPr>
-        <w:t>playermodels</w:t>
-      </w:r>
-      <w:proofErr w:type="spellEnd"/>
-      <w:r>
-        <w:rPr>
-          <w:rFonts w:cstheme="minorHAnsi"/>
-        </w:rPr>
-        <w:t xml:space="preserve">. </w:t>
+        <w:t xml:space="preserve"> of playermodels. </w:t>
       </w:r>
     </w:p>
     <w:p>
@@ -2743,16 +2650,8 @@
               <w:rPr>
                 <w:rFonts w:asciiTheme="minorHAnsi" w:hAnsiTheme="minorHAnsi" w:cstheme="minorHAnsi"/>
               </w:rPr>
-              <w:t xml:space="preserve">Joran en </w:t>
-            </w:r>
-            <w:proofErr w:type="spellStart"/>
-            <w:r>
-              <w:rPr>
-                <w:rFonts w:asciiTheme="minorHAnsi" w:hAnsiTheme="minorHAnsi" w:cstheme="minorHAnsi"/>
-              </w:rPr>
-              <w:t>jille</w:t>
-            </w:r>
-            <w:proofErr w:type="spellEnd"/>
+              <w:t>Joran en jille</w:t>
+            </w:r>
           </w:p>
         </w:tc>
       </w:tr>
@@ -2812,19 +2711,11 @@
                 <w:rFonts w:asciiTheme="minorHAnsi" w:hAnsiTheme="minorHAnsi" w:cstheme="minorHAnsi"/>
               </w:rPr>
             </w:pPr>
-            <w:proofErr w:type="spellStart"/>
-            <w:r>
-              <w:rPr>
-                <w:rFonts w:asciiTheme="minorHAnsi" w:hAnsiTheme="minorHAnsi" w:cstheme="minorHAnsi"/>
-              </w:rPr>
-              <w:t>Joran&amp;Jille</w:t>
-            </w:r>
-            <w:proofErr w:type="spellEnd"/>
-            <w:r>
-              <w:rPr>
-                <w:rFonts w:asciiTheme="minorHAnsi" w:hAnsiTheme="minorHAnsi" w:cstheme="minorHAnsi"/>
-              </w:rPr>
-              <w:t xml:space="preserve"> + medestudenten</w:t>
+            <w:r>
+              <w:rPr>
+                <w:rFonts w:asciiTheme="minorHAnsi" w:hAnsiTheme="minorHAnsi" w:cstheme="minorHAnsi"/>
+              </w:rPr>
+              <w:t>Joran&amp;Jille + medestudenten</w:t>
             </w:r>
           </w:p>
         </w:tc>
@@ -3082,21 +2973,7 @@
               <w:rPr>
                 <w:rFonts w:asciiTheme="minorHAnsi" w:hAnsiTheme="minorHAnsi" w:cstheme="minorHAnsi"/>
               </w:rPr>
-              <w:t>(</w:t>
-            </w:r>
-            <w:proofErr w:type="spellStart"/>
-            <w:r>
-              <w:rPr>
-                <w:rFonts w:asciiTheme="minorHAnsi" w:hAnsiTheme="minorHAnsi" w:cstheme="minorHAnsi"/>
-              </w:rPr>
-              <w:t>itslearning</w:t>
-            </w:r>
-            <w:proofErr w:type="spellEnd"/>
-            <w:r>
-              <w:rPr>
-                <w:rFonts w:asciiTheme="minorHAnsi" w:hAnsiTheme="minorHAnsi" w:cstheme="minorHAnsi"/>
-              </w:rPr>
-              <w:t>)</w:t>
+              <w:t>(itslearning)</w:t>
             </w:r>
           </w:p>
           <w:p>
@@ -3118,21 +2995,7 @@
               <w:rPr>
                 <w:rFonts w:asciiTheme="minorHAnsi" w:hAnsiTheme="minorHAnsi" w:cstheme="minorHAnsi"/>
               </w:rPr>
-              <w:t xml:space="preserve"> (</w:t>
-            </w:r>
-            <w:proofErr w:type="spellStart"/>
-            <w:r>
-              <w:rPr>
-                <w:rFonts w:asciiTheme="minorHAnsi" w:hAnsiTheme="minorHAnsi" w:cstheme="minorHAnsi"/>
-              </w:rPr>
-              <w:t>itslearning</w:t>
-            </w:r>
-            <w:proofErr w:type="spellEnd"/>
-            <w:r>
-              <w:rPr>
-                <w:rFonts w:asciiTheme="minorHAnsi" w:hAnsiTheme="minorHAnsi" w:cstheme="minorHAnsi"/>
-              </w:rPr>
-              <w:t>)</w:t>
+              <w:t xml:space="preserve"> (itslearning)</w:t>
             </w:r>
           </w:p>
           <w:p>
@@ -3409,21 +3272,12 @@
           <w:iCs/>
         </w:rPr>
       </w:pPr>
-      <w:proofErr w:type="spellStart"/>
       <w:r>
         <w:rPr>
           <w:i/>
           <w:iCs/>
         </w:rPr>
-        <w:t>Letop</w:t>
-      </w:r>
-      <w:proofErr w:type="spellEnd"/>
-      <w:r>
-        <w:rPr>
-          <w:i/>
-          <w:iCs/>
-        </w:rPr>
-        <w:t>: het speelbare spel opleveren.</w:t>
+        <w:t>Letop: het speelbare spel opleveren.</w:t>
       </w:r>
     </w:p>
     <w:p>
@@ -3476,13 +3330,8 @@
         <w:pStyle w:val="Kop3"/>
       </w:pPr>
       <w:bookmarkStart w:id="6" w:name="_Toc148083378"/>
-      <w:proofErr w:type="spellStart"/>
       <w:r>
-        <w:t>Wireframes</w:t>
-      </w:r>
-      <w:proofErr w:type="spellEnd"/>
-      <w:r>
-        <w:t xml:space="preserve"> // userinterface</w:t>
+        <w:t>Wireframes // userinterface</w:t>
       </w:r>
       <w:bookmarkEnd w:id="6"/>
     </w:p>
@@ -3648,6 +3497,7 @@
       </w:r>
       <w:r>
         <w:rPr>
+          <w:noProof/>
           <w:lang w:eastAsia="nl-NL"/>
         </w:rPr>
         <w:drawing>
@@ -4204,14 +4054,9 @@
       </w:pPr>
       <w:bookmarkStart w:id="7" w:name="_Toc148083379"/>
       <w:r>
-        <w:t xml:space="preserve">Art </w:t>
-      </w:r>
-      <w:proofErr w:type="spellStart"/>
-      <w:r>
-        <w:t>Work</w:t>
+        <w:t>Art Work</w:t>
       </w:r>
       <w:bookmarkEnd w:id="7"/>
-      <w:proofErr w:type="spellEnd"/>
     </w:p>
     <w:p>
       <w:pPr>
@@ -4228,9 +4073,10 @@
       <w:r>
         <w:rPr>
           <w:rFonts w:cstheme="minorHAnsi"/>
+          <w:noProof/>
         </w:rPr>
         <w:drawing>
-          <wp:inline distT="0" distB="0" distL="0" distR="0" wp14:anchorId="34B41A1F" wp14:editId="7C5AE81B">
+          <wp:inline distT="0" distB="0" distL="0" distR="0" wp14:anchorId="34B41A1F" wp14:editId="70132543">
             <wp:extent cx="3373662" cy="1226820"/>
             <wp:effectExtent l="0" t="0" r="0" b="0"/>
             <wp:docPr id="1492361222" name="Afbeelding 8" descr="Afbeelding met schermopname, Kleurrijkheid&#10;&#10;Automatisch gegenereerde beschrijving"/>
@@ -4296,6 +4142,7 @@
       <w:r>
         <w:rPr>
           <w:rFonts w:cstheme="minorHAnsi"/>
+          <w:noProof/>
         </w:rPr>
         <w:drawing>
           <wp:inline distT="0" distB="0" distL="0" distR="0" wp14:anchorId="43C8B8F6" wp14:editId="3E027CA0">
@@ -4389,47 +4236,7 @@
           <w:sz w:val="22"/>
           <w:szCs w:val="22"/>
         </w:rPr>
-        <w:t xml:space="preserve">We gaan kijken of we new super </w:t>
-      </w:r>
-      <w:proofErr w:type="spellStart"/>
-      <w:r>
-        <w:rPr>
-          <w:rFonts w:asciiTheme="minorHAnsi" w:hAnsiTheme="minorHAnsi" w:cstheme="minorHAnsi"/>
-          <w:i/>
-          <w:sz w:val="22"/>
-          <w:szCs w:val="22"/>
-        </w:rPr>
-        <w:t>mario</w:t>
-      </w:r>
-      <w:proofErr w:type="spellEnd"/>
-      <w:r>
-        <w:rPr>
-          <w:rFonts w:asciiTheme="minorHAnsi" w:hAnsiTheme="minorHAnsi" w:cstheme="minorHAnsi"/>
-          <w:i/>
-          <w:sz w:val="22"/>
-          <w:szCs w:val="22"/>
-        </w:rPr>
-        <w:t xml:space="preserve"> bros </w:t>
-      </w:r>
-      <w:proofErr w:type="spellStart"/>
-      <w:r>
-        <w:rPr>
-          <w:rFonts w:asciiTheme="minorHAnsi" w:hAnsiTheme="minorHAnsi" w:cstheme="minorHAnsi"/>
-          <w:i/>
-          <w:sz w:val="22"/>
-          <w:szCs w:val="22"/>
-        </w:rPr>
-        <w:t>ds</w:t>
-      </w:r>
-      <w:proofErr w:type="spellEnd"/>
-      <w:r>
-        <w:rPr>
-          <w:rFonts w:asciiTheme="minorHAnsi" w:hAnsiTheme="minorHAnsi" w:cstheme="minorHAnsi"/>
-          <w:i/>
-          <w:sz w:val="22"/>
-          <w:szCs w:val="22"/>
-        </w:rPr>
-        <w:t xml:space="preserve"> muziek op de achtergrond kunnen toevoegen.</w:t>
+        <w:t>We gaan kijken of we new super mario bros ds muziek op de achtergrond kunnen toevoegen.</w:t>
       </w:r>
     </w:p>
     <w:p>
@@ -4462,21 +4269,8 @@
           <w:iCs/>
           <w:color w:val="000000"/>
         </w:rPr>
-        <w:t xml:space="preserve">Maak een productbacklog op basis van het </w:t>
+        <w:t>Maak een productbacklog op basis van het PvE</w:t>
       </w:r>
-      <w:proofErr w:type="spellStart"/>
-      <w:r>
-        <w:rPr>
-          <w:rFonts w:cstheme="minorHAnsi"/>
-          <w:b/>
-          <w:bCs/>
-          <w:i/>
-          <w:iCs/>
-          <w:color w:val="000000"/>
-        </w:rPr>
-        <w:t>PvE</w:t>
-      </w:r>
-      <w:proofErr w:type="spellEnd"/>
       <w:r>
         <w:rPr>
           <w:rFonts w:cstheme="minorHAnsi"/>
@@ -4697,37 +4491,12 @@
                 <w:color w:val="000000"/>
               </w:rPr>
             </w:pPr>
-            <w:proofErr w:type="spellStart"/>
             <w:r>
               <w:rPr>
                 <w:rFonts w:asciiTheme="majorHAnsi" w:hAnsiTheme="majorHAnsi" w:cstheme="majorHAnsi"/>
                 <w:color w:val="000000"/>
               </w:rPr>
-              <w:t>Playermovement</w:t>
-            </w:r>
-            <w:proofErr w:type="spellEnd"/>
-            <w:r>
-              <w:rPr>
-                <w:rFonts w:asciiTheme="majorHAnsi" w:hAnsiTheme="majorHAnsi" w:cstheme="majorHAnsi"/>
-                <w:color w:val="000000"/>
-              </w:rPr>
-              <w:t xml:space="preserve"> staat in 1 script, allebei de spelers kunnen </w:t>
-            </w:r>
-            <w:proofErr w:type="spellStart"/>
-            <w:r>
-              <w:rPr>
-                <w:rFonts w:asciiTheme="majorHAnsi" w:hAnsiTheme="majorHAnsi" w:cstheme="majorHAnsi"/>
-                <w:color w:val="000000"/>
-              </w:rPr>
-              <w:t>appart</w:t>
-            </w:r>
-            <w:proofErr w:type="spellEnd"/>
-            <w:r>
-              <w:rPr>
-                <w:rFonts w:asciiTheme="majorHAnsi" w:hAnsiTheme="majorHAnsi" w:cstheme="majorHAnsi"/>
-                <w:color w:val="000000"/>
-              </w:rPr>
-              <w:t xml:space="preserve"> van elkaar bewegen.</w:t>
+              <w:t>Playermovement staat in 1 script, allebei de spelers kunnen appart van elkaar bewegen.</w:t>
             </w:r>
           </w:p>
         </w:tc>
@@ -4797,39 +4566,7 @@
                 <w:rFonts w:asciiTheme="majorHAnsi" w:hAnsiTheme="majorHAnsi" w:cstheme="majorHAnsi"/>
                 <w:color w:val="000000"/>
               </w:rPr>
-              <w:t xml:space="preserve">Geen double </w:t>
-            </w:r>
-            <w:proofErr w:type="spellStart"/>
-            <w:r>
-              <w:rPr>
-                <w:rFonts w:asciiTheme="majorHAnsi" w:hAnsiTheme="majorHAnsi" w:cstheme="majorHAnsi"/>
-                <w:color w:val="000000"/>
-              </w:rPr>
-              <w:t>jump</w:t>
-            </w:r>
-            <w:proofErr w:type="spellEnd"/>
-            <w:r>
-              <w:rPr>
-                <w:rFonts w:asciiTheme="majorHAnsi" w:hAnsiTheme="majorHAnsi" w:cstheme="majorHAnsi"/>
-                <w:color w:val="000000"/>
-              </w:rPr>
-              <w:t xml:space="preserve"> mogelijk, en een </w:t>
-            </w:r>
-            <w:proofErr w:type="spellStart"/>
-            <w:r>
-              <w:rPr>
-                <w:rFonts w:asciiTheme="majorHAnsi" w:hAnsiTheme="majorHAnsi" w:cstheme="majorHAnsi"/>
-                <w:color w:val="000000"/>
-              </w:rPr>
-              <w:t>movement</w:t>
-            </w:r>
-            <w:proofErr w:type="spellEnd"/>
-            <w:r>
-              <w:rPr>
-                <w:rFonts w:asciiTheme="majorHAnsi" w:hAnsiTheme="majorHAnsi" w:cstheme="majorHAnsi"/>
-                <w:color w:val="000000"/>
-              </w:rPr>
-              <w:t xml:space="preserve"> script</w:t>
+              <w:t>Geen double jump mogelijk, en een movement script</w:t>
             </w:r>
           </w:p>
         </w:tc>
@@ -4857,45 +4594,8 @@
                 <w:iCs/>
                 <w:color w:val="000000"/>
               </w:rPr>
-              <w:t xml:space="preserve">Van </w:t>
-            </w:r>
-            <w:proofErr w:type="spellStart"/>
-            <w:r>
-              <w:rPr>
-                <w:rFonts w:cstheme="minorHAnsi"/>
-                <w:b/>
-                <w:bCs/>
-                <w:i/>
-                <w:iCs/>
-                <w:color w:val="000000"/>
-              </w:rPr>
-              <w:t>joran</w:t>
-            </w:r>
-            <w:proofErr w:type="spellEnd"/>
-            <w:r>
-              <w:rPr>
-                <w:rFonts w:cstheme="minorHAnsi"/>
-                <w:b/>
-                <w:bCs/>
-                <w:i/>
-                <w:iCs/>
-                <w:color w:val="000000"/>
-              </w:rPr>
-              <w:t xml:space="preserve"> en </w:t>
-            </w:r>
-            <w:proofErr w:type="spellStart"/>
-            <w:r>
-              <w:rPr>
-                <w:rFonts w:cstheme="minorHAnsi"/>
-                <w:b/>
-                <w:bCs/>
-                <w:i/>
-                <w:iCs/>
-                <w:color w:val="000000"/>
-              </w:rPr>
-              <w:t>jille</w:t>
-            </w:r>
-            <w:proofErr w:type="spellEnd"/>
+              <w:t>Van joran en jille</w:t>
+            </w:r>
           </w:p>
         </w:tc>
         <w:tc>
@@ -5803,47 +5503,7 @@
           <w:sz w:val="22"/>
           <w:szCs w:val="22"/>
         </w:rPr>
-        <w:t xml:space="preserve">De game </w:t>
-      </w:r>
-      <w:proofErr w:type="spellStart"/>
-      <w:r>
-        <w:rPr>
-          <w:rFonts w:asciiTheme="minorHAnsi" w:hAnsiTheme="minorHAnsi" w:cstheme="minorHAnsi"/>
-          <w:i/>
-          <w:sz w:val="22"/>
-          <w:szCs w:val="22"/>
-        </w:rPr>
-        <w:t>charracters</w:t>
-      </w:r>
-      <w:proofErr w:type="spellEnd"/>
-      <w:r>
-        <w:rPr>
-          <w:rFonts w:asciiTheme="minorHAnsi" w:hAnsiTheme="minorHAnsi" w:cstheme="minorHAnsi"/>
-          <w:i/>
-          <w:sz w:val="22"/>
-          <w:szCs w:val="22"/>
-        </w:rPr>
-        <w:t xml:space="preserve"> zijn vierkantjes, we hopen dan nog later een </w:t>
-      </w:r>
-      <w:proofErr w:type="spellStart"/>
-      <w:r>
-        <w:rPr>
-          <w:rFonts w:asciiTheme="minorHAnsi" w:hAnsiTheme="minorHAnsi" w:cstheme="minorHAnsi"/>
-          <w:i/>
-          <w:sz w:val="22"/>
-          <w:szCs w:val="22"/>
-        </w:rPr>
-        <w:t>playermodel</w:t>
-      </w:r>
-      <w:proofErr w:type="spellEnd"/>
-      <w:r>
-        <w:rPr>
-          <w:rFonts w:asciiTheme="minorHAnsi" w:hAnsiTheme="minorHAnsi" w:cstheme="minorHAnsi"/>
-          <w:i/>
-          <w:sz w:val="22"/>
-          <w:szCs w:val="22"/>
-        </w:rPr>
-        <w:t xml:space="preserve"> toe te voegen.</w:t>
+        <w:t>De game charracters zijn vierkantjes, we hopen dan nog later een playermodel toe te voegen.</w:t>
       </w:r>
     </w:p>
     <w:p>
@@ -5872,67 +5532,7 @@
           <w:sz w:val="22"/>
           <w:szCs w:val="22"/>
         </w:rPr>
-        <w:t xml:space="preserve">De </w:t>
-      </w:r>
-      <w:proofErr w:type="spellStart"/>
-      <w:r>
-        <w:rPr>
-          <w:rFonts w:asciiTheme="minorHAnsi" w:hAnsiTheme="minorHAnsi" w:cstheme="minorHAnsi"/>
-          <w:i/>
-          <w:sz w:val="22"/>
-          <w:szCs w:val="22"/>
-        </w:rPr>
-        <w:t>player</w:t>
-      </w:r>
-      <w:proofErr w:type="spellEnd"/>
-      <w:r>
-        <w:rPr>
-          <w:rFonts w:asciiTheme="minorHAnsi" w:hAnsiTheme="minorHAnsi" w:cstheme="minorHAnsi"/>
-          <w:i/>
-          <w:sz w:val="22"/>
-          <w:szCs w:val="22"/>
-        </w:rPr>
-        <w:t xml:space="preserve"> 1 beweegt </w:t>
-      </w:r>
-      <w:proofErr w:type="spellStart"/>
-      <w:r>
-        <w:rPr>
-          <w:rFonts w:asciiTheme="minorHAnsi" w:hAnsiTheme="minorHAnsi" w:cstheme="minorHAnsi"/>
-          <w:i/>
-          <w:sz w:val="22"/>
-          <w:szCs w:val="22"/>
-        </w:rPr>
-        <w:t>staandaard</w:t>
-      </w:r>
-      <w:proofErr w:type="spellEnd"/>
-      <w:r>
-        <w:rPr>
-          <w:rFonts w:asciiTheme="minorHAnsi" w:hAnsiTheme="minorHAnsi" w:cstheme="minorHAnsi"/>
-          <w:i/>
-          <w:sz w:val="22"/>
-          <w:szCs w:val="22"/>
-        </w:rPr>
-        <w:t xml:space="preserve"> WASD, springen is W, links en rechts is a en d. S wordt niet gebruikt. Speler 2 beweegt met pijltjes toetsen. Hierdoor moeten ze op knoppen staan of indrukken om deuren of puzzels op te </w:t>
-      </w:r>
-      <w:proofErr w:type="spellStart"/>
-      <w:r>
-        <w:rPr>
-          <w:rFonts w:asciiTheme="minorHAnsi" w:hAnsiTheme="minorHAnsi" w:cstheme="minorHAnsi"/>
-          <w:i/>
-          <w:sz w:val="22"/>
-          <w:szCs w:val="22"/>
-        </w:rPr>
-        <w:t>losssen</w:t>
-      </w:r>
-      <w:proofErr w:type="spellEnd"/>
-      <w:r>
-        <w:rPr>
-          <w:rFonts w:asciiTheme="minorHAnsi" w:hAnsiTheme="minorHAnsi" w:cstheme="minorHAnsi"/>
-          <w:i/>
-          <w:sz w:val="22"/>
-          <w:szCs w:val="22"/>
-        </w:rPr>
-        <w:t>.</w:t>
+        <w:t>De player 1 beweegt staandaard WASD, springen is W, links en rechts is a en d. S wordt niet gebruikt. Speler 2 beweegt met pijltjes toetsen. Hierdoor moeten ze op knoppen staan of indrukken om deuren of puzzels op te losssen.</w:t>
       </w:r>
     </w:p>
     <w:p>
@@ -5985,7 +5585,6 @@
           <w:szCs w:val="22"/>
         </w:rPr>
       </w:pPr>
-      <w:proofErr w:type="spellStart"/>
       <w:r>
         <w:rPr>
           <w:rFonts w:asciiTheme="minorHAnsi" w:hAnsiTheme="minorHAnsi" w:cstheme="minorHAnsi"/>
@@ -5993,9 +5592,8 @@
           <w:sz w:val="22"/>
           <w:szCs w:val="22"/>
         </w:rPr>
-        <w:t>Artificial</w:t>
+        <w:t xml:space="preserve">Artificial Intelligence: </w:t>
       </w:r>
-      <w:proofErr w:type="spellEnd"/>
       <w:r>
         <w:rPr>
           <w:rFonts w:asciiTheme="minorHAnsi" w:hAnsiTheme="minorHAnsi" w:cstheme="minorHAnsi"/>
@@ -6003,76 +5601,7 @@
           <w:sz w:val="22"/>
           <w:szCs w:val="22"/>
         </w:rPr>
-        <w:t xml:space="preserve"> Intelligence: </w:t>
-      </w:r>
-      <w:r>
-        <w:rPr>
-          <w:rFonts w:asciiTheme="minorHAnsi" w:hAnsiTheme="minorHAnsi" w:cstheme="minorHAnsi"/>
-          <w:i/>
-          <w:sz w:val="22"/>
-          <w:szCs w:val="22"/>
-        </w:rPr>
-        <w:t xml:space="preserve">We maken verschillende </w:t>
-      </w:r>
-      <w:proofErr w:type="spellStart"/>
-      <w:r>
-        <w:rPr>
-          <w:rFonts w:asciiTheme="minorHAnsi" w:hAnsiTheme="minorHAnsi" w:cstheme="minorHAnsi"/>
-          <w:i/>
-          <w:sz w:val="22"/>
-          <w:szCs w:val="22"/>
-        </w:rPr>
-        <w:t>enemies</w:t>
-      </w:r>
-      <w:proofErr w:type="spellEnd"/>
-      <w:r>
-        <w:rPr>
-          <w:rFonts w:asciiTheme="minorHAnsi" w:hAnsiTheme="minorHAnsi" w:cstheme="minorHAnsi"/>
-          <w:i/>
-          <w:sz w:val="22"/>
-          <w:szCs w:val="22"/>
-        </w:rPr>
-        <w:t xml:space="preserve"> die </w:t>
-      </w:r>
-      <w:proofErr w:type="spellStart"/>
-      <w:r>
-        <w:rPr>
-          <w:rFonts w:asciiTheme="minorHAnsi" w:hAnsiTheme="minorHAnsi" w:cstheme="minorHAnsi"/>
-          <w:i/>
-          <w:sz w:val="22"/>
-          <w:szCs w:val="22"/>
-        </w:rPr>
-        <w:t>uitzichzelf</w:t>
-      </w:r>
-      <w:proofErr w:type="spellEnd"/>
-      <w:r>
-        <w:rPr>
-          <w:rFonts w:asciiTheme="minorHAnsi" w:hAnsiTheme="minorHAnsi" w:cstheme="minorHAnsi"/>
-          <w:i/>
-          <w:sz w:val="22"/>
-          <w:szCs w:val="22"/>
-        </w:rPr>
-        <w:t xml:space="preserve"> van rechts naar links bewegen, hierdoor heb je een klein stukje Ai, omdat het object </w:t>
-      </w:r>
-      <w:proofErr w:type="spellStart"/>
-      <w:r>
-        <w:rPr>
-          <w:rFonts w:asciiTheme="minorHAnsi" w:hAnsiTheme="minorHAnsi" w:cstheme="minorHAnsi"/>
-          <w:i/>
-          <w:sz w:val="22"/>
-          <w:szCs w:val="22"/>
-        </w:rPr>
-        <w:t>uitzichzelf</w:t>
-      </w:r>
-      <w:proofErr w:type="spellEnd"/>
-      <w:r>
-        <w:rPr>
-          <w:rFonts w:asciiTheme="minorHAnsi" w:hAnsiTheme="minorHAnsi" w:cstheme="minorHAnsi"/>
-          <w:i/>
-          <w:sz w:val="22"/>
-          <w:szCs w:val="22"/>
-        </w:rPr>
-        <w:t xml:space="preserve"> weet wat te doen en wanneer.</w:t>
+        <w:t>We maken verschillende enemies die uitzichzelf van rechts naar links bewegen, hierdoor heb je een klein stukje Ai, omdat het object uitzichzelf weet wat te doen en wanneer.</w:t>
       </w:r>
     </w:p>
     <w:p>
@@ -6132,6 +5661,7 @@
         <w:rPr>
           <w:rFonts w:cstheme="minorHAnsi"/>
           <w:i/>
+          <w:noProof/>
         </w:rPr>
         <w:drawing>
           <wp:inline distT="0" distB="0" distL="0" distR="0" wp14:anchorId="5C3900E8" wp14:editId="1510816E">
@@ -6181,6 +5711,7 @@
         <w:rPr>
           <w:rFonts w:cstheme="minorHAnsi"/>
           <w:i/>
+          <w:noProof/>
         </w:rPr>
         <w:drawing>
           <wp:inline distT="0" distB="0" distL="0" distR="0" wp14:anchorId="068D6E65" wp14:editId="7AD0D621">
@@ -6264,21 +5795,20 @@
       <w:bookmarkEnd w:id="21"/>
       <w:bookmarkEnd w:id="22"/>
     </w:p>
-    <w:p/>
     <w:p>
-      <w:pPr>
+      <w:r>
         <w:rPr>
           <w:rFonts w:cstheme="minorHAnsi"/>
         </w:rPr>
-      </w:pPr>
+        <w:t>In week 1 hebben we een Tilemap uitgekozen voor de opdracht.  We hebben ook een idee bedacht wat voor spel het gaat worden.</w:t>
+      </w:r>
       <w:r>
         <w:rPr>
           <w:rFonts w:cstheme="minorHAnsi"/>
         </w:rPr>
-        <w:t>[ beschrijf wat je in de week hebt gemaakt. Je kunt ook screenshots/codevoorbeelden toevoegen]</w:t>
+        <w:t xml:space="preserve"> (een puzzel spel)</w:t>
       </w:r>
     </w:p>
-    <w:p/>
     <w:p>
       <w:pPr>
         <w:rPr>
@@ -6565,7 +6095,6 @@
                 <w:szCs w:val="12"/>
               </w:rPr>
             </w:pPr>
-            <w:proofErr w:type="spellStart"/>
             <w:r>
               <w:rPr>
                 <w:rFonts w:asciiTheme="minorHAnsi" w:hAnsiTheme="minorHAnsi" w:cstheme="minorHAnsi"/>
@@ -6573,48 +6102,55 @@
                 <w:sz w:val="12"/>
                 <w:szCs w:val="12"/>
               </w:rPr>
-              <w:t>What</w:t>
-            </w:r>
-            <w:proofErr w:type="spellEnd"/>
-            <w:r>
+              <w:t>What should happen?</w:t>
+            </w:r>
+          </w:p>
+        </w:tc>
+        <w:tc>
+          <w:tcPr>
+            <w:tcW w:w="1473" w:type="dxa"/>
+            <w:shd w:val="clear" w:color="auto" w:fill="auto"/>
+          </w:tcPr>
+          <w:p>
+            <w:pPr>
+              <w:pStyle w:val="Default"/>
               <w:rPr>
                 <w:rFonts w:asciiTheme="minorHAnsi" w:hAnsiTheme="minorHAnsi" w:cstheme="minorHAnsi"/>
                 <w:b/>
                 <w:sz w:val="12"/>
                 <w:szCs w:val="12"/>
-              </w:rPr>
-              <w:t xml:space="preserve"> </w:t>
-            </w:r>
-            <w:proofErr w:type="spellStart"/>
+                <w:lang w:val="en-GB"/>
+              </w:rPr>
+            </w:pPr>
             <w:r>
               <w:rPr>
                 <w:rFonts w:asciiTheme="minorHAnsi" w:hAnsiTheme="minorHAnsi" w:cstheme="minorHAnsi"/>
                 <w:b/>
                 <w:sz w:val="12"/>
                 <w:szCs w:val="12"/>
-              </w:rPr>
-              <w:t>should</w:t>
-            </w:r>
-            <w:proofErr w:type="spellEnd"/>
-            <w:r>
+                <w:lang w:val="en-GB"/>
+              </w:rPr>
+              <w:t>Did it work? If not, what was the problem</w:t>
+            </w:r>
+          </w:p>
+        </w:tc>
+        <w:tc>
+          <w:tcPr>
+            <w:tcW w:w="1504" w:type="dxa"/>
+            <w:shd w:val="clear" w:color="auto" w:fill="auto"/>
+          </w:tcPr>
+          <w:p>
+            <w:pPr>
+              <w:pStyle w:val="Default"/>
               <w:rPr>
                 <w:rFonts w:asciiTheme="minorHAnsi" w:hAnsiTheme="minorHAnsi" w:cstheme="minorHAnsi"/>
                 <w:b/>
                 <w:sz w:val="12"/>
                 <w:szCs w:val="12"/>
-              </w:rPr>
-              <w:t xml:space="preserve"> happen?</w:t>
-            </w:r>
-          </w:p>
-        </w:tc>
-        <w:tc>
-          <w:tcPr>
-            <w:tcW w:w="1473" w:type="dxa"/>
-            <w:shd w:val="clear" w:color="auto" w:fill="auto"/>
-          </w:tcPr>
-          <w:p>
-            <w:pPr>
-              <w:pStyle w:val="Default"/>
+                <w:lang w:val="en-GB"/>
+              </w:rPr>
+            </w:pPr>
+            <w:r>
               <w:rPr>
                 <w:rFonts w:asciiTheme="minorHAnsi" w:hAnsiTheme="minorHAnsi" w:cstheme="minorHAnsi"/>
                 <w:b/>
@@ -6622,8 +6158,18 @@
                 <w:szCs w:val="12"/>
                 <w:lang w:val="en-GB"/>
               </w:rPr>
-            </w:pPr>
-            <w:r>
+              <w:t>What could be the source of the problem?</w:t>
+            </w:r>
+          </w:p>
+        </w:tc>
+        <w:tc>
+          <w:tcPr>
+            <w:tcW w:w="1559" w:type="dxa"/>
+            <w:shd w:val="clear" w:color="auto" w:fill="auto"/>
+          </w:tcPr>
+          <w:p>
+            <w:pPr>
+              <w:pStyle w:val="Default"/>
               <w:rPr>
                 <w:rFonts w:asciiTheme="minorHAnsi" w:hAnsiTheme="minorHAnsi" w:cstheme="minorHAnsi"/>
                 <w:b/>
@@ -6631,18 +6177,8 @@
                 <w:szCs w:val="12"/>
                 <w:lang w:val="en-GB"/>
               </w:rPr>
-              <w:t>Did it work? If not, what was the problem</w:t>
-            </w:r>
-          </w:p>
-        </w:tc>
-        <w:tc>
-          <w:tcPr>
-            <w:tcW w:w="1504" w:type="dxa"/>
-            <w:shd w:val="clear" w:color="auto" w:fill="auto"/>
-          </w:tcPr>
-          <w:p>
-            <w:pPr>
-              <w:pStyle w:val="Default"/>
+            </w:pPr>
+            <w:r>
               <w:rPr>
                 <w:rFonts w:asciiTheme="minorHAnsi" w:hAnsiTheme="minorHAnsi" w:cstheme="minorHAnsi"/>
                 <w:b/>
@@ -6650,8 +6186,17 @@
                 <w:szCs w:val="12"/>
                 <w:lang w:val="en-GB"/>
               </w:rPr>
-            </w:pPr>
-            <w:r>
+              <w:t>What did you do to fix it if possible during testing?</w:t>
+            </w:r>
+          </w:p>
+        </w:tc>
+        <w:tc>
+          <w:tcPr>
+            <w:tcW w:w="2139" w:type="dxa"/>
+          </w:tcPr>
+          <w:p>
+            <w:pPr>
+              <w:pStyle w:val="Default"/>
               <w:rPr>
                 <w:rFonts w:asciiTheme="minorHAnsi" w:hAnsiTheme="minorHAnsi" w:cstheme="minorHAnsi"/>
                 <w:b/>
@@ -6659,18 +6204,8 @@
                 <w:szCs w:val="12"/>
                 <w:lang w:val="en-GB"/>
               </w:rPr>
-              <w:t>What could be the source of the problem?</w:t>
-            </w:r>
-          </w:p>
-        </w:tc>
-        <w:tc>
-          <w:tcPr>
-            <w:tcW w:w="1559" w:type="dxa"/>
-            <w:shd w:val="clear" w:color="auto" w:fill="auto"/>
-          </w:tcPr>
-          <w:p>
-            <w:pPr>
-              <w:pStyle w:val="Default"/>
+            </w:pPr>
+            <w:r>
               <w:rPr>
                 <w:rFonts w:asciiTheme="minorHAnsi" w:hAnsiTheme="minorHAnsi" w:cstheme="minorHAnsi"/>
                 <w:b/>
@@ -6678,8 +6213,18 @@
                 <w:szCs w:val="12"/>
                 <w:lang w:val="en-GB"/>
               </w:rPr>
-            </w:pPr>
-            <w:r>
+              <w:t>What steps do you have to take to solve the problem during next phase?</w:t>
+            </w:r>
+          </w:p>
+        </w:tc>
+        <w:tc>
+          <w:tcPr>
+            <w:tcW w:w="1176" w:type="dxa"/>
+            <w:shd w:val="clear" w:color="auto" w:fill="auto"/>
+          </w:tcPr>
+          <w:p>
+            <w:pPr>
+              <w:pStyle w:val="Default"/>
               <w:rPr>
                 <w:rFonts w:asciiTheme="minorHAnsi" w:hAnsiTheme="minorHAnsi" w:cstheme="minorHAnsi"/>
                 <w:b/>
@@ -6687,17 +6232,8 @@
                 <w:szCs w:val="12"/>
                 <w:lang w:val="en-GB"/>
               </w:rPr>
-              <w:t>What did you do to fix it if possible during testing?</w:t>
-            </w:r>
-          </w:p>
-        </w:tc>
-        <w:tc>
-          <w:tcPr>
-            <w:tcW w:w="2139" w:type="dxa"/>
-          </w:tcPr>
-          <w:p>
-            <w:pPr>
-              <w:pStyle w:val="Default"/>
+            </w:pPr>
+            <w:r>
               <w:rPr>
                 <w:rFonts w:asciiTheme="minorHAnsi" w:hAnsiTheme="minorHAnsi" w:cstheme="minorHAnsi"/>
                 <w:b/>
@@ -6705,43 +6241,6 @@
                 <w:szCs w:val="12"/>
                 <w:lang w:val="en-GB"/>
               </w:rPr>
-            </w:pPr>
-            <w:r>
-              <w:rPr>
-                <w:rFonts w:asciiTheme="minorHAnsi" w:hAnsiTheme="minorHAnsi" w:cstheme="minorHAnsi"/>
-                <w:b/>
-                <w:sz w:val="12"/>
-                <w:szCs w:val="12"/>
-                <w:lang w:val="en-GB"/>
-              </w:rPr>
-              <w:t>What steps do you have to take to solve the problem during next phase?</w:t>
-            </w:r>
-          </w:p>
-        </w:tc>
-        <w:tc>
-          <w:tcPr>
-            <w:tcW w:w="1176" w:type="dxa"/>
-            <w:shd w:val="clear" w:color="auto" w:fill="auto"/>
-          </w:tcPr>
-          <w:p>
-            <w:pPr>
-              <w:pStyle w:val="Default"/>
-              <w:rPr>
-                <w:rFonts w:asciiTheme="minorHAnsi" w:hAnsiTheme="minorHAnsi" w:cstheme="minorHAnsi"/>
-                <w:b/>
-                <w:sz w:val="12"/>
-                <w:szCs w:val="12"/>
-                <w:lang w:val="en-GB"/>
-              </w:rPr>
-            </w:pPr>
-            <w:r>
-              <w:rPr>
-                <w:rFonts w:asciiTheme="minorHAnsi" w:hAnsiTheme="minorHAnsi" w:cstheme="minorHAnsi"/>
-                <w:b/>
-                <w:sz w:val="12"/>
-                <w:szCs w:val="12"/>
-                <w:lang w:val="en-GB"/>
-              </w:rPr>
               <w:t>Priority fixing problem</w:t>
             </w:r>
           </w:p>
@@ -6787,61 +6286,8 @@
                 <w:szCs w:val="16"/>
                 <w:lang w:val="en-GB"/>
               </w:rPr>
-              <w:t xml:space="preserve">Voor </w:t>
-            </w:r>
-            <w:proofErr w:type="spellStart"/>
-            <w:r>
-              <w:rPr>
-                <w:rFonts w:asciiTheme="minorHAnsi" w:hAnsiTheme="minorHAnsi" w:cstheme="minorHAnsi"/>
-                <w:sz w:val="16"/>
-                <w:szCs w:val="16"/>
-                <w:lang w:val="en-GB"/>
-              </w:rPr>
-              <w:t>testen</w:t>
-            </w:r>
-            <w:proofErr w:type="spellEnd"/>
-            <w:r>
-              <w:rPr>
-                <w:rFonts w:asciiTheme="minorHAnsi" w:hAnsiTheme="minorHAnsi" w:cstheme="minorHAnsi"/>
-                <w:sz w:val="16"/>
-                <w:szCs w:val="16"/>
-                <w:lang w:val="en-GB"/>
-              </w:rPr>
-              <w:t xml:space="preserve"> </w:t>
-            </w:r>
-            <w:proofErr w:type="spellStart"/>
-            <w:r>
-              <w:rPr>
-                <w:rFonts w:asciiTheme="minorHAnsi" w:hAnsiTheme="minorHAnsi" w:cstheme="minorHAnsi"/>
-                <w:sz w:val="16"/>
-                <w:szCs w:val="16"/>
-                <w:lang w:val="en-GB"/>
-              </w:rPr>
-              <w:t>invullen</w:t>
-            </w:r>
-            <w:proofErr w:type="spellEnd"/>
-          </w:p>
-          <w:p>
-            <w:pPr>
-              <w:pStyle w:val="Default"/>
-              <w:rPr>
-                <w:rFonts w:asciiTheme="minorHAnsi" w:hAnsiTheme="minorHAnsi" w:cstheme="minorHAnsi"/>
-                <w:sz w:val="16"/>
-                <w:szCs w:val="16"/>
-                <w:lang w:val="en-GB"/>
-              </w:rPr>
-            </w:pPr>
-          </w:p>
-          <w:p>
-            <w:pPr>
-              <w:pStyle w:val="Default"/>
-              <w:rPr>
-                <w:rFonts w:asciiTheme="minorHAnsi" w:hAnsiTheme="minorHAnsi" w:cstheme="minorHAnsi"/>
-                <w:sz w:val="16"/>
-                <w:szCs w:val="16"/>
-                <w:lang w:val="en-GB"/>
-              </w:rPr>
-            </w:pPr>
+              <w:t>Kan je de puzzels oplossen?</w:t>
+            </w:r>
           </w:p>
         </w:tc>
         <w:tc>
@@ -6866,39 +6312,8 @@
                 <w:szCs w:val="16"/>
                 <w:lang w:val="en-GB"/>
               </w:rPr>
-              <w:t xml:space="preserve">Voor </w:t>
-            </w:r>
-            <w:proofErr w:type="spellStart"/>
-            <w:r>
-              <w:rPr>
-                <w:rFonts w:asciiTheme="minorHAnsi" w:hAnsiTheme="minorHAnsi" w:cstheme="minorHAnsi"/>
-                <w:sz w:val="16"/>
-                <w:szCs w:val="16"/>
-                <w:lang w:val="en-GB"/>
-              </w:rPr>
-              <w:t>testen</w:t>
-            </w:r>
-            <w:proofErr w:type="spellEnd"/>
-            <w:r>
-              <w:rPr>
-                <w:rFonts w:asciiTheme="minorHAnsi" w:hAnsiTheme="minorHAnsi" w:cstheme="minorHAnsi"/>
-                <w:sz w:val="16"/>
-                <w:szCs w:val="16"/>
-                <w:lang w:val="en-GB"/>
-              </w:rPr>
-              <w:t xml:space="preserve"> </w:t>
-            </w:r>
-            <w:proofErr w:type="spellStart"/>
-            <w:r>
-              <w:rPr>
-                <w:rFonts w:asciiTheme="minorHAnsi" w:hAnsiTheme="minorHAnsi" w:cstheme="minorHAnsi"/>
-                <w:sz w:val="16"/>
-                <w:szCs w:val="16"/>
-                <w:lang w:val="en-GB"/>
-              </w:rPr>
-              <w:t>invullen</w:t>
-            </w:r>
-            <w:proofErr w:type="spellEnd"/>
+              <w:t>De game finishen</w:t>
+            </w:r>
           </w:p>
         </w:tc>
         <w:tc>
@@ -7019,57 +6434,26 @@
                 <w:lang w:val="en-GB"/>
               </w:rPr>
             </w:pPr>
-            <w:r>
-              <w:rPr>
-                <w:rFonts w:asciiTheme="minorHAnsi" w:hAnsiTheme="minorHAnsi" w:cstheme="minorHAnsi"/>
-                <w:sz w:val="16"/>
-                <w:szCs w:val="16"/>
-                <w:lang w:val="en-GB"/>
-              </w:rPr>
-              <w:t xml:space="preserve">Voor </w:t>
-            </w:r>
-            <w:proofErr w:type="spellStart"/>
-            <w:r>
-              <w:rPr>
-                <w:rFonts w:asciiTheme="minorHAnsi" w:hAnsiTheme="minorHAnsi" w:cstheme="minorHAnsi"/>
-                <w:sz w:val="16"/>
-                <w:szCs w:val="16"/>
-                <w:lang w:val="en-GB"/>
-              </w:rPr>
-              <w:t>testen</w:t>
-            </w:r>
-            <w:proofErr w:type="spellEnd"/>
-            <w:r>
-              <w:rPr>
-                <w:rFonts w:asciiTheme="minorHAnsi" w:hAnsiTheme="minorHAnsi" w:cstheme="minorHAnsi"/>
-                <w:sz w:val="16"/>
-                <w:szCs w:val="16"/>
-                <w:lang w:val="en-GB"/>
-              </w:rPr>
-              <w:t xml:space="preserve"> </w:t>
-            </w:r>
-            <w:proofErr w:type="spellStart"/>
-            <w:r>
-              <w:rPr>
-                <w:rFonts w:asciiTheme="minorHAnsi" w:hAnsiTheme="minorHAnsi" w:cstheme="minorHAnsi"/>
-                <w:sz w:val="16"/>
-                <w:szCs w:val="16"/>
-                <w:lang w:val="en-GB"/>
-              </w:rPr>
-              <w:t>invullen</w:t>
-            </w:r>
-            <w:proofErr w:type="spellEnd"/>
-          </w:p>
-          <w:p>
-            <w:pPr>
-              <w:pStyle w:val="Default"/>
-              <w:rPr>
-                <w:rFonts w:asciiTheme="minorHAnsi" w:hAnsiTheme="minorHAnsi" w:cstheme="minorHAnsi"/>
-                <w:sz w:val="16"/>
-                <w:szCs w:val="16"/>
-                <w:lang w:val="en-GB"/>
-              </w:rPr>
-            </w:pPr>
+          </w:p>
+          <w:p>
+            <w:pPr>
+              <w:pStyle w:val="Default"/>
+              <w:rPr>
+                <w:rFonts w:asciiTheme="minorHAnsi" w:hAnsiTheme="minorHAnsi" w:cstheme="minorHAnsi"/>
+                <w:sz w:val="16"/>
+                <w:szCs w:val="16"/>
+                <w:lang w:val="en-GB"/>
+              </w:rPr>
+            </w:pPr>
+            <w:r>
+              <w:rPr>
+                <w:rFonts w:asciiTheme="minorHAnsi" w:hAnsiTheme="minorHAnsi" w:cstheme="minorHAnsi"/>
+                <w:sz w:val="16"/>
+                <w:szCs w:val="16"/>
+                <w:lang w:val="en-GB"/>
+              </w:rPr>
+              <w:t>Is de movement fijn?</w:t>
+            </w:r>
           </w:p>
           <w:p>
             <w:pPr>
@@ -7098,35 +6482,6 @@
                 <w:lang w:val="en-GB"/>
               </w:rPr>
             </w:pPr>
-            <w:r>
-              <w:rPr>
-                <w:rFonts w:asciiTheme="minorHAnsi" w:hAnsiTheme="minorHAnsi" w:cstheme="minorHAnsi"/>
-                <w:sz w:val="16"/>
-                <w:szCs w:val="16"/>
-                <w:lang w:val="en-GB"/>
-              </w:rPr>
-              <w:t xml:space="preserve">Voor </w:t>
-            </w:r>
-            <w:proofErr w:type="spellStart"/>
-            <w:r>
-              <w:rPr>
-                <w:rFonts w:asciiTheme="minorHAnsi" w:hAnsiTheme="minorHAnsi" w:cstheme="minorHAnsi"/>
-                <w:sz w:val="16"/>
-                <w:szCs w:val="16"/>
-                <w:lang w:val="en-GB"/>
-              </w:rPr>
-              <w:t>testen</w:t>
-            </w:r>
-            <w:proofErr w:type="spellEnd"/>
-            <w:r>
-              <w:rPr>
-                <w:rFonts w:asciiTheme="minorHAnsi" w:hAnsiTheme="minorHAnsi" w:cstheme="minorHAnsi"/>
-                <w:sz w:val="16"/>
-                <w:szCs w:val="16"/>
-                <w:lang w:val="en-GB"/>
-              </w:rPr>
-              <w:t xml:space="preserve"> invullen</w:t>
-            </w:r>
           </w:p>
         </w:tc>
         <w:tc>
@@ -7258,6 +6613,15 @@
                 <w:lang w:val="en-GB"/>
               </w:rPr>
             </w:pPr>
+            <w:r>
+              <w:rPr>
+                <w:rFonts w:asciiTheme="minorHAnsi" w:hAnsiTheme="minorHAnsi" w:cstheme="minorHAnsi"/>
+                <w:sz w:val="16"/>
+                <w:szCs w:val="16"/>
+                <w:lang w:val="en-GB"/>
+              </w:rPr>
+              <w:t>Voor jou als speller, wat mist er nog aan het spel of wat zou je graag nog willen zien?</w:t>
+            </w:r>
           </w:p>
           <w:p>
             <w:pPr>
@@ -7417,6 +6781,15 @@
                 <w:lang w:val="en-GB"/>
               </w:rPr>
             </w:pPr>
+            <w:r>
+              <w:rPr>
+                <w:rFonts w:asciiTheme="minorHAnsi" w:hAnsiTheme="minorHAnsi" w:cstheme="minorHAnsi"/>
+                <w:sz w:val="16"/>
+                <w:szCs w:val="16"/>
+                <w:lang w:val="en-GB"/>
+              </w:rPr>
+              <w:t>Kan je de deur laten verdwijnen?</w:t>
+            </w:r>
           </w:p>
           <w:p>
             <w:pPr>
@@ -7445,6 +6818,23 @@
                 <w:lang w:val="en-GB"/>
               </w:rPr>
             </w:pPr>
+            <w:r>
+              <w:rPr>
+                <w:rFonts w:asciiTheme="minorHAnsi" w:hAnsiTheme="minorHAnsi" w:cstheme="minorHAnsi"/>
+                <w:sz w:val="16"/>
+                <w:szCs w:val="16"/>
+                <w:lang w:val="en-GB"/>
+              </w:rPr>
+              <w:t>D</w:t>
+            </w:r>
+            <w:r>
+              <w:rPr>
+                <w:sz w:val="16"/>
+                <w:szCs w:val="16"/>
+                <w:lang w:val="en-GB"/>
+              </w:rPr>
+              <w:t>e deur removen / laten bewegen zodat de speler er door kan</w:t>
+            </w:r>
           </w:p>
         </w:tc>
         <w:tc>
@@ -7565,28 +6955,15 @@
                 <w:lang w:val="en-GB"/>
               </w:rPr>
             </w:pPr>
-          </w:p>
-          <w:p>
-            <w:pPr>
-              <w:pStyle w:val="Default"/>
-              <w:rPr>
-                <w:rFonts w:asciiTheme="minorHAnsi" w:hAnsiTheme="minorHAnsi" w:cstheme="minorHAnsi"/>
-                <w:sz w:val="16"/>
-                <w:szCs w:val="16"/>
-                <w:lang w:val="en-GB"/>
-              </w:rPr>
-            </w:pPr>
-          </w:p>
-          <w:p>
-            <w:pPr>
-              <w:pStyle w:val="Default"/>
-              <w:rPr>
-                <w:rFonts w:asciiTheme="minorHAnsi" w:hAnsiTheme="minorHAnsi" w:cstheme="minorHAnsi"/>
-                <w:sz w:val="16"/>
-                <w:szCs w:val="16"/>
-                <w:lang w:val="en-GB"/>
-              </w:rPr>
-            </w:pPr>
+            <w:r>
+              <w:rPr>
+                <w:rFonts w:asciiTheme="minorHAnsi" w:hAnsiTheme="minorHAnsi" w:cstheme="minorHAnsi"/>
+                <w:sz w:val="16"/>
+                <w:szCs w:val="16"/>
+                <w:lang w:val="en-GB"/>
+              </w:rPr>
+              <w:t>Ga je game over wanneer de tijd voorbij is?</w:t>
+            </w:r>
           </w:p>
         </w:tc>
         <w:tc>
@@ -7879,7 +7256,6 @@
       </w:pPr>
       <w:bookmarkStart w:id="25" w:name="_Toc44923399"/>
       <w:bookmarkStart w:id="26" w:name="_Toc148083388"/>
-      <w:proofErr w:type="spellStart"/>
       <w:r>
         <w:rPr>
           <w:rStyle w:val="Kop2Char"/>
@@ -7890,7 +7266,6 @@
         <w:t>Testlog</w:t>
       </w:r>
       <w:bookmarkEnd w:id="25"/>
-      <w:proofErr w:type="spellEnd"/>
       <w:r>
         <w:rPr>
           <w:rStyle w:val="Kop2Char"/>
@@ -8073,7 +7448,6 @@
                 <w:szCs w:val="12"/>
               </w:rPr>
             </w:pPr>
-            <w:proofErr w:type="spellStart"/>
             <w:r>
               <w:rPr>
                 <w:rFonts w:asciiTheme="minorHAnsi" w:hAnsiTheme="minorHAnsi" w:cstheme="minorHAnsi"/>
@@ -8081,37 +7455,7 @@
                 <w:sz w:val="12"/>
                 <w:szCs w:val="12"/>
               </w:rPr>
-              <w:t>What</w:t>
-            </w:r>
-            <w:proofErr w:type="spellEnd"/>
-            <w:r>
-              <w:rPr>
-                <w:rFonts w:asciiTheme="minorHAnsi" w:hAnsiTheme="minorHAnsi" w:cstheme="minorHAnsi"/>
-                <w:b/>
-                <w:sz w:val="12"/>
-                <w:szCs w:val="12"/>
-              </w:rPr>
-              <w:t xml:space="preserve"> was </w:t>
-            </w:r>
-            <w:proofErr w:type="spellStart"/>
-            <w:r>
-              <w:rPr>
-                <w:rFonts w:asciiTheme="minorHAnsi" w:hAnsiTheme="minorHAnsi" w:cstheme="minorHAnsi"/>
-                <w:b/>
-                <w:sz w:val="12"/>
-                <w:szCs w:val="12"/>
-              </w:rPr>
-              <w:t>the</w:t>
-            </w:r>
-            <w:proofErr w:type="spellEnd"/>
-            <w:r>
-              <w:rPr>
-                <w:rFonts w:asciiTheme="minorHAnsi" w:hAnsiTheme="minorHAnsi" w:cstheme="minorHAnsi"/>
-                <w:b/>
-                <w:sz w:val="12"/>
-                <w:szCs w:val="12"/>
-              </w:rPr>
-              <w:t xml:space="preserve"> feedback?</w:t>
+              <w:t>What was the feedback?</w:t>
             </w:r>
           </w:p>
         </w:tc>
@@ -8918,6 +8262,2263 @@
           <w:lang w:eastAsia="ja-JP"/>
         </w:rPr>
         <w:t>neem het ontwerp als uitgangspunt.</w:t>
+      </w:r>
+    </w:p>
+    <w:tbl>
+      <w:tblPr>
+        <w:tblW w:w="10511" w:type="dxa"/>
+        <w:tblInd w:w="-863" w:type="dxa"/>
+        <w:tblBorders>
+          <w:top w:val="single" w:sz="4" w:space="0" w:color="auto"/>
+          <w:left w:val="single" w:sz="4" w:space="0" w:color="auto"/>
+          <w:bottom w:val="single" w:sz="4" w:space="0" w:color="auto"/>
+          <w:right w:val="single" w:sz="4" w:space="0" w:color="auto"/>
+          <w:insideH w:val="single" w:sz="4" w:space="0" w:color="auto"/>
+          <w:insideV w:val="single" w:sz="4" w:space="0" w:color="auto"/>
+        </w:tblBorders>
+        <w:tblLook w:val="04A0" w:firstRow="1" w:lastRow="0" w:firstColumn="1" w:lastColumn="0" w:noHBand="0" w:noVBand="1"/>
+      </w:tblPr>
+      <w:tblGrid>
+        <w:gridCol w:w="453"/>
+        <w:gridCol w:w="1075"/>
+        <w:gridCol w:w="1171"/>
+        <w:gridCol w:w="1466"/>
+        <w:gridCol w:w="1497"/>
+        <w:gridCol w:w="1551"/>
+        <w:gridCol w:w="2126"/>
+        <w:gridCol w:w="1172"/>
+      </w:tblGrid>
+      <w:tr>
+        <w:tc>
+          <w:tcPr>
+            <w:tcW w:w="1485" w:type="dxa"/>
+            <w:gridSpan w:val="2"/>
+          </w:tcPr>
+          <w:p>
+            <w:pPr>
+              <w:pStyle w:val="Default"/>
+              <w:jc w:val="center"/>
+              <w:rPr>
+                <w:rFonts w:asciiTheme="minorHAnsi" w:hAnsiTheme="minorHAnsi" w:cstheme="minorHAnsi"/>
+                <w:b/>
+                <w:sz w:val="16"/>
+                <w:szCs w:val="16"/>
+              </w:rPr>
+            </w:pPr>
+          </w:p>
+        </w:tc>
+        <w:tc>
+          <w:tcPr>
+            <w:tcW w:w="9026" w:type="dxa"/>
+            <w:gridSpan w:val="6"/>
+            <w:shd w:val="clear" w:color="auto" w:fill="auto"/>
+          </w:tcPr>
+          <w:p>
+            <w:pPr>
+              <w:pStyle w:val="Default"/>
+              <w:jc w:val="center"/>
+              <w:rPr>
+                <w:rFonts w:asciiTheme="minorHAnsi" w:hAnsiTheme="minorHAnsi" w:cstheme="minorHAnsi"/>
+                <w:b/>
+                <w:sz w:val="16"/>
+                <w:szCs w:val="16"/>
+              </w:rPr>
+            </w:pPr>
+            <w:r>
+              <w:rPr>
+                <w:rFonts w:asciiTheme="minorHAnsi" w:hAnsiTheme="minorHAnsi" w:cstheme="minorHAnsi"/>
+                <w:b/>
+                <w:sz w:val="16"/>
+                <w:szCs w:val="16"/>
+              </w:rPr>
+              <w:t>Testplan + Log Developer</w:t>
+            </w:r>
+          </w:p>
+        </w:tc>
+      </w:tr>
+      <w:tr>
+        <w:tc>
+          <w:tcPr>
+            <w:tcW w:w="0" w:type="auto"/>
+            <w:shd w:val="clear" w:color="auto" w:fill="auto"/>
+          </w:tcPr>
+          <w:p>
+            <w:pPr>
+              <w:pStyle w:val="Default"/>
+              <w:rPr>
+                <w:rFonts w:asciiTheme="minorHAnsi" w:hAnsiTheme="minorHAnsi" w:cstheme="minorHAnsi"/>
+                <w:b/>
+                <w:sz w:val="12"/>
+                <w:szCs w:val="12"/>
+              </w:rPr>
+            </w:pPr>
+            <w:r>
+              <w:rPr>
+                <w:rFonts w:asciiTheme="minorHAnsi" w:hAnsiTheme="minorHAnsi" w:cstheme="minorHAnsi"/>
+                <w:b/>
+                <w:sz w:val="12"/>
+                <w:szCs w:val="12"/>
+              </w:rPr>
+              <w:t>Date</w:t>
+            </w:r>
+          </w:p>
+        </w:tc>
+        <w:tc>
+          <w:tcPr>
+            <w:tcW w:w="0" w:type="auto"/>
+            <w:shd w:val="clear" w:color="auto" w:fill="auto"/>
+          </w:tcPr>
+          <w:p>
+            <w:pPr>
+              <w:pStyle w:val="Default"/>
+              <w:rPr>
+                <w:rFonts w:asciiTheme="minorHAnsi" w:hAnsiTheme="minorHAnsi" w:cstheme="minorHAnsi"/>
+                <w:b/>
+                <w:sz w:val="12"/>
+                <w:szCs w:val="12"/>
+                <w:lang w:val="en-GB"/>
+              </w:rPr>
+            </w:pPr>
+            <w:r>
+              <w:rPr>
+                <w:rFonts w:asciiTheme="minorHAnsi" w:hAnsiTheme="minorHAnsi" w:cstheme="minorHAnsi"/>
+                <w:b/>
+                <w:sz w:val="12"/>
+                <w:szCs w:val="12"/>
+                <w:lang w:val="en-GB"/>
+              </w:rPr>
+              <w:t>Event of Input from player</w:t>
+            </w:r>
+          </w:p>
+        </w:tc>
+        <w:tc>
+          <w:tcPr>
+            <w:tcW w:w="1175" w:type="dxa"/>
+            <w:shd w:val="clear" w:color="auto" w:fill="auto"/>
+          </w:tcPr>
+          <w:p>
+            <w:pPr>
+              <w:pStyle w:val="Default"/>
+              <w:rPr>
+                <w:rFonts w:asciiTheme="minorHAnsi" w:hAnsiTheme="minorHAnsi" w:cstheme="minorHAnsi"/>
+                <w:b/>
+                <w:sz w:val="12"/>
+                <w:szCs w:val="12"/>
+              </w:rPr>
+            </w:pPr>
+            <w:r>
+              <w:rPr>
+                <w:rFonts w:asciiTheme="minorHAnsi" w:hAnsiTheme="minorHAnsi" w:cstheme="minorHAnsi"/>
+                <w:b/>
+                <w:sz w:val="12"/>
+                <w:szCs w:val="12"/>
+              </w:rPr>
+              <w:t>What should happen?</w:t>
+            </w:r>
+          </w:p>
+        </w:tc>
+        <w:tc>
+          <w:tcPr>
+            <w:tcW w:w="1473" w:type="dxa"/>
+            <w:shd w:val="clear" w:color="auto" w:fill="auto"/>
+          </w:tcPr>
+          <w:p>
+            <w:pPr>
+              <w:pStyle w:val="Default"/>
+              <w:rPr>
+                <w:rFonts w:asciiTheme="minorHAnsi" w:hAnsiTheme="minorHAnsi" w:cstheme="minorHAnsi"/>
+                <w:b/>
+                <w:sz w:val="12"/>
+                <w:szCs w:val="12"/>
+                <w:lang w:val="en-GB"/>
+              </w:rPr>
+            </w:pPr>
+            <w:r>
+              <w:rPr>
+                <w:rFonts w:asciiTheme="minorHAnsi" w:hAnsiTheme="minorHAnsi" w:cstheme="minorHAnsi"/>
+                <w:b/>
+                <w:sz w:val="12"/>
+                <w:szCs w:val="12"/>
+                <w:lang w:val="en-GB"/>
+              </w:rPr>
+              <w:t>Did it work? If not, what was the problem</w:t>
+            </w:r>
+          </w:p>
+        </w:tc>
+        <w:tc>
+          <w:tcPr>
+            <w:tcW w:w="1504" w:type="dxa"/>
+            <w:shd w:val="clear" w:color="auto" w:fill="auto"/>
+          </w:tcPr>
+          <w:p>
+            <w:pPr>
+              <w:pStyle w:val="Default"/>
+              <w:rPr>
+                <w:rFonts w:asciiTheme="minorHAnsi" w:hAnsiTheme="minorHAnsi" w:cstheme="minorHAnsi"/>
+                <w:b/>
+                <w:sz w:val="12"/>
+                <w:szCs w:val="12"/>
+                <w:lang w:val="en-GB"/>
+              </w:rPr>
+            </w:pPr>
+            <w:r>
+              <w:rPr>
+                <w:rFonts w:asciiTheme="minorHAnsi" w:hAnsiTheme="minorHAnsi" w:cstheme="minorHAnsi"/>
+                <w:b/>
+                <w:sz w:val="12"/>
+                <w:szCs w:val="12"/>
+                <w:lang w:val="en-GB"/>
+              </w:rPr>
+              <w:t>What could be the source of the problem?</w:t>
+            </w:r>
+          </w:p>
+        </w:tc>
+        <w:tc>
+          <w:tcPr>
+            <w:tcW w:w="1559" w:type="dxa"/>
+            <w:shd w:val="clear" w:color="auto" w:fill="auto"/>
+          </w:tcPr>
+          <w:p>
+            <w:pPr>
+              <w:pStyle w:val="Default"/>
+              <w:rPr>
+                <w:rFonts w:asciiTheme="minorHAnsi" w:hAnsiTheme="minorHAnsi" w:cstheme="minorHAnsi"/>
+                <w:b/>
+                <w:sz w:val="12"/>
+                <w:szCs w:val="12"/>
+                <w:lang w:val="en-GB"/>
+              </w:rPr>
+            </w:pPr>
+            <w:r>
+              <w:rPr>
+                <w:rFonts w:asciiTheme="minorHAnsi" w:hAnsiTheme="minorHAnsi" w:cstheme="minorHAnsi"/>
+                <w:b/>
+                <w:sz w:val="12"/>
+                <w:szCs w:val="12"/>
+                <w:lang w:val="en-GB"/>
+              </w:rPr>
+              <w:t>What did you do to fix it if possible during testing?</w:t>
+            </w:r>
+          </w:p>
+        </w:tc>
+        <w:tc>
+          <w:tcPr>
+            <w:tcW w:w="2139" w:type="dxa"/>
+          </w:tcPr>
+          <w:p>
+            <w:pPr>
+              <w:pStyle w:val="Default"/>
+              <w:rPr>
+                <w:rFonts w:asciiTheme="minorHAnsi" w:hAnsiTheme="minorHAnsi" w:cstheme="minorHAnsi"/>
+                <w:b/>
+                <w:sz w:val="12"/>
+                <w:szCs w:val="12"/>
+                <w:lang w:val="en-GB"/>
+              </w:rPr>
+            </w:pPr>
+            <w:r>
+              <w:rPr>
+                <w:rFonts w:asciiTheme="minorHAnsi" w:hAnsiTheme="minorHAnsi" w:cstheme="minorHAnsi"/>
+                <w:b/>
+                <w:sz w:val="12"/>
+                <w:szCs w:val="12"/>
+                <w:lang w:val="en-GB"/>
+              </w:rPr>
+              <w:t>What steps do you have to take to solve the problem during next phase?</w:t>
+            </w:r>
+          </w:p>
+        </w:tc>
+        <w:tc>
+          <w:tcPr>
+            <w:tcW w:w="1176" w:type="dxa"/>
+            <w:shd w:val="clear" w:color="auto" w:fill="auto"/>
+          </w:tcPr>
+          <w:p>
+            <w:pPr>
+              <w:pStyle w:val="Default"/>
+              <w:rPr>
+                <w:rFonts w:asciiTheme="minorHAnsi" w:hAnsiTheme="minorHAnsi" w:cstheme="minorHAnsi"/>
+                <w:b/>
+                <w:sz w:val="12"/>
+                <w:szCs w:val="12"/>
+                <w:lang w:val="en-GB"/>
+              </w:rPr>
+            </w:pPr>
+            <w:r>
+              <w:rPr>
+                <w:rFonts w:asciiTheme="minorHAnsi" w:hAnsiTheme="minorHAnsi" w:cstheme="minorHAnsi"/>
+                <w:b/>
+                <w:sz w:val="12"/>
+                <w:szCs w:val="12"/>
+                <w:lang w:val="en-GB"/>
+              </w:rPr>
+              <w:t>Priority fixing problem</w:t>
+            </w:r>
+          </w:p>
+        </w:tc>
+      </w:tr>
+      <w:tr>
+        <w:tc>
+          <w:tcPr>
+            <w:tcW w:w="0" w:type="auto"/>
+            <w:shd w:val="clear" w:color="auto" w:fill="auto"/>
+          </w:tcPr>
+          <w:p>
+            <w:pPr>
+              <w:pStyle w:val="Default"/>
+              <w:rPr>
+                <w:rFonts w:asciiTheme="minorHAnsi" w:hAnsiTheme="minorHAnsi" w:cstheme="minorHAnsi"/>
+                <w:sz w:val="16"/>
+                <w:szCs w:val="16"/>
+                <w:lang w:val="en-GB"/>
+              </w:rPr>
+            </w:pPr>
+          </w:p>
+        </w:tc>
+        <w:tc>
+          <w:tcPr>
+            <w:tcW w:w="0" w:type="auto"/>
+            <w:shd w:val="clear" w:color="auto" w:fill="auto"/>
+          </w:tcPr>
+          <w:p>
+            <w:pPr>
+              <w:pStyle w:val="Default"/>
+              <w:rPr>
+                <w:rFonts w:asciiTheme="minorHAnsi" w:hAnsiTheme="minorHAnsi" w:cstheme="minorHAnsi"/>
+                <w:sz w:val="16"/>
+                <w:szCs w:val="16"/>
+                <w:lang w:val="en-GB"/>
+              </w:rPr>
+            </w:pPr>
+            <w:r>
+              <w:rPr>
+                <w:rFonts w:asciiTheme="minorHAnsi" w:hAnsiTheme="minorHAnsi" w:cstheme="minorHAnsi"/>
+                <w:sz w:val="16"/>
+                <w:szCs w:val="16"/>
+                <w:lang w:val="en-GB"/>
+              </w:rPr>
+              <w:t>Was de gameplay makkelijk te begrijpen, of wil je nog verandering zien?</w:t>
+            </w:r>
+          </w:p>
+        </w:tc>
+        <w:tc>
+          <w:tcPr>
+            <w:tcW w:w="1175" w:type="dxa"/>
+            <w:shd w:val="clear" w:color="auto" w:fill="auto"/>
+          </w:tcPr>
+          <w:p>
+            <w:pPr>
+              <w:pStyle w:val="Default"/>
+              <w:rPr>
+                <w:rFonts w:asciiTheme="minorHAnsi" w:hAnsiTheme="minorHAnsi" w:cstheme="minorHAnsi"/>
+                <w:sz w:val="16"/>
+                <w:szCs w:val="16"/>
+                <w:lang w:val="en-GB"/>
+              </w:rPr>
+            </w:pPr>
+          </w:p>
+        </w:tc>
+        <w:tc>
+          <w:tcPr>
+            <w:tcW w:w="1473" w:type="dxa"/>
+            <w:shd w:val="clear" w:color="auto" w:fill="auto"/>
+          </w:tcPr>
+          <w:p>
+            <w:pPr>
+              <w:pStyle w:val="Default"/>
+              <w:rPr>
+                <w:rFonts w:asciiTheme="minorHAnsi" w:hAnsiTheme="minorHAnsi" w:cstheme="minorHAnsi"/>
+                <w:sz w:val="16"/>
+                <w:szCs w:val="16"/>
+                <w:lang w:val="en-GB"/>
+              </w:rPr>
+            </w:pPr>
+          </w:p>
+        </w:tc>
+        <w:tc>
+          <w:tcPr>
+            <w:tcW w:w="1504" w:type="dxa"/>
+            <w:shd w:val="clear" w:color="auto" w:fill="auto"/>
+          </w:tcPr>
+          <w:p>
+            <w:pPr>
+              <w:pStyle w:val="Default"/>
+              <w:rPr>
+                <w:rFonts w:asciiTheme="minorHAnsi" w:hAnsiTheme="minorHAnsi" w:cstheme="minorHAnsi"/>
+                <w:sz w:val="16"/>
+                <w:szCs w:val="16"/>
+                <w:lang w:val="en-GB"/>
+              </w:rPr>
+            </w:pPr>
+          </w:p>
+        </w:tc>
+        <w:tc>
+          <w:tcPr>
+            <w:tcW w:w="1559" w:type="dxa"/>
+            <w:shd w:val="clear" w:color="auto" w:fill="auto"/>
+          </w:tcPr>
+          <w:p>
+            <w:pPr>
+              <w:pStyle w:val="Default"/>
+              <w:rPr>
+                <w:rFonts w:asciiTheme="minorHAnsi" w:hAnsiTheme="minorHAnsi" w:cstheme="minorHAnsi"/>
+                <w:sz w:val="16"/>
+                <w:szCs w:val="16"/>
+                <w:lang w:val="en-GB"/>
+              </w:rPr>
+            </w:pPr>
+          </w:p>
+        </w:tc>
+        <w:tc>
+          <w:tcPr>
+            <w:tcW w:w="2139" w:type="dxa"/>
+          </w:tcPr>
+          <w:p>
+            <w:pPr>
+              <w:pStyle w:val="Default"/>
+              <w:rPr>
+                <w:rFonts w:asciiTheme="minorHAnsi" w:hAnsiTheme="minorHAnsi" w:cstheme="minorHAnsi"/>
+                <w:sz w:val="16"/>
+                <w:szCs w:val="16"/>
+                <w:lang w:val="en-GB"/>
+              </w:rPr>
+            </w:pPr>
+          </w:p>
+        </w:tc>
+        <w:tc>
+          <w:tcPr>
+            <w:tcW w:w="1176" w:type="dxa"/>
+            <w:shd w:val="clear" w:color="auto" w:fill="auto"/>
+          </w:tcPr>
+          <w:p>
+            <w:pPr>
+              <w:pStyle w:val="Default"/>
+              <w:rPr>
+                <w:rFonts w:asciiTheme="minorHAnsi" w:hAnsiTheme="minorHAnsi" w:cstheme="minorHAnsi"/>
+                <w:sz w:val="16"/>
+                <w:szCs w:val="16"/>
+                <w:lang w:val="en-GB"/>
+              </w:rPr>
+            </w:pPr>
+          </w:p>
+        </w:tc>
+      </w:tr>
+      <w:tr>
+        <w:tc>
+          <w:tcPr>
+            <w:tcW w:w="0" w:type="auto"/>
+            <w:shd w:val="clear" w:color="auto" w:fill="auto"/>
+          </w:tcPr>
+          <w:p>
+            <w:pPr>
+              <w:pStyle w:val="Default"/>
+              <w:rPr>
+                <w:rFonts w:asciiTheme="minorHAnsi" w:hAnsiTheme="minorHAnsi" w:cstheme="minorHAnsi"/>
+                <w:sz w:val="16"/>
+                <w:szCs w:val="16"/>
+                <w:lang w:val="en-GB"/>
+              </w:rPr>
+            </w:pPr>
+          </w:p>
+        </w:tc>
+        <w:tc>
+          <w:tcPr>
+            <w:tcW w:w="0" w:type="auto"/>
+            <w:shd w:val="clear" w:color="auto" w:fill="auto"/>
+          </w:tcPr>
+          <w:p>
+            <w:pPr>
+              <w:pStyle w:val="Default"/>
+              <w:rPr>
+                <w:rFonts w:asciiTheme="minorHAnsi" w:hAnsiTheme="minorHAnsi" w:cstheme="minorHAnsi"/>
+                <w:sz w:val="16"/>
+                <w:szCs w:val="16"/>
+                <w:lang w:val="en-GB"/>
+              </w:rPr>
+            </w:pPr>
+            <w:r>
+              <w:rPr>
+                <w:rFonts w:asciiTheme="minorHAnsi" w:hAnsiTheme="minorHAnsi" w:cstheme="minorHAnsi"/>
+                <w:sz w:val="16"/>
+                <w:szCs w:val="16"/>
+                <w:lang w:val="en-GB"/>
+              </w:rPr>
+              <w:t>Wat vond je van de snelheid van het spel? Wil je graag verandering? Oftewel, wil je het sneller, of misschien is het perfect.</w:t>
+            </w:r>
+          </w:p>
+        </w:tc>
+        <w:tc>
+          <w:tcPr>
+            <w:tcW w:w="1175" w:type="dxa"/>
+            <w:shd w:val="clear" w:color="auto" w:fill="auto"/>
+          </w:tcPr>
+          <w:p>
+            <w:pPr>
+              <w:pStyle w:val="Default"/>
+              <w:rPr>
+                <w:rFonts w:asciiTheme="minorHAnsi" w:hAnsiTheme="minorHAnsi" w:cstheme="minorHAnsi"/>
+                <w:sz w:val="16"/>
+                <w:szCs w:val="16"/>
+                <w:lang w:val="en-GB"/>
+              </w:rPr>
+            </w:pPr>
+          </w:p>
+        </w:tc>
+        <w:tc>
+          <w:tcPr>
+            <w:tcW w:w="1473" w:type="dxa"/>
+            <w:shd w:val="clear" w:color="auto" w:fill="auto"/>
+          </w:tcPr>
+          <w:p>
+            <w:pPr>
+              <w:pStyle w:val="Default"/>
+              <w:rPr>
+                <w:rFonts w:asciiTheme="minorHAnsi" w:hAnsiTheme="minorHAnsi" w:cstheme="minorHAnsi"/>
+                <w:sz w:val="16"/>
+                <w:szCs w:val="16"/>
+                <w:lang w:val="en-GB"/>
+              </w:rPr>
+            </w:pPr>
+          </w:p>
+        </w:tc>
+        <w:tc>
+          <w:tcPr>
+            <w:tcW w:w="1504" w:type="dxa"/>
+            <w:shd w:val="clear" w:color="auto" w:fill="auto"/>
+          </w:tcPr>
+          <w:p>
+            <w:pPr>
+              <w:pStyle w:val="Default"/>
+              <w:rPr>
+                <w:rFonts w:asciiTheme="minorHAnsi" w:hAnsiTheme="minorHAnsi" w:cstheme="minorHAnsi"/>
+                <w:sz w:val="16"/>
+                <w:szCs w:val="16"/>
+                <w:lang w:val="en-GB"/>
+              </w:rPr>
+            </w:pPr>
+          </w:p>
+        </w:tc>
+        <w:tc>
+          <w:tcPr>
+            <w:tcW w:w="1559" w:type="dxa"/>
+            <w:shd w:val="clear" w:color="auto" w:fill="auto"/>
+          </w:tcPr>
+          <w:p>
+            <w:pPr>
+              <w:pStyle w:val="Default"/>
+              <w:rPr>
+                <w:rFonts w:asciiTheme="minorHAnsi" w:hAnsiTheme="minorHAnsi" w:cstheme="minorHAnsi"/>
+                <w:sz w:val="16"/>
+                <w:szCs w:val="16"/>
+                <w:lang w:val="en-GB"/>
+              </w:rPr>
+            </w:pPr>
+          </w:p>
+        </w:tc>
+        <w:tc>
+          <w:tcPr>
+            <w:tcW w:w="2139" w:type="dxa"/>
+          </w:tcPr>
+          <w:p>
+            <w:pPr>
+              <w:pStyle w:val="Default"/>
+              <w:rPr>
+                <w:rFonts w:asciiTheme="minorHAnsi" w:hAnsiTheme="minorHAnsi" w:cstheme="minorHAnsi"/>
+                <w:sz w:val="16"/>
+                <w:szCs w:val="16"/>
+                <w:lang w:val="en-GB"/>
+              </w:rPr>
+            </w:pPr>
+          </w:p>
+        </w:tc>
+        <w:tc>
+          <w:tcPr>
+            <w:tcW w:w="1176" w:type="dxa"/>
+            <w:shd w:val="clear" w:color="auto" w:fill="auto"/>
+          </w:tcPr>
+          <w:p>
+            <w:pPr>
+              <w:pStyle w:val="Default"/>
+              <w:rPr>
+                <w:rFonts w:asciiTheme="minorHAnsi" w:hAnsiTheme="minorHAnsi" w:cstheme="minorHAnsi"/>
+                <w:sz w:val="16"/>
+                <w:szCs w:val="16"/>
+                <w:lang w:val="en-GB"/>
+              </w:rPr>
+            </w:pPr>
+          </w:p>
+        </w:tc>
+      </w:tr>
+      <w:tr>
+        <w:tc>
+          <w:tcPr>
+            <w:tcW w:w="0" w:type="auto"/>
+            <w:shd w:val="clear" w:color="auto" w:fill="auto"/>
+          </w:tcPr>
+          <w:p>
+            <w:pPr>
+              <w:pStyle w:val="Default"/>
+              <w:rPr>
+                <w:rFonts w:asciiTheme="minorHAnsi" w:hAnsiTheme="minorHAnsi" w:cstheme="minorHAnsi"/>
+                <w:sz w:val="16"/>
+                <w:szCs w:val="16"/>
+                <w:lang w:val="en-GB"/>
+              </w:rPr>
+            </w:pPr>
+          </w:p>
+        </w:tc>
+        <w:tc>
+          <w:tcPr>
+            <w:tcW w:w="0" w:type="auto"/>
+            <w:shd w:val="clear" w:color="auto" w:fill="auto"/>
+          </w:tcPr>
+          <w:p>
+            <w:pPr>
+              <w:pStyle w:val="Default"/>
+              <w:rPr>
+                <w:rFonts w:asciiTheme="minorHAnsi" w:hAnsiTheme="minorHAnsi" w:cstheme="minorHAnsi"/>
+                <w:sz w:val="16"/>
+                <w:szCs w:val="16"/>
+                <w:lang w:val="en-GB"/>
+              </w:rPr>
+            </w:pPr>
+            <w:r>
+              <w:rPr>
+                <w:rFonts w:asciiTheme="minorHAnsi" w:hAnsiTheme="minorHAnsi" w:cstheme="minorHAnsi"/>
+                <w:sz w:val="16"/>
+                <w:szCs w:val="16"/>
+                <w:lang w:val="en-GB"/>
+              </w:rPr>
+              <w:t>Was het duidelijk welk object wat doet? Of mis je iets van uitleg.</w:t>
+            </w:r>
+          </w:p>
+          <w:p>
+            <w:pPr>
+              <w:pStyle w:val="Default"/>
+              <w:rPr>
+                <w:rFonts w:asciiTheme="minorHAnsi" w:hAnsiTheme="minorHAnsi" w:cstheme="minorHAnsi"/>
+                <w:sz w:val="16"/>
+                <w:szCs w:val="16"/>
+                <w:lang w:val="en-GB"/>
+              </w:rPr>
+            </w:pPr>
+          </w:p>
+          <w:p>
+            <w:pPr>
+              <w:pStyle w:val="Default"/>
+              <w:rPr>
+                <w:rFonts w:asciiTheme="minorHAnsi" w:hAnsiTheme="minorHAnsi" w:cstheme="minorHAnsi"/>
+                <w:sz w:val="16"/>
+                <w:szCs w:val="16"/>
+                <w:lang w:val="en-GB"/>
+              </w:rPr>
+            </w:pPr>
+          </w:p>
+        </w:tc>
+        <w:tc>
+          <w:tcPr>
+            <w:tcW w:w="1175" w:type="dxa"/>
+            <w:shd w:val="clear" w:color="auto" w:fill="auto"/>
+          </w:tcPr>
+          <w:p>
+            <w:pPr>
+              <w:pStyle w:val="Default"/>
+              <w:rPr>
+                <w:rFonts w:asciiTheme="minorHAnsi" w:hAnsiTheme="minorHAnsi" w:cstheme="minorHAnsi"/>
+                <w:sz w:val="16"/>
+                <w:szCs w:val="16"/>
+                <w:lang w:val="en-GB"/>
+              </w:rPr>
+            </w:pPr>
+          </w:p>
+        </w:tc>
+        <w:tc>
+          <w:tcPr>
+            <w:tcW w:w="1473" w:type="dxa"/>
+            <w:shd w:val="clear" w:color="auto" w:fill="auto"/>
+          </w:tcPr>
+          <w:p>
+            <w:pPr>
+              <w:pStyle w:val="Default"/>
+              <w:rPr>
+                <w:rFonts w:asciiTheme="minorHAnsi" w:hAnsiTheme="minorHAnsi" w:cstheme="minorHAnsi"/>
+                <w:sz w:val="16"/>
+                <w:szCs w:val="16"/>
+                <w:lang w:val="en-GB"/>
+              </w:rPr>
+            </w:pPr>
+          </w:p>
+        </w:tc>
+        <w:tc>
+          <w:tcPr>
+            <w:tcW w:w="1504" w:type="dxa"/>
+            <w:shd w:val="clear" w:color="auto" w:fill="auto"/>
+          </w:tcPr>
+          <w:p>
+            <w:pPr>
+              <w:pStyle w:val="Default"/>
+              <w:rPr>
+                <w:rFonts w:asciiTheme="minorHAnsi" w:hAnsiTheme="minorHAnsi" w:cstheme="minorHAnsi"/>
+                <w:sz w:val="16"/>
+                <w:szCs w:val="16"/>
+                <w:lang w:val="en-GB"/>
+              </w:rPr>
+            </w:pPr>
+          </w:p>
+        </w:tc>
+        <w:tc>
+          <w:tcPr>
+            <w:tcW w:w="1559" w:type="dxa"/>
+            <w:shd w:val="clear" w:color="auto" w:fill="auto"/>
+          </w:tcPr>
+          <w:p>
+            <w:pPr>
+              <w:pStyle w:val="Default"/>
+              <w:rPr>
+                <w:rFonts w:asciiTheme="minorHAnsi" w:hAnsiTheme="minorHAnsi" w:cstheme="minorHAnsi"/>
+                <w:sz w:val="16"/>
+                <w:szCs w:val="16"/>
+                <w:lang w:val="en-GB"/>
+              </w:rPr>
+            </w:pPr>
+          </w:p>
+        </w:tc>
+        <w:tc>
+          <w:tcPr>
+            <w:tcW w:w="2139" w:type="dxa"/>
+          </w:tcPr>
+          <w:p>
+            <w:pPr>
+              <w:pStyle w:val="Default"/>
+              <w:rPr>
+                <w:rFonts w:asciiTheme="minorHAnsi" w:hAnsiTheme="minorHAnsi" w:cstheme="minorHAnsi"/>
+                <w:sz w:val="16"/>
+                <w:szCs w:val="16"/>
+                <w:lang w:val="en-GB"/>
+              </w:rPr>
+            </w:pPr>
+          </w:p>
+        </w:tc>
+        <w:tc>
+          <w:tcPr>
+            <w:tcW w:w="1176" w:type="dxa"/>
+            <w:shd w:val="clear" w:color="auto" w:fill="auto"/>
+          </w:tcPr>
+          <w:p>
+            <w:pPr>
+              <w:pStyle w:val="Default"/>
+              <w:rPr>
+                <w:rFonts w:asciiTheme="minorHAnsi" w:hAnsiTheme="minorHAnsi" w:cstheme="minorHAnsi"/>
+                <w:sz w:val="16"/>
+                <w:szCs w:val="16"/>
+                <w:lang w:val="en-GB"/>
+              </w:rPr>
+            </w:pPr>
+          </w:p>
+        </w:tc>
+      </w:tr>
+      <w:tr>
+        <w:tc>
+          <w:tcPr>
+            <w:tcW w:w="0" w:type="auto"/>
+            <w:shd w:val="clear" w:color="auto" w:fill="auto"/>
+          </w:tcPr>
+          <w:p>
+            <w:pPr>
+              <w:pStyle w:val="Default"/>
+              <w:rPr>
+                <w:rFonts w:asciiTheme="minorHAnsi" w:hAnsiTheme="minorHAnsi" w:cstheme="minorHAnsi"/>
+                <w:sz w:val="16"/>
+                <w:szCs w:val="16"/>
+                <w:lang w:val="en-GB"/>
+              </w:rPr>
+            </w:pPr>
+          </w:p>
+        </w:tc>
+        <w:tc>
+          <w:tcPr>
+            <w:tcW w:w="0" w:type="auto"/>
+            <w:shd w:val="clear" w:color="auto" w:fill="auto"/>
+          </w:tcPr>
+          <w:p>
+            <w:pPr>
+              <w:pStyle w:val="Default"/>
+              <w:rPr>
+                <w:rFonts w:asciiTheme="minorHAnsi" w:hAnsiTheme="minorHAnsi" w:cstheme="minorHAnsi"/>
+                <w:sz w:val="16"/>
+                <w:szCs w:val="16"/>
+                <w:lang w:val="en-GB"/>
+              </w:rPr>
+            </w:pPr>
+          </w:p>
+          <w:p>
+            <w:pPr>
+              <w:pStyle w:val="Default"/>
+              <w:rPr>
+                <w:rFonts w:asciiTheme="minorHAnsi" w:hAnsiTheme="minorHAnsi" w:cstheme="minorHAnsi"/>
+                <w:sz w:val="16"/>
+                <w:szCs w:val="16"/>
+                <w:lang w:val="en-GB"/>
+              </w:rPr>
+            </w:pPr>
+          </w:p>
+          <w:p>
+            <w:pPr>
+              <w:pStyle w:val="Default"/>
+              <w:rPr>
+                <w:rFonts w:asciiTheme="minorHAnsi" w:hAnsiTheme="minorHAnsi" w:cstheme="minorHAnsi"/>
+                <w:sz w:val="16"/>
+                <w:szCs w:val="16"/>
+                <w:lang w:val="en-GB"/>
+              </w:rPr>
+            </w:pPr>
+          </w:p>
+        </w:tc>
+        <w:tc>
+          <w:tcPr>
+            <w:tcW w:w="1175" w:type="dxa"/>
+            <w:shd w:val="clear" w:color="auto" w:fill="auto"/>
+          </w:tcPr>
+          <w:p>
+            <w:pPr>
+              <w:pStyle w:val="Default"/>
+              <w:rPr>
+                <w:rFonts w:asciiTheme="minorHAnsi" w:hAnsiTheme="minorHAnsi" w:cstheme="minorHAnsi"/>
+                <w:sz w:val="16"/>
+                <w:szCs w:val="16"/>
+                <w:lang w:val="en-GB"/>
+              </w:rPr>
+            </w:pPr>
+          </w:p>
+        </w:tc>
+        <w:tc>
+          <w:tcPr>
+            <w:tcW w:w="1473" w:type="dxa"/>
+            <w:shd w:val="clear" w:color="auto" w:fill="auto"/>
+          </w:tcPr>
+          <w:p>
+            <w:pPr>
+              <w:pStyle w:val="Default"/>
+              <w:rPr>
+                <w:rFonts w:asciiTheme="minorHAnsi" w:hAnsiTheme="minorHAnsi" w:cstheme="minorHAnsi"/>
+                <w:sz w:val="16"/>
+                <w:szCs w:val="16"/>
+                <w:lang w:val="en-GB"/>
+              </w:rPr>
+            </w:pPr>
+          </w:p>
+        </w:tc>
+        <w:tc>
+          <w:tcPr>
+            <w:tcW w:w="1504" w:type="dxa"/>
+            <w:shd w:val="clear" w:color="auto" w:fill="auto"/>
+          </w:tcPr>
+          <w:p>
+            <w:pPr>
+              <w:pStyle w:val="Default"/>
+              <w:rPr>
+                <w:rFonts w:asciiTheme="minorHAnsi" w:hAnsiTheme="minorHAnsi" w:cstheme="minorHAnsi"/>
+                <w:sz w:val="16"/>
+                <w:szCs w:val="16"/>
+                <w:lang w:val="en-GB"/>
+              </w:rPr>
+            </w:pPr>
+          </w:p>
+        </w:tc>
+        <w:tc>
+          <w:tcPr>
+            <w:tcW w:w="1559" w:type="dxa"/>
+            <w:shd w:val="clear" w:color="auto" w:fill="auto"/>
+          </w:tcPr>
+          <w:p>
+            <w:pPr>
+              <w:pStyle w:val="Default"/>
+              <w:rPr>
+                <w:rFonts w:asciiTheme="minorHAnsi" w:hAnsiTheme="minorHAnsi" w:cstheme="minorHAnsi"/>
+                <w:sz w:val="16"/>
+                <w:szCs w:val="16"/>
+                <w:lang w:val="en-GB"/>
+              </w:rPr>
+            </w:pPr>
+          </w:p>
+        </w:tc>
+        <w:tc>
+          <w:tcPr>
+            <w:tcW w:w="2139" w:type="dxa"/>
+          </w:tcPr>
+          <w:p>
+            <w:pPr>
+              <w:pStyle w:val="Default"/>
+              <w:rPr>
+                <w:rFonts w:asciiTheme="minorHAnsi" w:hAnsiTheme="minorHAnsi" w:cstheme="minorHAnsi"/>
+                <w:sz w:val="16"/>
+                <w:szCs w:val="16"/>
+                <w:lang w:val="en-GB"/>
+              </w:rPr>
+            </w:pPr>
+          </w:p>
+        </w:tc>
+        <w:tc>
+          <w:tcPr>
+            <w:tcW w:w="1176" w:type="dxa"/>
+            <w:shd w:val="clear" w:color="auto" w:fill="auto"/>
+          </w:tcPr>
+          <w:p>
+            <w:pPr>
+              <w:pStyle w:val="Default"/>
+              <w:rPr>
+                <w:rFonts w:asciiTheme="minorHAnsi" w:hAnsiTheme="minorHAnsi" w:cstheme="minorHAnsi"/>
+                <w:sz w:val="16"/>
+                <w:szCs w:val="16"/>
+                <w:lang w:val="en-GB"/>
+              </w:rPr>
+            </w:pPr>
+          </w:p>
+        </w:tc>
+      </w:tr>
+      <w:tr>
+        <w:tc>
+          <w:tcPr>
+            <w:tcW w:w="0" w:type="auto"/>
+            <w:shd w:val="clear" w:color="auto" w:fill="auto"/>
+          </w:tcPr>
+          <w:p>
+            <w:pPr>
+              <w:pStyle w:val="Default"/>
+              <w:rPr>
+                <w:rFonts w:asciiTheme="minorHAnsi" w:hAnsiTheme="minorHAnsi" w:cstheme="minorHAnsi"/>
+                <w:sz w:val="16"/>
+                <w:szCs w:val="16"/>
+                <w:lang w:val="en-GB"/>
+              </w:rPr>
+            </w:pPr>
+          </w:p>
+        </w:tc>
+        <w:tc>
+          <w:tcPr>
+            <w:tcW w:w="0" w:type="auto"/>
+            <w:shd w:val="clear" w:color="auto" w:fill="auto"/>
+          </w:tcPr>
+          <w:p>
+            <w:pPr>
+              <w:pStyle w:val="Default"/>
+              <w:rPr>
+                <w:rFonts w:asciiTheme="minorHAnsi" w:hAnsiTheme="minorHAnsi" w:cstheme="minorHAnsi"/>
+                <w:sz w:val="16"/>
+                <w:szCs w:val="16"/>
+                <w:lang w:val="en-GB"/>
+              </w:rPr>
+            </w:pPr>
+          </w:p>
+          <w:p>
+            <w:pPr>
+              <w:pStyle w:val="Default"/>
+              <w:rPr>
+                <w:rFonts w:asciiTheme="minorHAnsi" w:hAnsiTheme="minorHAnsi" w:cstheme="minorHAnsi"/>
+                <w:sz w:val="16"/>
+                <w:szCs w:val="16"/>
+                <w:lang w:val="en-GB"/>
+              </w:rPr>
+            </w:pPr>
+          </w:p>
+          <w:p>
+            <w:pPr>
+              <w:pStyle w:val="Default"/>
+              <w:rPr>
+                <w:rFonts w:asciiTheme="minorHAnsi" w:hAnsiTheme="minorHAnsi" w:cstheme="minorHAnsi"/>
+                <w:sz w:val="16"/>
+                <w:szCs w:val="16"/>
+                <w:lang w:val="en-GB"/>
+              </w:rPr>
+            </w:pPr>
+          </w:p>
+        </w:tc>
+        <w:tc>
+          <w:tcPr>
+            <w:tcW w:w="1175" w:type="dxa"/>
+            <w:shd w:val="clear" w:color="auto" w:fill="auto"/>
+          </w:tcPr>
+          <w:p>
+            <w:pPr>
+              <w:pStyle w:val="Default"/>
+              <w:rPr>
+                <w:rFonts w:asciiTheme="minorHAnsi" w:hAnsiTheme="minorHAnsi" w:cstheme="minorHAnsi"/>
+                <w:sz w:val="16"/>
+                <w:szCs w:val="16"/>
+                <w:lang w:val="en-GB"/>
+              </w:rPr>
+            </w:pPr>
+          </w:p>
+        </w:tc>
+        <w:tc>
+          <w:tcPr>
+            <w:tcW w:w="1473" w:type="dxa"/>
+            <w:shd w:val="clear" w:color="auto" w:fill="auto"/>
+          </w:tcPr>
+          <w:p>
+            <w:pPr>
+              <w:pStyle w:val="Default"/>
+              <w:rPr>
+                <w:rFonts w:asciiTheme="minorHAnsi" w:hAnsiTheme="minorHAnsi" w:cstheme="minorHAnsi"/>
+                <w:sz w:val="16"/>
+                <w:szCs w:val="16"/>
+                <w:lang w:val="en-GB"/>
+              </w:rPr>
+            </w:pPr>
+          </w:p>
+        </w:tc>
+        <w:tc>
+          <w:tcPr>
+            <w:tcW w:w="1504" w:type="dxa"/>
+            <w:shd w:val="clear" w:color="auto" w:fill="auto"/>
+          </w:tcPr>
+          <w:p>
+            <w:pPr>
+              <w:pStyle w:val="Default"/>
+              <w:rPr>
+                <w:rFonts w:asciiTheme="minorHAnsi" w:hAnsiTheme="minorHAnsi" w:cstheme="minorHAnsi"/>
+                <w:sz w:val="16"/>
+                <w:szCs w:val="16"/>
+                <w:lang w:val="en-GB"/>
+              </w:rPr>
+            </w:pPr>
+          </w:p>
+        </w:tc>
+        <w:tc>
+          <w:tcPr>
+            <w:tcW w:w="1559" w:type="dxa"/>
+            <w:shd w:val="clear" w:color="auto" w:fill="auto"/>
+          </w:tcPr>
+          <w:p>
+            <w:pPr>
+              <w:pStyle w:val="Default"/>
+              <w:rPr>
+                <w:rFonts w:asciiTheme="minorHAnsi" w:hAnsiTheme="minorHAnsi" w:cstheme="minorHAnsi"/>
+                <w:sz w:val="16"/>
+                <w:szCs w:val="16"/>
+                <w:lang w:val="en-GB"/>
+              </w:rPr>
+            </w:pPr>
+          </w:p>
+        </w:tc>
+        <w:tc>
+          <w:tcPr>
+            <w:tcW w:w="2139" w:type="dxa"/>
+          </w:tcPr>
+          <w:p>
+            <w:pPr>
+              <w:pStyle w:val="Default"/>
+              <w:rPr>
+                <w:rFonts w:asciiTheme="minorHAnsi" w:hAnsiTheme="minorHAnsi" w:cstheme="minorHAnsi"/>
+                <w:sz w:val="16"/>
+                <w:szCs w:val="16"/>
+                <w:lang w:val="en-GB"/>
+              </w:rPr>
+            </w:pPr>
+          </w:p>
+        </w:tc>
+        <w:tc>
+          <w:tcPr>
+            <w:tcW w:w="1176" w:type="dxa"/>
+            <w:shd w:val="clear" w:color="auto" w:fill="auto"/>
+          </w:tcPr>
+          <w:p>
+            <w:pPr>
+              <w:pStyle w:val="Default"/>
+              <w:rPr>
+                <w:rFonts w:asciiTheme="minorHAnsi" w:hAnsiTheme="minorHAnsi" w:cstheme="minorHAnsi"/>
+                <w:sz w:val="16"/>
+                <w:szCs w:val="16"/>
+                <w:lang w:val="en-GB"/>
+              </w:rPr>
+            </w:pPr>
+          </w:p>
+        </w:tc>
+      </w:tr>
+      <w:tr>
+        <w:tc>
+          <w:tcPr>
+            <w:tcW w:w="1485" w:type="dxa"/>
+            <w:gridSpan w:val="2"/>
+          </w:tcPr>
+          <w:p>
+            <w:pPr>
+              <w:pStyle w:val="Default"/>
+              <w:rPr>
+                <w:rFonts w:asciiTheme="minorHAnsi" w:hAnsiTheme="minorHAnsi" w:cstheme="minorHAnsi"/>
+                <w:sz w:val="20"/>
+                <w:szCs w:val="20"/>
+              </w:rPr>
+            </w:pPr>
+          </w:p>
+        </w:tc>
+        <w:tc>
+          <w:tcPr>
+            <w:tcW w:w="9026" w:type="dxa"/>
+            <w:gridSpan w:val="6"/>
+            <w:shd w:val="clear" w:color="auto" w:fill="auto"/>
+          </w:tcPr>
+          <w:p>
+            <w:pPr>
+              <w:pStyle w:val="Default"/>
+              <w:rPr>
+                <w:rFonts w:asciiTheme="minorHAnsi" w:hAnsiTheme="minorHAnsi" w:cstheme="minorHAnsi"/>
+                <w:sz w:val="20"/>
+                <w:szCs w:val="20"/>
+              </w:rPr>
+            </w:pPr>
+          </w:p>
+        </w:tc>
+      </w:tr>
+    </w:tbl>
+    <w:p>
+      <w:pPr>
+        <w:autoSpaceDE w:val="0"/>
+        <w:autoSpaceDN w:val="0"/>
+        <w:adjustRightInd w:val="0"/>
+        <w:rPr>
+          <w:rFonts w:cstheme="minorHAnsi"/>
+          <w:sz w:val="16"/>
+          <w:szCs w:val="16"/>
+          <w:lang w:eastAsia="ja-JP"/>
+        </w:rPr>
+      </w:pPr>
+    </w:p>
+    <w:p>
+      <w:pPr>
+        <w:autoSpaceDE w:val="0"/>
+        <w:autoSpaceDN w:val="0"/>
+        <w:adjustRightInd w:val="0"/>
+        <w:rPr>
+          <w:rFonts w:cstheme="minorHAnsi"/>
+          <w:sz w:val="16"/>
+          <w:szCs w:val="16"/>
+          <w:lang w:eastAsia="ja-JP"/>
+        </w:rPr>
+      </w:pPr>
+      <w:r>
+        <w:rPr>
+          <w:rFonts w:cstheme="minorHAnsi"/>
+          <w:sz w:val="16"/>
+          <w:szCs w:val="16"/>
+          <w:lang w:eastAsia="ja-JP"/>
+        </w:rPr>
+        <w:t>De prioriteit van problemen wordt door middel van een getal aangeduid.</w:t>
+      </w:r>
+    </w:p>
+    <w:p>
+      <w:pPr>
+        <w:autoSpaceDE w:val="0"/>
+        <w:autoSpaceDN w:val="0"/>
+        <w:adjustRightInd w:val="0"/>
+        <w:rPr>
+          <w:rFonts w:cstheme="minorHAnsi"/>
+          <w:sz w:val="16"/>
+          <w:szCs w:val="16"/>
+          <w:lang w:eastAsia="ja-JP"/>
+        </w:rPr>
+      </w:pPr>
+      <w:r>
+        <w:rPr>
+          <w:rFonts w:cstheme="minorHAnsi"/>
+          <w:sz w:val="16"/>
+          <w:szCs w:val="16"/>
+          <w:lang w:eastAsia="ja-JP"/>
+        </w:rPr>
+        <w:t>0 = Geen prioriteit</w:t>
+      </w:r>
+    </w:p>
+    <w:p>
+      <w:pPr>
+        <w:autoSpaceDE w:val="0"/>
+        <w:autoSpaceDN w:val="0"/>
+        <w:adjustRightInd w:val="0"/>
+        <w:rPr>
+          <w:rFonts w:cstheme="minorHAnsi"/>
+          <w:sz w:val="16"/>
+          <w:szCs w:val="16"/>
+          <w:lang w:eastAsia="ja-JP"/>
+        </w:rPr>
+      </w:pPr>
+      <w:r>
+        <w:rPr>
+          <w:rFonts w:cstheme="minorHAnsi"/>
+          <w:sz w:val="16"/>
+          <w:szCs w:val="16"/>
+          <w:lang w:eastAsia="ja-JP"/>
+        </w:rPr>
+        <w:t>1 = Lage prioriteit voor een probleem waar niet meteen een oplossing voor hoeft te worden gevonden.</w:t>
+      </w:r>
+    </w:p>
+    <w:p>
+      <w:pPr>
+        <w:autoSpaceDE w:val="0"/>
+        <w:autoSpaceDN w:val="0"/>
+        <w:adjustRightInd w:val="0"/>
+        <w:rPr>
+          <w:rFonts w:cstheme="minorHAnsi"/>
+          <w:sz w:val="16"/>
+          <w:szCs w:val="16"/>
+          <w:lang w:eastAsia="ja-JP"/>
+        </w:rPr>
+      </w:pPr>
+      <w:r>
+        <w:rPr>
+          <w:rFonts w:cstheme="minorHAnsi"/>
+          <w:sz w:val="16"/>
+          <w:szCs w:val="16"/>
+          <w:lang w:eastAsia="ja-JP"/>
+        </w:rPr>
+        <w:t>2 = Prioriteit voor een probleem dat opgelost dient te worden, maar waar voorlopig mee gewerkt kan</w:t>
+      </w:r>
+      <w:r>
+        <w:rPr>
+          <w:rFonts w:cstheme="minorHAnsi"/>
+          <w:sz w:val="16"/>
+          <w:szCs w:val="16"/>
+          <w:lang w:eastAsia="ja-JP"/>
+        </w:rPr>
+        <w:t xml:space="preserve"> </w:t>
+      </w:r>
+      <w:r>
+        <w:rPr>
+          <w:rFonts w:cstheme="minorHAnsi"/>
+          <w:sz w:val="16"/>
+          <w:szCs w:val="16"/>
+          <w:lang w:eastAsia="ja-JP"/>
+        </w:rPr>
+        <w:t>worden.</w:t>
+      </w:r>
+    </w:p>
+    <w:p>
+      <w:pPr>
+        <w:pStyle w:val="Default"/>
+        <w:rPr>
+          <w:rFonts w:asciiTheme="minorHAnsi" w:hAnsiTheme="minorHAnsi" w:cstheme="minorHAnsi"/>
+          <w:sz w:val="16"/>
+          <w:szCs w:val="16"/>
+        </w:rPr>
+      </w:pPr>
+      <w:r>
+        <w:rPr>
+          <w:rFonts w:asciiTheme="minorHAnsi" w:hAnsiTheme="minorHAnsi" w:cstheme="minorHAnsi"/>
+          <w:sz w:val="16"/>
+          <w:szCs w:val="16"/>
+          <w:lang w:eastAsia="ja-JP"/>
+        </w:rPr>
+        <w:t>3 = Hoogste prioriteit voor een probleem dat onmiddellijk opgelost dient te worden.</w:t>
+      </w:r>
+    </w:p>
+    <w:p>
+      <w:pPr>
+        <w:pStyle w:val="Default"/>
+        <w:rPr>
+          <w:rFonts w:asciiTheme="minorHAnsi" w:hAnsiTheme="minorHAnsi" w:cstheme="minorHAnsi"/>
+        </w:rPr>
+      </w:pPr>
+    </w:p>
+    <w:p>
+      <w:pPr>
+        <w:pStyle w:val="Kop3"/>
+      </w:pPr>
+      <w:bookmarkStart w:id="28" w:name="_Toc148083390"/>
+      <w:r>
+        <w:rPr>
+          <w:rStyle w:val="Kop2Char"/>
+          <w:rFonts w:asciiTheme="minorHAnsi" w:hAnsiTheme="minorHAnsi" w:cstheme="minorHAnsi"/>
+          <w:b/>
+          <w:bCs/>
+        </w:rPr>
+        <w:t>Testlog</w:t>
+      </w:r>
+      <w:r>
+        <w:rPr>
+          <w:rStyle w:val="Kop2Char"/>
+          <w:rFonts w:asciiTheme="minorHAnsi" w:hAnsiTheme="minorHAnsi" w:cstheme="minorHAnsi"/>
+          <w:b/>
+          <w:bCs/>
+        </w:rPr>
+        <w:t xml:space="preserve"> #2</w:t>
+      </w:r>
+      <w:bookmarkEnd w:id="28"/>
+    </w:p>
+    <w:p>
+      <w:pPr>
+        <w:autoSpaceDE w:val="0"/>
+        <w:autoSpaceDN w:val="0"/>
+        <w:adjustRightInd w:val="0"/>
+        <w:rPr>
+          <w:rFonts w:cstheme="minorHAnsi"/>
+          <w:sz w:val="20"/>
+          <w:szCs w:val="20"/>
+          <w:lang w:eastAsia="ja-JP"/>
+        </w:rPr>
+      </w:pPr>
+      <w:r>
+        <w:rPr>
+          <w:rFonts w:cstheme="minorHAnsi"/>
+          <w:sz w:val="20"/>
+          <w:szCs w:val="20"/>
+          <w:lang w:eastAsia="ja-JP"/>
+        </w:rPr>
+        <w:t xml:space="preserve">Test de </w:t>
+      </w:r>
+      <w:r>
+        <w:rPr>
+          <w:rFonts w:cstheme="minorHAnsi"/>
+          <w:sz w:val="20"/>
+          <w:szCs w:val="20"/>
+          <w:lang w:eastAsia="ja-JP"/>
+        </w:rPr>
+        <w:t>storyline, sfeer en beleving en gameplay</w:t>
+      </w:r>
+      <w:r>
+        <w:rPr>
+          <w:rFonts w:cstheme="minorHAnsi"/>
+          <w:sz w:val="20"/>
+          <w:szCs w:val="20"/>
+          <w:lang w:eastAsia="ja-JP"/>
+        </w:rPr>
+        <w:t xml:space="preserve"> van de game</w:t>
+      </w:r>
+      <w:r>
+        <w:rPr>
+          <w:rFonts w:cstheme="minorHAnsi"/>
+          <w:sz w:val="20"/>
+          <w:szCs w:val="20"/>
+          <w:lang w:eastAsia="ja-JP"/>
+        </w:rPr>
+        <w:t xml:space="preserve">. Wat vindt de gamer van jouw spel. </w:t>
+      </w:r>
+    </w:p>
+    <w:tbl>
+      <w:tblPr>
+        <w:tblW w:w="9322" w:type="dxa"/>
+        <w:tblBorders>
+          <w:top w:val="single" w:sz="4" w:space="0" w:color="auto"/>
+          <w:left w:val="single" w:sz="4" w:space="0" w:color="auto"/>
+          <w:bottom w:val="single" w:sz="4" w:space="0" w:color="auto"/>
+          <w:right w:val="single" w:sz="4" w:space="0" w:color="auto"/>
+          <w:insideH w:val="single" w:sz="4" w:space="0" w:color="auto"/>
+          <w:insideV w:val="single" w:sz="4" w:space="0" w:color="auto"/>
+        </w:tblBorders>
+        <w:tblLook w:val="04A0" w:firstRow="1" w:lastRow="0" w:firstColumn="1" w:lastColumn="0" w:noHBand="0" w:noVBand="1"/>
+      </w:tblPr>
+      <w:tblGrid>
+        <w:gridCol w:w="453"/>
+        <w:gridCol w:w="992"/>
+        <w:gridCol w:w="1180"/>
+        <w:gridCol w:w="1567"/>
+        <w:gridCol w:w="1426"/>
+        <w:gridCol w:w="1282"/>
+        <w:gridCol w:w="2422"/>
+      </w:tblGrid>
+      <w:tr>
+        <w:tc>
+          <w:tcPr>
+            <w:tcW w:w="9322" w:type="dxa"/>
+            <w:gridSpan w:val="7"/>
+            <w:shd w:val="clear" w:color="auto" w:fill="auto"/>
+          </w:tcPr>
+          <w:p>
+            <w:pPr>
+              <w:pStyle w:val="Default"/>
+              <w:jc w:val="center"/>
+              <w:rPr>
+                <w:rFonts w:asciiTheme="minorHAnsi" w:hAnsiTheme="minorHAnsi" w:cstheme="minorHAnsi"/>
+                <w:b/>
+                <w:sz w:val="16"/>
+                <w:szCs w:val="16"/>
+              </w:rPr>
+            </w:pPr>
+            <w:r>
+              <w:rPr>
+                <w:rFonts w:asciiTheme="minorHAnsi" w:hAnsiTheme="minorHAnsi" w:cstheme="minorHAnsi"/>
+                <w:b/>
+                <w:sz w:val="16"/>
+                <w:szCs w:val="16"/>
+              </w:rPr>
+              <w:t>Feedback Testers</w:t>
+            </w:r>
+          </w:p>
+        </w:tc>
+      </w:tr>
+      <w:tr>
+        <w:tc>
+          <w:tcPr>
+            <w:tcW w:w="0" w:type="auto"/>
+            <w:shd w:val="clear" w:color="auto" w:fill="auto"/>
+          </w:tcPr>
+          <w:p>
+            <w:pPr>
+              <w:pStyle w:val="Default"/>
+              <w:rPr>
+                <w:rFonts w:asciiTheme="minorHAnsi" w:hAnsiTheme="minorHAnsi" w:cstheme="minorHAnsi"/>
+                <w:b/>
+                <w:sz w:val="12"/>
+                <w:szCs w:val="12"/>
+              </w:rPr>
+            </w:pPr>
+            <w:r>
+              <w:rPr>
+                <w:rFonts w:asciiTheme="minorHAnsi" w:hAnsiTheme="minorHAnsi" w:cstheme="minorHAnsi"/>
+                <w:b/>
+                <w:sz w:val="12"/>
+                <w:szCs w:val="12"/>
+              </w:rPr>
+              <w:t>Date</w:t>
+            </w:r>
+          </w:p>
+        </w:tc>
+        <w:tc>
+          <w:tcPr>
+            <w:tcW w:w="0" w:type="auto"/>
+            <w:shd w:val="clear" w:color="auto" w:fill="auto"/>
+          </w:tcPr>
+          <w:p>
+            <w:pPr>
+              <w:pStyle w:val="Default"/>
+              <w:rPr>
+                <w:rFonts w:asciiTheme="minorHAnsi" w:hAnsiTheme="minorHAnsi" w:cstheme="minorHAnsi"/>
+                <w:b/>
+                <w:sz w:val="12"/>
+                <w:szCs w:val="12"/>
+                <w:lang w:val="en-GB"/>
+              </w:rPr>
+            </w:pPr>
+            <w:r>
+              <w:rPr>
+                <w:rFonts w:asciiTheme="minorHAnsi" w:hAnsiTheme="minorHAnsi" w:cstheme="minorHAnsi"/>
+                <w:b/>
+                <w:sz w:val="12"/>
+                <w:szCs w:val="12"/>
+                <w:lang w:val="en-GB"/>
+              </w:rPr>
+              <w:t>Feedback from:</w:t>
+            </w:r>
+          </w:p>
+        </w:tc>
+        <w:tc>
+          <w:tcPr>
+            <w:tcW w:w="1180" w:type="dxa"/>
+            <w:shd w:val="clear" w:color="auto" w:fill="auto"/>
+          </w:tcPr>
+          <w:p>
+            <w:pPr>
+              <w:pStyle w:val="Default"/>
+              <w:rPr>
+                <w:rFonts w:asciiTheme="minorHAnsi" w:hAnsiTheme="minorHAnsi" w:cstheme="minorHAnsi"/>
+                <w:b/>
+                <w:sz w:val="12"/>
+                <w:szCs w:val="12"/>
+              </w:rPr>
+            </w:pPr>
+            <w:r>
+              <w:rPr>
+                <w:rFonts w:asciiTheme="minorHAnsi" w:hAnsiTheme="minorHAnsi" w:cstheme="minorHAnsi"/>
+                <w:b/>
+                <w:sz w:val="12"/>
+                <w:szCs w:val="12"/>
+              </w:rPr>
+              <w:t>What was the feedback?</w:t>
+            </w:r>
+          </w:p>
+        </w:tc>
+        <w:tc>
+          <w:tcPr>
+            <w:tcW w:w="1567" w:type="dxa"/>
+            <w:shd w:val="clear" w:color="auto" w:fill="auto"/>
+          </w:tcPr>
+          <w:p>
+            <w:pPr>
+              <w:pStyle w:val="Default"/>
+              <w:rPr>
+                <w:rFonts w:asciiTheme="minorHAnsi" w:hAnsiTheme="minorHAnsi" w:cstheme="minorHAnsi"/>
+                <w:b/>
+                <w:sz w:val="12"/>
+                <w:szCs w:val="12"/>
+                <w:lang w:val="en-GB"/>
+              </w:rPr>
+            </w:pPr>
+            <w:r>
+              <w:rPr>
+                <w:rFonts w:asciiTheme="minorHAnsi" w:hAnsiTheme="minorHAnsi" w:cstheme="minorHAnsi"/>
+                <w:b/>
+                <w:sz w:val="12"/>
+                <w:szCs w:val="12"/>
+                <w:lang w:val="en-GB"/>
+              </w:rPr>
+              <w:t>Did you agree with the feedback?</w:t>
+            </w:r>
+          </w:p>
+        </w:tc>
+        <w:tc>
+          <w:tcPr>
+            <w:tcW w:w="1426" w:type="dxa"/>
+            <w:shd w:val="clear" w:color="auto" w:fill="auto"/>
+          </w:tcPr>
+          <w:p>
+            <w:pPr>
+              <w:pStyle w:val="Default"/>
+              <w:rPr>
+                <w:rFonts w:asciiTheme="minorHAnsi" w:hAnsiTheme="minorHAnsi" w:cstheme="minorHAnsi"/>
+                <w:b/>
+                <w:sz w:val="12"/>
+                <w:szCs w:val="12"/>
+                <w:lang w:val="en-GB"/>
+              </w:rPr>
+            </w:pPr>
+            <w:r>
+              <w:rPr>
+                <w:rFonts w:asciiTheme="minorHAnsi" w:hAnsiTheme="minorHAnsi" w:cstheme="minorHAnsi"/>
+                <w:b/>
+                <w:sz w:val="12"/>
+                <w:szCs w:val="12"/>
+                <w:lang w:val="en-GB"/>
+              </w:rPr>
+              <w:t>If not why?</w:t>
+            </w:r>
+          </w:p>
+        </w:tc>
+        <w:tc>
+          <w:tcPr>
+            <w:tcW w:w="1282" w:type="dxa"/>
+            <w:shd w:val="clear" w:color="auto" w:fill="auto"/>
+          </w:tcPr>
+          <w:p>
+            <w:pPr>
+              <w:pStyle w:val="Default"/>
+              <w:rPr>
+                <w:rFonts w:asciiTheme="minorHAnsi" w:hAnsiTheme="minorHAnsi" w:cstheme="minorHAnsi"/>
+                <w:b/>
+                <w:sz w:val="12"/>
+                <w:szCs w:val="12"/>
+                <w:lang w:val="en-GB"/>
+              </w:rPr>
+            </w:pPr>
+            <w:r>
+              <w:rPr>
+                <w:rFonts w:asciiTheme="minorHAnsi" w:hAnsiTheme="minorHAnsi" w:cstheme="minorHAnsi"/>
+                <w:b/>
+                <w:sz w:val="12"/>
+                <w:szCs w:val="12"/>
+                <w:lang w:val="en-GB"/>
+              </w:rPr>
+              <w:t>What did you do to with the feedback?</w:t>
+            </w:r>
+          </w:p>
+        </w:tc>
+        <w:tc>
+          <w:tcPr>
+            <w:tcW w:w="2422" w:type="dxa"/>
+            <w:shd w:val="clear" w:color="auto" w:fill="auto"/>
+          </w:tcPr>
+          <w:p>
+            <w:pPr>
+              <w:pStyle w:val="Default"/>
+              <w:rPr>
+                <w:rFonts w:asciiTheme="minorHAnsi" w:hAnsiTheme="minorHAnsi" w:cstheme="minorHAnsi"/>
+                <w:b/>
+                <w:sz w:val="12"/>
+                <w:szCs w:val="12"/>
+                <w:lang w:val="en-GB"/>
+              </w:rPr>
+            </w:pPr>
+            <w:r>
+              <w:rPr>
+                <w:rFonts w:asciiTheme="minorHAnsi" w:hAnsiTheme="minorHAnsi" w:cstheme="minorHAnsi"/>
+                <w:b/>
+                <w:sz w:val="12"/>
+                <w:szCs w:val="12"/>
+                <w:lang w:val="en-GB"/>
+              </w:rPr>
+              <w:t>Is the feedback fully implemented?</w:t>
+            </w:r>
+          </w:p>
+        </w:tc>
+      </w:tr>
+      <w:tr>
+        <w:tc>
+          <w:tcPr>
+            <w:tcW w:w="0" w:type="auto"/>
+            <w:shd w:val="clear" w:color="auto" w:fill="auto"/>
+          </w:tcPr>
+          <w:p>
+            <w:pPr>
+              <w:pStyle w:val="Default"/>
+              <w:rPr>
+                <w:rFonts w:asciiTheme="minorHAnsi" w:hAnsiTheme="minorHAnsi" w:cstheme="minorHAnsi"/>
+                <w:sz w:val="16"/>
+                <w:szCs w:val="16"/>
+                <w:lang w:val="en-GB"/>
+              </w:rPr>
+            </w:pPr>
+          </w:p>
+        </w:tc>
+        <w:tc>
+          <w:tcPr>
+            <w:tcW w:w="0" w:type="auto"/>
+            <w:shd w:val="clear" w:color="auto" w:fill="auto"/>
+          </w:tcPr>
+          <w:p>
+            <w:pPr>
+              <w:pStyle w:val="Default"/>
+              <w:rPr>
+                <w:rFonts w:asciiTheme="minorHAnsi" w:hAnsiTheme="minorHAnsi" w:cstheme="minorHAnsi"/>
+                <w:sz w:val="16"/>
+                <w:szCs w:val="16"/>
+                <w:lang w:val="en-GB"/>
+              </w:rPr>
+            </w:pPr>
+          </w:p>
+          <w:p>
+            <w:pPr>
+              <w:pStyle w:val="Default"/>
+              <w:rPr>
+                <w:rFonts w:asciiTheme="minorHAnsi" w:hAnsiTheme="minorHAnsi" w:cstheme="minorHAnsi"/>
+                <w:sz w:val="16"/>
+                <w:szCs w:val="16"/>
+                <w:lang w:val="en-GB"/>
+              </w:rPr>
+            </w:pPr>
+          </w:p>
+        </w:tc>
+        <w:tc>
+          <w:tcPr>
+            <w:tcW w:w="1180" w:type="dxa"/>
+            <w:shd w:val="clear" w:color="auto" w:fill="auto"/>
+          </w:tcPr>
+          <w:p>
+            <w:pPr>
+              <w:pStyle w:val="Default"/>
+              <w:rPr>
+                <w:rFonts w:asciiTheme="minorHAnsi" w:hAnsiTheme="minorHAnsi" w:cstheme="minorHAnsi"/>
+                <w:sz w:val="16"/>
+                <w:szCs w:val="16"/>
+                <w:lang w:val="en-GB"/>
+              </w:rPr>
+            </w:pPr>
+          </w:p>
+        </w:tc>
+        <w:tc>
+          <w:tcPr>
+            <w:tcW w:w="1567" w:type="dxa"/>
+            <w:shd w:val="clear" w:color="auto" w:fill="auto"/>
+          </w:tcPr>
+          <w:p>
+            <w:pPr>
+              <w:pStyle w:val="Default"/>
+              <w:rPr>
+                <w:rFonts w:asciiTheme="minorHAnsi" w:hAnsiTheme="minorHAnsi" w:cstheme="minorHAnsi"/>
+                <w:sz w:val="16"/>
+                <w:szCs w:val="16"/>
+                <w:lang w:val="en-GB"/>
+              </w:rPr>
+            </w:pPr>
+          </w:p>
+        </w:tc>
+        <w:tc>
+          <w:tcPr>
+            <w:tcW w:w="1426" w:type="dxa"/>
+            <w:shd w:val="clear" w:color="auto" w:fill="auto"/>
+          </w:tcPr>
+          <w:p>
+            <w:pPr>
+              <w:pStyle w:val="Default"/>
+              <w:rPr>
+                <w:rFonts w:asciiTheme="minorHAnsi" w:hAnsiTheme="minorHAnsi" w:cstheme="minorHAnsi"/>
+                <w:sz w:val="16"/>
+                <w:szCs w:val="16"/>
+                <w:lang w:val="en-GB"/>
+              </w:rPr>
+            </w:pPr>
+          </w:p>
+        </w:tc>
+        <w:tc>
+          <w:tcPr>
+            <w:tcW w:w="1282" w:type="dxa"/>
+            <w:shd w:val="clear" w:color="auto" w:fill="auto"/>
+          </w:tcPr>
+          <w:p>
+            <w:pPr>
+              <w:pStyle w:val="Default"/>
+              <w:rPr>
+                <w:rFonts w:asciiTheme="minorHAnsi" w:hAnsiTheme="minorHAnsi" w:cstheme="minorHAnsi"/>
+                <w:sz w:val="16"/>
+                <w:szCs w:val="16"/>
+                <w:lang w:val="en-GB"/>
+              </w:rPr>
+            </w:pPr>
+          </w:p>
+        </w:tc>
+        <w:tc>
+          <w:tcPr>
+            <w:tcW w:w="2422" w:type="dxa"/>
+            <w:shd w:val="clear" w:color="auto" w:fill="auto"/>
+          </w:tcPr>
+          <w:p>
+            <w:pPr>
+              <w:pStyle w:val="Default"/>
+              <w:rPr>
+                <w:rFonts w:asciiTheme="minorHAnsi" w:hAnsiTheme="minorHAnsi" w:cstheme="minorHAnsi"/>
+                <w:sz w:val="16"/>
+                <w:szCs w:val="16"/>
+                <w:lang w:val="en-GB"/>
+              </w:rPr>
+            </w:pPr>
+          </w:p>
+        </w:tc>
+      </w:tr>
+      <w:tr>
+        <w:tc>
+          <w:tcPr>
+            <w:tcW w:w="0" w:type="auto"/>
+            <w:shd w:val="clear" w:color="auto" w:fill="auto"/>
+          </w:tcPr>
+          <w:p>
+            <w:pPr>
+              <w:pStyle w:val="Default"/>
+              <w:rPr>
+                <w:rFonts w:asciiTheme="minorHAnsi" w:hAnsiTheme="minorHAnsi" w:cstheme="minorHAnsi"/>
+                <w:sz w:val="16"/>
+                <w:szCs w:val="16"/>
+                <w:lang w:val="en-GB"/>
+              </w:rPr>
+            </w:pPr>
+          </w:p>
+        </w:tc>
+        <w:tc>
+          <w:tcPr>
+            <w:tcW w:w="0" w:type="auto"/>
+            <w:shd w:val="clear" w:color="auto" w:fill="auto"/>
+          </w:tcPr>
+          <w:p>
+            <w:pPr>
+              <w:pStyle w:val="Default"/>
+              <w:rPr>
+                <w:rFonts w:asciiTheme="minorHAnsi" w:hAnsiTheme="minorHAnsi" w:cstheme="minorHAnsi"/>
+                <w:sz w:val="16"/>
+                <w:szCs w:val="16"/>
+                <w:lang w:val="en-GB"/>
+              </w:rPr>
+            </w:pPr>
+          </w:p>
+          <w:p>
+            <w:pPr>
+              <w:pStyle w:val="Default"/>
+              <w:rPr>
+                <w:rFonts w:asciiTheme="minorHAnsi" w:hAnsiTheme="minorHAnsi" w:cstheme="minorHAnsi"/>
+                <w:sz w:val="16"/>
+                <w:szCs w:val="16"/>
+                <w:lang w:val="en-GB"/>
+              </w:rPr>
+            </w:pPr>
+          </w:p>
+        </w:tc>
+        <w:tc>
+          <w:tcPr>
+            <w:tcW w:w="1180" w:type="dxa"/>
+            <w:shd w:val="clear" w:color="auto" w:fill="auto"/>
+          </w:tcPr>
+          <w:p>
+            <w:pPr>
+              <w:pStyle w:val="Default"/>
+              <w:rPr>
+                <w:rFonts w:asciiTheme="minorHAnsi" w:hAnsiTheme="minorHAnsi" w:cstheme="minorHAnsi"/>
+                <w:sz w:val="16"/>
+                <w:szCs w:val="16"/>
+                <w:lang w:val="en-GB"/>
+              </w:rPr>
+            </w:pPr>
+          </w:p>
+        </w:tc>
+        <w:tc>
+          <w:tcPr>
+            <w:tcW w:w="1567" w:type="dxa"/>
+            <w:shd w:val="clear" w:color="auto" w:fill="auto"/>
+          </w:tcPr>
+          <w:p>
+            <w:pPr>
+              <w:pStyle w:val="Default"/>
+              <w:rPr>
+                <w:rFonts w:asciiTheme="minorHAnsi" w:hAnsiTheme="minorHAnsi" w:cstheme="minorHAnsi"/>
+                <w:sz w:val="16"/>
+                <w:szCs w:val="16"/>
+                <w:lang w:val="en-GB"/>
+              </w:rPr>
+            </w:pPr>
+          </w:p>
+        </w:tc>
+        <w:tc>
+          <w:tcPr>
+            <w:tcW w:w="1426" w:type="dxa"/>
+            <w:shd w:val="clear" w:color="auto" w:fill="auto"/>
+          </w:tcPr>
+          <w:p>
+            <w:pPr>
+              <w:pStyle w:val="Default"/>
+              <w:rPr>
+                <w:rFonts w:asciiTheme="minorHAnsi" w:hAnsiTheme="minorHAnsi" w:cstheme="minorHAnsi"/>
+                <w:sz w:val="16"/>
+                <w:szCs w:val="16"/>
+                <w:lang w:val="en-GB"/>
+              </w:rPr>
+            </w:pPr>
+          </w:p>
+        </w:tc>
+        <w:tc>
+          <w:tcPr>
+            <w:tcW w:w="1282" w:type="dxa"/>
+            <w:shd w:val="clear" w:color="auto" w:fill="auto"/>
+          </w:tcPr>
+          <w:p>
+            <w:pPr>
+              <w:pStyle w:val="Default"/>
+              <w:rPr>
+                <w:rFonts w:asciiTheme="minorHAnsi" w:hAnsiTheme="minorHAnsi" w:cstheme="minorHAnsi"/>
+                <w:sz w:val="16"/>
+                <w:szCs w:val="16"/>
+                <w:lang w:val="en-GB"/>
+              </w:rPr>
+            </w:pPr>
+          </w:p>
+        </w:tc>
+        <w:tc>
+          <w:tcPr>
+            <w:tcW w:w="2422" w:type="dxa"/>
+            <w:shd w:val="clear" w:color="auto" w:fill="auto"/>
+          </w:tcPr>
+          <w:p>
+            <w:pPr>
+              <w:pStyle w:val="Default"/>
+              <w:rPr>
+                <w:rFonts w:asciiTheme="minorHAnsi" w:hAnsiTheme="minorHAnsi" w:cstheme="minorHAnsi"/>
+                <w:sz w:val="16"/>
+                <w:szCs w:val="16"/>
+                <w:lang w:val="en-GB"/>
+              </w:rPr>
+            </w:pPr>
+          </w:p>
+        </w:tc>
+      </w:tr>
+      <w:tr>
+        <w:tc>
+          <w:tcPr>
+            <w:tcW w:w="0" w:type="auto"/>
+            <w:shd w:val="clear" w:color="auto" w:fill="auto"/>
+          </w:tcPr>
+          <w:p>
+            <w:pPr>
+              <w:pStyle w:val="Default"/>
+              <w:rPr>
+                <w:rFonts w:asciiTheme="minorHAnsi" w:hAnsiTheme="minorHAnsi" w:cstheme="minorHAnsi"/>
+                <w:sz w:val="16"/>
+                <w:szCs w:val="16"/>
+                <w:lang w:val="en-GB"/>
+              </w:rPr>
+            </w:pPr>
+          </w:p>
+        </w:tc>
+        <w:tc>
+          <w:tcPr>
+            <w:tcW w:w="0" w:type="auto"/>
+            <w:shd w:val="clear" w:color="auto" w:fill="auto"/>
+          </w:tcPr>
+          <w:p>
+            <w:pPr>
+              <w:pStyle w:val="Default"/>
+              <w:rPr>
+                <w:rFonts w:asciiTheme="minorHAnsi" w:hAnsiTheme="minorHAnsi" w:cstheme="minorHAnsi"/>
+                <w:sz w:val="16"/>
+                <w:szCs w:val="16"/>
+                <w:lang w:val="en-GB"/>
+              </w:rPr>
+            </w:pPr>
+          </w:p>
+          <w:p>
+            <w:pPr>
+              <w:pStyle w:val="Default"/>
+              <w:rPr>
+                <w:rFonts w:asciiTheme="minorHAnsi" w:hAnsiTheme="minorHAnsi" w:cstheme="minorHAnsi"/>
+                <w:sz w:val="16"/>
+                <w:szCs w:val="16"/>
+                <w:lang w:val="en-GB"/>
+              </w:rPr>
+            </w:pPr>
+          </w:p>
+        </w:tc>
+        <w:tc>
+          <w:tcPr>
+            <w:tcW w:w="1180" w:type="dxa"/>
+            <w:shd w:val="clear" w:color="auto" w:fill="auto"/>
+          </w:tcPr>
+          <w:p>
+            <w:pPr>
+              <w:pStyle w:val="Default"/>
+              <w:rPr>
+                <w:rFonts w:asciiTheme="minorHAnsi" w:hAnsiTheme="minorHAnsi" w:cstheme="minorHAnsi"/>
+                <w:sz w:val="16"/>
+                <w:szCs w:val="16"/>
+                <w:lang w:val="en-GB"/>
+              </w:rPr>
+            </w:pPr>
+          </w:p>
+        </w:tc>
+        <w:tc>
+          <w:tcPr>
+            <w:tcW w:w="1567" w:type="dxa"/>
+            <w:shd w:val="clear" w:color="auto" w:fill="auto"/>
+          </w:tcPr>
+          <w:p>
+            <w:pPr>
+              <w:pStyle w:val="Default"/>
+              <w:rPr>
+                <w:rFonts w:asciiTheme="minorHAnsi" w:hAnsiTheme="minorHAnsi" w:cstheme="minorHAnsi"/>
+                <w:sz w:val="16"/>
+                <w:szCs w:val="16"/>
+                <w:lang w:val="en-GB"/>
+              </w:rPr>
+            </w:pPr>
+          </w:p>
+        </w:tc>
+        <w:tc>
+          <w:tcPr>
+            <w:tcW w:w="1426" w:type="dxa"/>
+            <w:shd w:val="clear" w:color="auto" w:fill="auto"/>
+          </w:tcPr>
+          <w:p>
+            <w:pPr>
+              <w:pStyle w:val="Default"/>
+              <w:rPr>
+                <w:rFonts w:asciiTheme="minorHAnsi" w:hAnsiTheme="minorHAnsi" w:cstheme="minorHAnsi"/>
+                <w:sz w:val="16"/>
+                <w:szCs w:val="16"/>
+                <w:lang w:val="en-GB"/>
+              </w:rPr>
+            </w:pPr>
+          </w:p>
+        </w:tc>
+        <w:tc>
+          <w:tcPr>
+            <w:tcW w:w="1282" w:type="dxa"/>
+            <w:shd w:val="clear" w:color="auto" w:fill="auto"/>
+          </w:tcPr>
+          <w:p>
+            <w:pPr>
+              <w:pStyle w:val="Default"/>
+              <w:rPr>
+                <w:rFonts w:asciiTheme="minorHAnsi" w:hAnsiTheme="minorHAnsi" w:cstheme="minorHAnsi"/>
+                <w:sz w:val="16"/>
+                <w:szCs w:val="16"/>
+                <w:lang w:val="en-GB"/>
+              </w:rPr>
+            </w:pPr>
+          </w:p>
+        </w:tc>
+        <w:tc>
+          <w:tcPr>
+            <w:tcW w:w="2422" w:type="dxa"/>
+            <w:shd w:val="clear" w:color="auto" w:fill="auto"/>
+          </w:tcPr>
+          <w:p>
+            <w:pPr>
+              <w:pStyle w:val="Default"/>
+              <w:rPr>
+                <w:rFonts w:asciiTheme="minorHAnsi" w:hAnsiTheme="minorHAnsi" w:cstheme="minorHAnsi"/>
+                <w:sz w:val="16"/>
+                <w:szCs w:val="16"/>
+                <w:lang w:val="en-GB"/>
+              </w:rPr>
+            </w:pPr>
+          </w:p>
+        </w:tc>
+      </w:tr>
+      <w:tr>
+        <w:tc>
+          <w:tcPr>
+            <w:tcW w:w="0" w:type="auto"/>
+            <w:shd w:val="clear" w:color="auto" w:fill="auto"/>
+          </w:tcPr>
+          <w:p>
+            <w:pPr>
+              <w:pStyle w:val="Default"/>
+              <w:rPr>
+                <w:rFonts w:asciiTheme="minorHAnsi" w:hAnsiTheme="minorHAnsi" w:cstheme="minorHAnsi"/>
+                <w:sz w:val="16"/>
+                <w:szCs w:val="16"/>
+                <w:lang w:val="en-GB"/>
+              </w:rPr>
+            </w:pPr>
+          </w:p>
+        </w:tc>
+        <w:tc>
+          <w:tcPr>
+            <w:tcW w:w="0" w:type="auto"/>
+            <w:shd w:val="clear" w:color="auto" w:fill="auto"/>
+          </w:tcPr>
+          <w:p>
+            <w:pPr>
+              <w:pStyle w:val="Default"/>
+              <w:rPr>
+                <w:rFonts w:asciiTheme="minorHAnsi" w:hAnsiTheme="minorHAnsi" w:cstheme="minorHAnsi"/>
+                <w:sz w:val="16"/>
+                <w:szCs w:val="16"/>
+                <w:lang w:val="en-GB"/>
+              </w:rPr>
+            </w:pPr>
+          </w:p>
+          <w:p>
+            <w:pPr>
+              <w:pStyle w:val="Default"/>
+              <w:rPr>
+                <w:rFonts w:asciiTheme="minorHAnsi" w:hAnsiTheme="minorHAnsi" w:cstheme="minorHAnsi"/>
+                <w:sz w:val="16"/>
+                <w:szCs w:val="16"/>
+                <w:lang w:val="en-GB"/>
+              </w:rPr>
+            </w:pPr>
+          </w:p>
+        </w:tc>
+        <w:tc>
+          <w:tcPr>
+            <w:tcW w:w="1180" w:type="dxa"/>
+            <w:shd w:val="clear" w:color="auto" w:fill="auto"/>
+          </w:tcPr>
+          <w:p>
+            <w:pPr>
+              <w:pStyle w:val="Default"/>
+              <w:rPr>
+                <w:rFonts w:asciiTheme="minorHAnsi" w:hAnsiTheme="minorHAnsi" w:cstheme="minorHAnsi"/>
+                <w:sz w:val="16"/>
+                <w:szCs w:val="16"/>
+                <w:lang w:val="en-GB"/>
+              </w:rPr>
+            </w:pPr>
+          </w:p>
+        </w:tc>
+        <w:tc>
+          <w:tcPr>
+            <w:tcW w:w="1567" w:type="dxa"/>
+            <w:shd w:val="clear" w:color="auto" w:fill="auto"/>
+          </w:tcPr>
+          <w:p>
+            <w:pPr>
+              <w:pStyle w:val="Default"/>
+              <w:rPr>
+                <w:rFonts w:asciiTheme="minorHAnsi" w:hAnsiTheme="minorHAnsi" w:cstheme="minorHAnsi"/>
+                <w:sz w:val="16"/>
+                <w:szCs w:val="16"/>
+                <w:lang w:val="en-GB"/>
+              </w:rPr>
+            </w:pPr>
+          </w:p>
+        </w:tc>
+        <w:tc>
+          <w:tcPr>
+            <w:tcW w:w="1426" w:type="dxa"/>
+            <w:shd w:val="clear" w:color="auto" w:fill="auto"/>
+          </w:tcPr>
+          <w:p>
+            <w:pPr>
+              <w:pStyle w:val="Default"/>
+              <w:rPr>
+                <w:rFonts w:asciiTheme="minorHAnsi" w:hAnsiTheme="minorHAnsi" w:cstheme="minorHAnsi"/>
+                <w:sz w:val="16"/>
+                <w:szCs w:val="16"/>
+                <w:lang w:val="en-GB"/>
+              </w:rPr>
+            </w:pPr>
+          </w:p>
+        </w:tc>
+        <w:tc>
+          <w:tcPr>
+            <w:tcW w:w="1282" w:type="dxa"/>
+            <w:shd w:val="clear" w:color="auto" w:fill="auto"/>
+          </w:tcPr>
+          <w:p>
+            <w:pPr>
+              <w:pStyle w:val="Default"/>
+              <w:rPr>
+                <w:rFonts w:asciiTheme="minorHAnsi" w:hAnsiTheme="minorHAnsi" w:cstheme="minorHAnsi"/>
+                <w:sz w:val="16"/>
+                <w:szCs w:val="16"/>
+                <w:lang w:val="en-GB"/>
+              </w:rPr>
+            </w:pPr>
+          </w:p>
+        </w:tc>
+        <w:tc>
+          <w:tcPr>
+            <w:tcW w:w="2422" w:type="dxa"/>
+            <w:shd w:val="clear" w:color="auto" w:fill="auto"/>
+          </w:tcPr>
+          <w:p>
+            <w:pPr>
+              <w:pStyle w:val="Default"/>
+              <w:rPr>
+                <w:rFonts w:asciiTheme="minorHAnsi" w:hAnsiTheme="minorHAnsi" w:cstheme="minorHAnsi"/>
+                <w:sz w:val="16"/>
+                <w:szCs w:val="16"/>
+                <w:lang w:val="en-GB"/>
+              </w:rPr>
+            </w:pPr>
+          </w:p>
+        </w:tc>
+      </w:tr>
+      <w:tr>
+        <w:tc>
+          <w:tcPr>
+            <w:tcW w:w="9322" w:type="dxa"/>
+            <w:gridSpan w:val="7"/>
+            <w:shd w:val="clear" w:color="auto" w:fill="auto"/>
+          </w:tcPr>
+          <w:p>
+            <w:pPr>
+              <w:pStyle w:val="Default"/>
+              <w:rPr>
+                <w:rFonts w:asciiTheme="minorHAnsi" w:hAnsiTheme="minorHAnsi" w:cstheme="minorHAnsi"/>
+                <w:sz w:val="20"/>
+                <w:szCs w:val="20"/>
+                <w:lang w:val="en-GB"/>
+              </w:rPr>
+            </w:pPr>
+          </w:p>
+        </w:tc>
+      </w:tr>
+    </w:tbl>
+    <w:p>
+      <w:pPr>
+        <w:rPr>
+          <w:rFonts w:cstheme="minorHAnsi"/>
+          <w:lang w:val="en-US"/>
+        </w:rPr>
+      </w:pPr>
+    </w:p>
+    <w:p>
+      <w:pPr>
+        <w:rPr>
+          <w:rFonts w:cstheme="minorHAnsi"/>
+          <w:i/>
+          <w:lang w:val="en-US"/>
+        </w:rPr>
+      </w:pPr>
+      <w:r>
+        <w:rPr>
+          <w:rFonts w:cstheme="minorHAnsi"/>
+          <w:i/>
+          <w:lang w:val="en-US"/>
+        </w:rPr>
+        <w:br w:type="page"/>
+      </w:r>
+    </w:p>
+    <w:p>
+      <w:pPr>
+        <w:pStyle w:val="Kop3"/>
+      </w:pPr>
+      <w:r>
+        <w:lastRenderedPageBreak/>
+        <w:t>Testrapport</w:t>
+      </w:r>
+      <w:r>
+        <w:t xml:space="preserve"> #</w:t>
+      </w:r>
+      <w:r>
+        <w:t>3</w:t>
+      </w:r>
+    </w:p>
+    <w:p>
+      <w:pPr>
+        <w:rPr>
+          <w:lang w:eastAsia="nl-NL"/>
+        </w:rPr>
+      </w:pPr>
+      <w:r>
+        <w:rPr>
+          <w:lang w:eastAsia="nl-NL"/>
+        </w:rPr>
+        <w:t xml:space="preserve">Naam </w:t>
+      </w:r>
+      <w:r>
+        <w:rPr>
+          <w:lang w:eastAsia="nl-NL"/>
+        </w:rPr>
+        <w:t>Docent</w:t>
+      </w:r>
+      <w:r>
+        <w:rPr>
+          <w:lang w:eastAsia="nl-NL"/>
+        </w:rPr>
+        <w:t>:</w:t>
+      </w:r>
+      <w:r>
+        <w:rPr>
+          <w:lang w:eastAsia="nl-NL"/>
+        </w:rPr>
+        <w:tab/>
+        <w:t>……………………..</w:t>
+      </w:r>
+      <w:r>
+        <w:rPr>
+          <w:lang w:eastAsia="nl-NL"/>
+        </w:rPr>
+        <w:br/>
+        <w:t xml:space="preserve">Datum: </w:t>
+      </w:r>
+      <w:r>
+        <w:rPr>
+          <w:lang w:eastAsia="nl-NL"/>
+        </w:rPr>
+        <w:tab/>
+        <w:t>……………………...</w:t>
+      </w:r>
+    </w:p>
+    <w:p>
+      <w:pPr>
+        <w:autoSpaceDE w:val="0"/>
+        <w:autoSpaceDN w:val="0"/>
+        <w:adjustRightInd w:val="0"/>
+        <w:rPr>
+          <w:rFonts w:cstheme="minorHAnsi"/>
+          <w:sz w:val="20"/>
+          <w:szCs w:val="20"/>
+          <w:lang w:eastAsia="ja-JP"/>
+        </w:rPr>
+      </w:pPr>
+      <w:r>
+        <w:rPr>
+          <w:rFonts w:cstheme="minorHAnsi"/>
+          <w:sz w:val="20"/>
+          <w:szCs w:val="20"/>
+          <w:lang w:eastAsia="ja-JP"/>
+        </w:rPr>
+        <w:t xml:space="preserve">Test de </w:t>
+      </w:r>
+      <w:r>
+        <w:rPr>
+          <w:rFonts w:cstheme="minorHAnsi"/>
+          <w:sz w:val="20"/>
+          <w:szCs w:val="20"/>
+          <w:lang w:eastAsia="ja-JP"/>
+        </w:rPr>
+        <w:t xml:space="preserve">functionele </w:t>
+      </w:r>
+      <w:r>
+        <w:rPr>
+          <w:rFonts w:cstheme="minorHAnsi"/>
+          <w:sz w:val="20"/>
+          <w:szCs w:val="20"/>
+          <w:lang w:eastAsia="ja-JP"/>
+        </w:rPr>
+        <w:t>aspecten van de game</w:t>
+      </w:r>
+      <w:r>
+        <w:rPr>
+          <w:rFonts w:cstheme="minorHAnsi"/>
+          <w:sz w:val="20"/>
+          <w:szCs w:val="20"/>
+          <w:lang w:eastAsia="ja-JP"/>
+        </w:rPr>
+        <w:t>, neem het ontwerp als uitgangspunt.</w:t>
       </w:r>
     </w:p>
     <w:tbl>
@@ -9062,7 +10663,6 @@
                 <w:szCs w:val="12"/>
               </w:rPr>
             </w:pPr>
-            <w:proofErr w:type="spellStart"/>
             <w:r>
               <w:rPr>
                 <w:rFonts w:asciiTheme="minorHAnsi" w:hAnsiTheme="minorHAnsi" w:cstheme="minorHAnsi"/>
@@ -9070,48 +10670,55 @@
                 <w:sz w:val="12"/>
                 <w:szCs w:val="12"/>
               </w:rPr>
-              <w:t>What</w:t>
-            </w:r>
-            <w:proofErr w:type="spellEnd"/>
-            <w:r>
+              <w:t>What should happen?</w:t>
+            </w:r>
+          </w:p>
+        </w:tc>
+        <w:tc>
+          <w:tcPr>
+            <w:tcW w:w="1473" w:type="dxa"/>
+            <w:shd w:val="clear" w:color="auto" w:fill="auto"/>
+          </w:tcPr>
+          <w:p>
+            <w:pPr>
+              <w:pStyle w:val="Default"/>
               <w:rPr>
                 <w:rFonts w:asciiTheme="minorHAnsi" w:hAnsiTheme="minorHAnsi" w:cstheme="minorHAnsi"/>
                 <w:b/>
                 <w:sz w:val="12"/>
                 <w:szCs w:val="12"/>
-              </w:rPr>
-              <w:t xml:space="preserve"> </w:t>
-            </w:r>
-            <w:proofErr w:type="spellStart"/>
+                <w:lang w:val="en-GB"/>
+              </w:rPr>
+            </w:pPr>
             <w:r>
               <w:rPr>
                 <w:rFonts w:asciiTheme="minorHAnsi" w:hAnsiTheme="minorHAnsi" w:cstheme="minorHAnsi"/>
                 <w:b/>
                 <w:sz w:val="12"/>
                 <w:szCs w:val="12"/>
-              </w:rPr>
-              <w:t>should</w:t>
-            </w:r>
-            <w:proofErr w:type="spellEnd"/>
-            <w:r>
+                <w:lang w:val="en-GB"/>
+              </w:rPr>
+              <w:t>Did it work? If not, what was the problem</w:t>
+            </w:r>
+          </w:p>
+        </w:tc>
+        <w:tc>
+          <w:tcPr>
+            <w:tcW w:w="1504" w:type="dxa"/>
+            <w:shd w:val="clear" w:color="auto" w:fill="auto"/>
+          </w:tcPr>
+          <w:p>
+            <w:pPr>
+              <w:pStyle w:val="Default"/>
               <w:rPr>
                 <w:rFonts w:asciiTheme="minorHAnsi" w:hAnsiTheme="minorHAnsi" w:cstheme="minorHAnsi"/>
                 <w:b/>
                 <w:sz w:val="12"/>
                 <w:szCs w:val="12"/>
-              </w:rPr>
-              <w:t xml:space="preserve"> happen?</w:t>
-            </w:r>
-          </w:p>
-        </w:tc>
-        <w:tc>
-          <w:tcPr>
-            <w:tcW w:w="1473" w:type="dxa"/>
-            <w:shd w:val="clear" w:color="auto" w:fill="auto"/>
-          </w:tcPr>
-          <w:p>
-            <w:pPr>
-              <w:pStyle w:val="Default"/>
+                <w:lang w:val="en-GB"/>
+              </w:rPr>
+            </w:pPr>
+            <w:r>
               <w:rPr>
                 <w:rFonts w:asciiTheme="minorHAnsi" w:hAnsiTheme="minorHAnsi" w:cstheme="minorHAnsi"/>
                 <w:b/>
@@ -9119,8 +10726,18 @@
                 <w:szCs w:val="12"/>
                 <w:lang w:val="en-GB"/>
               </w:rPr>
-            </w:pPr>
-            <w:r>
+              <w:t>What could be the source of the problem?</w:t>
+            </w:r>
+          </w:p>
+        </w:tc>
+        <w:tc>
+          <w:tcPr>
+            <w:tcW w:w="1559" w:type="dxa"/>
+            <w:shd w:val="clear" w:color="auto" w:fill="auto"/>
+          </w:tcPr>
+          <w:p>
+            <w:pPr>
+              <w:pStyle w:val="Default"/>
               <w:rPr>
                 <w:rFonts w:asciiTheme="minorHAnsi" w:hAnsiTheme="minorHAnsi" w:cstheme="minorHAnsi"/>
                 <w:b/>
@@ -9128,18 +10745,8 @@
                 <w:szCs w:val="12"/>
                 <w:lang w:val="en-GB"/>
               </w:rPr>
-              <w:t>Did it work? If not, what was the problem</w:t>
-            </w:r>
-          </w:p>
-        </w:tc>
-        <w:tc>
-          <w:tcPr>
-            <w:tcW w:w="1504" w:type="dxa"/>
-            <w:shd w:val="clear" w:color="auto" w:fill="auto"/>
-          </w:tcPr>
-          <w:p>
-            <w:pPr>
-              <w:pStyle w:val="Default"/>
+            </w:pPr>
+            <w:r>
               <w:rPr>
                 <w:rFonts w:asciiTheme="minorHAnsi" w:hAnsiTheme="minorHAnsi" w:cstheme="minorHAnsi"/>
                 <w:b/>
@@ -9147,8 +10754,17 @@
                 <w:szCs w:val="12"/>
                 <w:lang w:val="en-GB"/>
               </w:rPr>
-            </w:pPr>
-            <w:r>
+              <w:t>What did you do to fix it if possible during testing?</w:t>
+            </w:r>
+          </w:p>
+        </w:tc>
+        <w:tc>
+          <w:tcPr>
+            <w:tcW w:w="2139" w:type="dxa"/>
+          </w:tcPr>
+          <w:p>
+            <w:pPr>
+              <w:pStyle w:val="Default"/>
               <w:rPr>
                 <w:rFonts w:asciiTheme="minorHAnsi" w:hAnsiTheme="minorHAnsi" w:cstheme="minorHAnsi"/>
                 <w:b/>
@@ -9156,18 +10772,8 @@
                 <w:szCs w:val="12"/>
                 <w:lang w:val="en-GB"/>
               </w:rPr>
-              <w:t>What could be the source of the problem?</w:t>
-            </w:r>
-          </w:p>
-        </w:tc>
-        <w:tc>
-          <w:tcPr>
-            <w:tcW w:w="1559" w:type="dxa"/>
-            <w:shd w:val="clear" w:color="auto" w:fill="auto"/>
-          </w:tcPr>
-          <w:p>
-            <w:pPr>
-              <w:pStyle w:val="Default"/>
+            </w:pPr>
+            <w:r>
               <w:rPr>
                 <w:rFonts w:asciiTheme="minorHAnsi" w:hAnsiTheme="minorHAnsi" w:cstheme="minorHAnsi"/>
                 <w:b/>
@@ -9175,8 +10781,18 @@
                 <w:szCs w:val="12"/>
                 <w:lang w:val="en-GB"/>
               </w:rPr>
-            </w:pPr>
-            <w:r>
+              <w:t>What steps do you have to take to solve the problem during next phase?</w:t>
+            </w:r>
+          </w:p>
+        </w:tc>
+        <w:tc>
+          <w:tcPr>
+            <w:tcW w:w="1176" w:type="dxa"/>
+            <w:shd w:val="clear" w:color="auto" w:fill="auto"/>
+          </w:tcPr>
+          <w:p>
+            <w:pPr>
+              <w:pStyle w:val="Default"/>
               <w:rPr>
                 <w:rFonts w:asciiTheme="minorHAnsi" w:hAnsiTheme="minorHAnsi" w:cstheme="minorHAnsi"/>
                 <w:b/>
@@ -9184,17 +10800,8 @@
                 <w:szCs w:val="12"/>
                 <w:lang w:val="en-GB"/>
               </w:rPr>
-              <w:t>What did you do to fix it if possible during testing?</w:t>
-            </w:r>
-          </w:p>
-        </w:tc>
-        <w:tc>
-          <w:tcPr>
-            <w:tcW w:w="2139" w:type="dxa"/>
-          </w:tcPr>
-          <w:p>
-            <w:pPr>
-              <w:pStyle w:val="Default"/>
+            </w:pPr>
+            <w:r>
               <w:rPr>
                 <w:rFonts w:asciiTheme="minorHAnsi" w:hAnsiTheme="minorHAnsi" w:cstheme="minorHAnsi"/>
                 <w:b/>
@@ -9202,43 +10809,6 @@
                 <w:szCs w:val="12"/>
                 <w:lang w:val="en-GB"/>
               </w:rPr>
-            </w:pPr>
-            <w:r>
-              <w:rPr>
-                <w:rFonts w:asciiTheme="minorHAnsi" w:hAnsiTheme="minorHAnsi" w:cstheme="minorHAnsi"/>
-                <w:b/>
-                <w:sz w:val="12"/>
-                <w:szCs w:val="12"/>
-                <w:lang w:val="en-GB"/>
-              </w:rPr>
-              <w:t>What steps do you have to take to solve the problem during next phase?</w:t>
-            </w:r>
-          </w:p>
-        </w:tc>
-        <w:tc>
-          <w:tcPr>
-            <w:tcW w:w="1176" w:type="dxa"/>
-            <w:shd w:val="clear" w:color="auto" w:fill="auto"/>
-          </w:tcPr>
-          <w:p>
-            <w:pPr>
-              <w:pStyle w:val="Default"/>
-              <w:rPr>
-                <w:rFonts w:asciiTheme="minorHAnsi" w:hAnsiTheme="minorHAnsi" w:cstheme="minorHAnsi"/>
-                <w:b/>
-                <w:sz w:val="12"/>
-                <w:szCs w:val="12"/>
-                <w:lang w:val="en-GB"/>
-              </w:rPr>
-            </w:pPr>
-            <w:r>
-              <w:rPr>
-                <w:rFonts w:asciiTheme="minorHAnsi" w:hAnsiTheme="minorHAnsi" w:cstheme="minorHAnsi"/>
-                <w:b/>
-                <w:sz w:val="12"/>
-                <w:szCs w:val="12"/>
-                <w:lang w:val="en-GB"/>
-              </w:rPr>
               <w:t>Priority fixing problem</w:t>
             </w:r>
           </w:p>
@@ -9277,68 +10847,6 @@
                 <w:lang w:val="en-GB"/>
               </w:rPr>
             </w:pPr>
-            <w:r>
-              <w:rPr>
-                <w:rFonts w:asciiTheme="minorHAnsi" w:hAnsiTheme="minorHAnsi" w:cstheme="minorHAnsi"/>
-                <w:sz w:val="16"/>
-                <w:szCs w:val="16"/>
-                <w:lang w:val="en-GB"/>
-              </w:rPr>
-              <w:t xml:space="preserve">Voor </w:t>
-            </w:r>
-            <w:proofErr w:type="spellStart"/>
-            <w:r>
-              <w:rPr>
-                <w:rFonts w:asciiTheme="minorHAnsi" w:hAnsiTheme="minorHAnsi" w:cstheme="minorHAnsi"/>
-                <w:sz w:val="16"/>
-                <w:szCs w:val="16"/>
-                <w:lang w:val="en-GB"/>
-              </w:rPr>
-              <w:t>testen</w:t>
-            </w:r>
-            <w:proofErr w:type="spellEnd"/>
-            <w:r>
-              <w:rPr>
-                <w:rFonts w:asciiTheme="minorHAnsi" w:hAnsiTheme="minorHAnsi" w:cstheme="minorHAnsi"/>
-                <w:sz w:val="16"/>
-                <w:szCs w:val="16"/>
-                <w:lang w:val="en-GB"/>
-              </w:rPr>
-              <w:t xml:space="preserve"> </w:t>
-            </w:r>
-            <w:proofErr w:type="spellStart"/>
-            <w:r>
-              <w:rPr>
-                <w:rFonts w:asciiTheme="minorHAnsi" w:hAnsiTheme="minorHAnsi" w:cstheme="minorHAnsi"/>
-                <w:sz w:val="16"/>
-                <w:szCs w:val="16"/>
-                <w:lang w:val="en-GB"/>
-              </w:rPr>
-              <w:t>invullen</w:t>
-            </w:r>
-            <w:proofErr w:type="spellEnd"/>
-          </w:p>
-          <w:p>
-            <w:pPr>
-              <w:pStyle w:val="Default"/>
-              <w:rPr>
-                <w:rFonts w:asciiTheme="minorHAnsi" w:hAnsiTheme="minorHAnsi" w:cstheme="minorHAnsi"/>
-                <w:sz w:val="16"/>
-                <w:szCs w:val="16"/>
-                <w:lang w:val="en-GB"/>
-              </w:rPr>
-            </w:pPr>
-          </w:p>
-          <w:p>
-            <w:pPr>
-              <w:pStyle w:val="Default"/>
-              <w:rPr>
-                <w:rFonts w:asciiTheme="minorHAnsi" w:hAnsiTheme="minorHAnsi" w:cstheme="minorHAnsi"/>
-                <w:sz w:val="16"/>
-                <w:szCs w:val="16"/>
-                <w:lang w:val="en-GB"/>
-              </w:rPr>
-            </w:pPr>
           </w:p>
         </w:tc>
         <w:tc>
@@ -9356,46 +10864,6 @@
                 <w:lang w:val="en-GB"/>
               </w:rPr>
             </w:pPr>
-            <w:r>
-              <w:rPr>
-                <w:rFonts w:asciiTheme="minorHAnsi" w:hAnsiTheme="minorHAnsi" w:cstheme="minorHAnsi"/>
-                <w:sz w:val="16"/>
-                <w:szCs w:val="16"/>
-                <w:lang w:val="en-GB"/>
-              </w:rPr>
-              <w:t xml:space="preserve">Voor </w:t>
-            </w:r>
-            <w:proofErr w:type="spellStart"/>
-            <w:r>
-              <w:rPr>
-                <w:rFonts w:asciiTheme="minorHAnsi" w:hAnsiTheme="minorHAnsi" w:cstheme="minorHAnsi"/>
-                <w:sz w:val="16"/>
-                <w:szCs w:val="16"/>
-                <w:lang w:val="en-GB"/>
-              </w:rPr>
-              <w:t>testen</w:t>
-            </w:r>
-            <w:proofErr w:type="spellEnd"/>
-            <w:r>
-              <w:rPr>
-                <w:rFonts w:asciiTheme="minorHAnsi" w:hAnsiTheme="minorHAnsi" w:cstheme="minorHAnsi"/>
-                <w:sz w:val="16"/>
-                <w:szCs w:val="16"/>
-                <w:lang w:val="en-GB"/>
-              </w:rPr>
-              <w:t xml:space="preserve"> </w:t>
-            </w:r>
-            <w:proofErr w:type="spellStart"/>
-            <w:r>
-              <w:rPr>
-                <w:rFonts w:asciiTheme="minorHAnsi" w:hAnsiTheme="minorHAnsi" w:cstheme="minorHAnsi"/>
-                <w:sz w:val="16"/>
-                <w:szCs w:val="16"/>
-                <w:lang w:val="en-GB"/>
-              </w:rPr>
-              <w:t>invullen</w:t>
-            </w:r>
-            <w:proofErr w:type="spellEnd"/>
           </w:p>
         </w:tc>
         <w:tc>
@@ -9516,68 +10984,6 @@
                 <w:lang w:val="en-GB"/>
               </w:rPr>
             </w:pPr>
-            <w:r>
-              <w:rPr>
-                <w:rFonts w:asciiTheme="minorHAnsi" w:hAnsiTheme="minorHAnsi" w:cstheme="minorHAnsi"/>
-                <w:sz w:val="16"/>
-                <w:szCs w:val="16"/>
-                <w:lang w:val="en-GB"/>
-              </w:rPr>
-              <w:t xml:space="preserve">Voor </w:t>
-            </w:r>
-            <w:proofErr w:type="spellStart"/>
-            <w:r>
-              <w:rPr>
-                <w:rFonts w:asciiTheme="minorHAnsi" w:hAnsiTheme="minorHAnsi" w:cstheme="minorHAnsi"/>
-                <w:sz w:val="16"/>
-                <w:szCs w:val="16"/>
-                <w:lang w:val="en-GB"/>
-              </w:rPr>
-              <w:t>testen</w:t>
-            </w:r>
-            <w:proofErr w:type="spellEnd"/>
-            <w:r>
-              <w:rPr>
-                <w:rFonts w:asciiTheme="minorHAnsi" w:hAnsiTheme="minorHAnsi" w:cstheme="minorHAnsi"/>
-                <w:sz w:val="16"/>
-                <w:szCs w:val="16"/>
-                <w:lang w:val="en-GB"/>
-              </w:rPr>
-              <w:t xml:space="preserve"> </w:t>
-            </w:r>
-            <w:proofErr w:type="spellStart"/>
-            <w:r>
-              <w:rPr>
-                <w:rFonts w:asciiTheme="minorHAnsi" w:hAnsiTheme="minorHAnsi" w:cstheme="minorHAnsi"/>
-                <w:sz w:val="16"/>
-                <w:szCs w:val="16"/>
-                <w:lang w:val="en-GB"/>
-              </w:rPr>
-              <w:t>invullen</w:t>
-            </w:r>
-            <w:proofErr w:type="spellEnd"/>
-          </w:p>
-          <w:p>
-            <w:pPr>
-              <w:pStyle w:val="Default"/>
-              <w:rPr>
-                <w:rFonts w:asciiTheme="minorHAnsi" w:hAnsiTheme="minorHAnsi" w:cstheme="minorHAnsi"/>
-                <w:sz w:val="16"/>
-                <w:szCs w:val="16"/>
-                <w:lang w:val="en-GB"/>
-              </w:rPr>
-            </w:pPr>
-          </w:p>
-          <w:p>
-            <w:pPr>
-              <w:pStyle w:val="Default"/>
-              <w:rPr>
-                <w:rFonts w:asciiTheme="minorHAnsi" w:hAnsiTheme="minorHAnsi" w:cstheme="minorHAnsi"/>
-                <w:sz w:val="16"/>
-                <w:szCs w:val="16"/>
-                <w:lang w:val="en-GB"/>
-              </w:rPr>
-            </w:pPr>
           </w:p>
         </w:tc>
         <w:tc>
@@ -9595,35 +11001,6 @@
                 <w:lang w:val="en-GB"/>
               </w:rPr>
             </w:pPr>
-            <w:r>
-              <w:rPr>
-                <w:rFonts w:asciiTheme="minorHAnsi" w:hAnsiTheme="minorHAnsi" w:cstheme="minorHAnsi"/>
-                <w:sz w:val="16"/>
-                <w:szCs w:val="16"/>
-                <w:lang w:val="en-GB"/>
-              </w:rPr>
-              <w:t xml:space="preserve">Voor </w:t>
-            </w:r>
-            <w:proofErr w:type="spellStart"/>
-            <w:r>
-              <w:rPr>
-                <w:rFonts w:asciiTheme="minorHAnsi" w:hAnsiTheme="minorHAnsi" w:cstheme="minorHAnsi"/>
-                <w:sz w:val="16"/>
-                <w:szCs w:val="16"/>
-                <w:lang w:val="en-GB"/>
-              </w:rPr>
-              <w:t>testen</w:t>
-            </w:r>
-            <w:proofErr w:type="spellEnd"/>
-            <w:r>
-              <w:rPr>
-                <w:rFonts w:asciiTheme="minorHAnsi" w:hAnsiTheme="minorHAnsi" w:cstheme="minorHAnsi"/>
-                <w:sz w:val="16"/>
-                <w:szCs w:val="16"/>
-                <w:lang w:val="en-GB"/>
-              </w:rPr>
-              <w:t xml:space="preserve"> invullen</w:t>
-            </w:r>
           </w:p>
         </w:tc>
         <w:tc>
@@ -10374,8 +11751,6 @@
       <w:pPr>
         <w:pStyle w:val="Kop3"/>
       </w:pPr>
-      <w:bookmarkStart w:id="28" w:name="_Toc148083390"/>
-      <w:proofErr w:type="spellStart"/>
       <w:r>
         <w:rPr>
           <w:rStyle w:val="Kop2Char"/>
@@ -10385,7 +11760,6 @@
         </w:rPr>
         <w:t>Testlog</w:t>
       </w:r>
-      <w:proofErr w:type="spellEnd"/>
       <w:r>
         <w:rPr>
           <w:rStyle w:val="Kop2Char"/>
@@ -10393,9 +11767,17 @@
           <w:b/>
           <w:bCs/>
         </w:rPr>
-        <w:t xml:space="preserve"> #2</w:t>
+        <w:t xml:space="preserve"> #</w:t>
       </w:r>
-      <w:bookmarkEnd w:id="28"/>
+      <w:r>
+        <w:rPr>
+          <w:rStyle w:val="Kop2Char"/>
+          <w:rFonts w:asciiTheme="minorHAnsi" w:hAnsiTheme="minorHAnsi" w:cstheme="minorHAnsi"/>
+          <w:b/>
+          <w:bCs/>
+        </w:rPr>
+        <w:t>3</w:t>
+      </w:r>
     </w:p>
     <w:p>
       <w:pPr>
@@ -10568,7 +11950,6 @@
                 <w:szCs w:val="12"/>
               </w:rPr>
             </w:pPr>
-            <w:proofErr w:type="spellStart"/>
             <w:r>
               <w:rPr>
                 <w:rFonts w:asciiTheme="minorHAnsi" w:hAnsiTheme="minorHAnsi" w:cstheme="minorHAnsi"/>
@@ -10576,37 +11957,7 @@
                 <w:sz w:val="12"/>
                 <w:szCs w:val="12"/>
               </w:rPr>
-              <w:t>What</w:t>
-            </w:r>
-            <w:proofErr w:type="spellEnd"/>
-            <w:r>
-              <w:rPr>
-                <w:rFonts w:asciiTheme="minorHAnsi" w:hAnsiTheme="minorHAnsi" w:cstheme="minorHAnsi"/>
-                <w:b/>
-                <w:sz w:val="12"/>
-                <w:szCs w:val="12"/>
-              </w:rPr>
-              <w:t xml:space="preserve"> was </w:t>
-            </w:r>
-            <w:proofErr w:type="spellStart"/>
-            <w:r>
-              <w:rPr>
-                <w:rFonts w:asciiTheme="minorHAnsi" w:hAnsiTheme="minorHAnsi" w:cstheme="minorHAnsi"/>
-                <w:b/>
-                <w:sz w:val="12"/>
-                <w:szCs w:val="12"/>
-              </w:rPr>
-              <w:t>the</w:t>
-            </w:r>
-            <w:proofErr w:type="spellEnd"/>
-            <w:r>
-              <w:rPr>
-                <w:rFonts w:asciiTheme="minorHAnsi" w:hAnsiTheme="minorHAnsi" w:cstheme="minorHAnsi"/>
-                <w:b/>
-                <w:sz w:val="12"/>
-                <w:szCs w:val="12"/>
-              </w:rPr>
-              <w:t xml:space="preserve"> feedback?</w:t>
+              <w:t>What was the feedback?</w:t>
             </w:r>
           </w:p>
         </w:tc>
@@ -11299,11 +12650,37 @@
     </w:p>
     <w:p>
       <w:pPr>
+        <w:rPr>
+          <w:rFonts w:cstheme="minorHAnsi"/>
+          <w:i/>
+          <w:lang w:val="en-US"/>
+        </w:rPr>
+      </w:pPr>
+      <w:r>
+        <w:rPr>
+          <w:rFonts w:cstheme="minorHAnsi"/>
+          <w:i/>
+          <w:lang w:val="en-US"/>
+        </w:rPr>
+        <w:lastRenderedPageBreak/>
+        <w:br w:type="page"/>
+      </w:r>
+    </w:p>
+    <w:p>
+      <w:pPr>
+        <w:rPr>
+          <w:rFonts w:cstheme="minorHAnsi"/>
+          <w:i/>
+          <w:lang w:val="en-US"/>
+        </w:rPr>
+      </w:pPr>
+    </w:p>
+    <w:p>
+      <w:pPr>
         <w:pStyle w:val="Kop3"/>
       </w:pPr>
       <w:bookmarkStart w:id="29" w:name="_Toc148083391"/>
       <w:r>
-        <w:lastRenderedPageBreak/>
         <w:t>Verbetervoorstel</w:t>
       </w:r>
       <w:bookmarkEnd w:id="29"/>
@@ -13057,6 +14434,7 @@
   <w:style w:type="character" w:default="1" w:styleId="Standaardalinea-lettertype">
     <w:name w:val="Default Paragraph Font"/>
     <w:uiPriority w:val="1"/>
+    <w:semiHidden/>
     <w:unhideWhenUsed/>
   </w:style>
   <w:style w:type="table" w:default="1" w:styleId="Standaardtabel">
@@ -13686,66 +15064,15 @@
 </file>
 
 <file path=customXml/item2.xml><?xml version="1.0" encoding="utf-8"?>
-<b:Sources xmlns:b="http://schemas.openxmlformats.org/officeDocument/2006/bibliography" xmlns="http://schemas.openxmlformats.org/officeDocument/2006/bibliography" SelectedStyle="\APASixthEditionOfficeOnline.xsl" StyleName="APA" Version="6"/>
+<?mso-contentType ?>
+<FormTemplates xmlns="http://schemas.microsoft.com/sharepoint/v3/contenttype/forms">
+  <Display>DocumentLibraryForm</Display>
+  <Edit>DocumentLibraryForm</Edit>
+  <New>DocumentLibraryForm</New>
+</FormTemplates>
 </file>
 
 <file path=customXml/item3.xml><?xml version="1.0" encoding="utf-8"?>
-<p:properties xmlns:p="http://schemas.microsoft.com/office/2006/metadata/properties" xmlns:xsi="http://www.w3.org/2001/XMLSchema-instance" xmlns:pc="http://schemas.microsoft.com/office/infopath/2007/PartnerControls">
-  <documentManagement>
-    <TaxCatchAll xmlns="ca98e324-7977-4522-b7cf-9046283ddb02" xsi:nil="true"/>
-    <lcf76f155ced4ddcb4097134ff3c332f xmlns="a9a5e4e2-ea41-4fa3-9e01-a26462f0bf83">
-      <Terms xmlns="http://schemas.microsoft.com/office/infopath/2007/PartnerControls"/>
-    </lcf76f155ced4ddcb4097134ff3c332f>
-    <CultureName xmlns="a9a5e4e2-ea41-4fa3-9e01-a26462f0bf83" xsi:nil="true"/>
-    <Owner xmlns="a9a5e4e2-ea41-4fa3-9e01-a26462f0bf83">
-      <UserInfo>
-        <DisplayName/>
-        <AccountId xsi:nil="true"/>
-        <AccountType/>
-      </UserInfo>
-    </Owner>
-    <Students xmlns="a9a5e4e2-ea41-4fa3-9e01-a26462f0bf83">
-      <UserInfo>
-        <DisplayName/>
-        <AccountId xsi:nil="true"/>
-        <AccountType/>
-      </UserInfo>
-    </Students>
-    <Student_Groups xmlns="a9a5e4e2-ea41-4fa3-9e01-a26462f0bf83">
-      <UserInfo>
-        <DisplayName/>
-        <AccountId xsi:nil="true"/>
-        <AccountType/>
-      </UserInfo>
-    </Student_Groups>
-    <LMS_Mappings xmlns="a9a5e4e2-ea41-4fa3-9e01-a26462f0bf83" xsi:nil="true"/>
-    <Teams_Channel_Section_Location xmlns="a9a5e4e2-ea41-4fa3-9e01-a26462f0bf83" xsi:nil="true"/>
-    <NotebookType xmlns="a9a5e4e2-ea41-4fa3-9e01-a26462f0bf83" xsi:nil="true"/>
-    <AppVersion xmlns="a9a5e4e2-ea41-4fa3-9e01-a26462f0bf83" xsi:nil="true"/>
-    <IsNotebookLocked xmlns="a9a5e4e2-ea41-4fa3-9e01-a26462f0bf83" xsi:nil="true"/>
-    <Templates xmlns="a9a5e4e2-ea41-4fa3-9e01-a26462f0bf83" xsi:nil="true"/>
-    <Self_Registration_Enabled xmlns="a9a5e4e2-ea41-4fa3-9e01-a26462f0bf83" xsi:nil="true"/>
-    <Has_Teacher_Only_SectionGroup xmlns="a9a5e4e2-ea41-4fa3-9e01-a26462f0bf83" xsi:nil="true"/>
-    <FolderType xmlns="a9a5e4e2-ea41-4fa3-9e01-a26462f0bf83" xsi:nil="true"/>
-    <Teachers xmlns="a9a5e4e2-ea41-4fa3-9e01-a26462f0bf83">
-      <UserInfo>
-        <DisplayName/>
-        <AccountId xsi:nil="true"/>
-        <AccountType/>
-      </UserInfo>
-    </Teachers>
-    <Distribution_Groups xmlns="a9a5e4e2-ea41-4fa3-9e01-a26462f0bf83" xsi:nil="true"/>
-    <TeamsChannelId xmlns="a9a5e4e2-ea41-4fa3-9e01-a26462f0bf83" xsi:nil="true"/>
-    <Math_Settings xmlns="a9a5e4e2-ea41-4fa3-9e01-a26462f0bf83" xsi:nil="true"/>
-    <Invited_Students xmlns="a9a5e4e2-ea41-4fa3-9e01-a26462f0bf83" xsi:nil="true"/>
-    <DefaultSectionNames xmlns="a9a5e4e2-ea41-4fa3-9e01-a26462f0bf83" xsi:nil="true"/>
-    <Is_Collaboration_Space_Locked xmlns="a9a5e4e2-ea41-4fa3-9e01-a26462f0bf83" xsi:nil="true"/>
-    <Invited_Teachers xmlns="a9a5e4e2-ea41-4fa3-9e01-a26462f0bf83" xsi:nil="true"/>
-  </documentManagement>
-</p:properties>
-</file>
-
-<file path=customXml/item4.xml><?xml version="1.0" encoding="utf-8"?>
 <ct:contentTypeSchema xmlns:ct="http://schemas.microsoft.com/office/2006/metadata/contentType" xmlns:ma="http://schemas.microsoft.com/office/2006/metadata/properties/metaAttributes" ct:_="" ma:_="" ma:contentTypeName="Document" ma:contentTypeID="0x010100C888A45FADA84444BD97EA692BE9BC28" ma:contentTypeVersion="32" ma:contentTypeDescription="Create a new document." ma:contentTypeScope="" ma:versionID="fb0ebce3563aa801824cd101ec00160a">
   <xsd:schema xmlns:xsd="http://www.w3.org/2001/XMLSchema" xmlns:xs="http://www.w3.org/2001/XMLSchema" xmlns:p="http://schemas.microsoft.com/office/2006/metadata/properties" xmlns:ns2="a9a5e4e2-ea41-4fa3-9e01-a26462f0bf83" xmlns:ns3="ca98e324-7977-4522-b7cf-9046283ddb02" targetNamespace="http://schemas.microsoft.com/office/2006/metadata/properties" ma:root="true" ma:fieldsID="01f7a961dc03315795750f78ee64c33f" ns2:_="" ns3:_="">
     <xsd:import namespace="a9a5e4e2-ea41-4fa3-9e01-a26462f0bf83"/>
@@ -14134,13 +15461,64 @@
 </ct:contentTypeSchema>
 </file>
 
+<file path=customXml/item4.xml><?xml version="1.0" encoding="utf-8"?>
+<p:properties xmlns:p="http://schemas.microsoft.com/office/2006/metadata/properties" xmlns:xsi="http://www.w3.org/2001/XMLSchema-instance" xmlns:pc="http://schemas.microsoft.com/office/infopath/2007/PartnerControls">
+  <documentManagement>
+    <TaxCatchAll xmlns="ca98e324-7977-4522-b7cf-9046283ddb02" xsi:nil="true"/>
+    <lcf76f155ced4ddcb4097134ff3c332f xmlns="a9a5e4e2-ea41-4fa3-9e01-a26462f0bf83">
+      <Terms xmlns="http://schemas.microsoft.com/office/infopath/2007/PartnerControls"/>
+    </lcf76f155ced4ddcb4097134ff3c332f>
+    <CultureName xmlns="a9a5e4e2-ea41-4fa3-9e01-a26462f0bf83" xsi:nil="true"/>
+    <Owner xmlns="a9a5e4e2-ea41-4fa3-9e01-a26462f0bf83">
+      <UserInfo>
+        <DisplayName/>
+        <AccountId xsi:nil="true"/>
+        <AccountType/>
+      </UserInfo>
+    </Owner>
+    <Students xmlns="a9a5e4e2-ea41-4fa3-9e01-a26462f0bf83">
+      <UserInfo>
+        <DisplayName/>
+        <AccountId xsi:nil="true"/>
+        <AccountType/>
+      </UserInfo>
+    </Students>
+    <Student_Groups xmlns="a9a5e4e2-ea41-4fa3-9e01-a26462f0bf83">
+      <UserInfo>
+        <DisplayName/>
+        <AccountId xsi:nil="true"/>
+        <AccountType/>
+      </UserInfo>
+    </Student_Groups>
+    <LMS_Mappings xmlns="a9a5e4e2-ea41-4fa3-9e01-a26462f0bf83" xsi:nil="true"/>
+    <Teams_Channel_Section_Location xmlns="a9a5e4e2-ea41-4fa3-9e01-a26462f0bf83" xsi:nil="true"/>
+    <NotebookType xmlns="a9a5e4e2-ea41-4fa3-9e01-a26462f0bf83" xsi:nil="true"/>
+    <AppVersion xmlns="a9a5e4e2-ea41-4fa3-9e01-a26462f0bf83" xsi:nil="true"/>
+    <IsNotebookLocked xmlns="a9a5e4e2-ea41-4fa3-9e01-a26462f0bf83" xsi:nil="true"/>
+    <Templates xmlns="a9a5e4e2-ea41-4fa3-9e01-a26462f0bf83" xsi:nil="true"/>
+    <Self_Registration_Enabled xmlns="a9a5e4e2-ea41-4fa3-9e01-a26462f0bf83" xsi:nil="true"/>
+    <Has_Teacher_Only_SectionGroup xmlns="a9a5e4e2-ea41-4fa3-9e01-a26462f0bf83" xsi:nil="true"/>
+    <FolderType xmlns="a9a5e4e2-ea41-4fa3-9e01-a26462f0bf83" xsi:nil="true"/>
+    <Teachers xmlns="a9a5e4e2-ea41-4fa3-9e01-a26462f0bf83">
+      <UserInfo>
+        <DisplayName/>
+        <AccountId xsi:nil="true"/>
+        <AccountType/>
+      </UserInfo>
+    </Teachers>
+    <Distribution_Groups xmlns="a9a5e4e2-ea41-4fa3-9e01-a26462f0bf83" xsi:nil="true"/>
+    <TeamsChannelId xmlns="a9a5e4e2-ea41-4fa3-9e01-a26462f0bf83" xsi:nil="true"/>
+    <Math_Settings xmlns="a9a5e4e2-ea41-4fa3-9e01-a26462f0bf83" xsi:nil="true"/>
+    <Invited_Students xmlns="a9a5e4e2-ea41-4fa3-9e01-a26462f0bf83" xsi:nil="true"/>
+    <DefaultSectionNames xmlns="a9a5e4e2-ea41-4fa3-9e01-a26462f0bf83" xsi:nil="true"/>
+    <Is_Collaboration_Space_Locked xmlns="a9a5e4e2-ea41-4fa3-9e01-a26462f0bf83" xsi:nil="true"/>
+    <Invited_Teachers xmlns="a9a5e4e2-ea41-4fa3-9e01-a26462f0bf83" xsi:nil="true"/>
+  </documentManagement>
+</p:properties>
+</file>
+
 <file path=customXml/item5.xml><?xml version="1.0" encoding="utf-8"?>
-<?mso-contentType ?>
-<FormTemplates xmlns="http://schemas.microsoft.com/sharepoint/v3/contenttype/forms">
-  <Display>DocumentLibraryForm</Display>
-  <Edit>DocumentLibraryForm</Edit>
-  <New>DocumentLibraryForm</New>
-</FormTemplates>
+<b:Sources xmlns:b="http://schemas.openxmlformats.org/officeDocument/2006/bibliography" xmlns="http://schemas.openxmlformats.org/officeDocument/2006/bibliography" SelectedStyle="\APASixthEditionOfficeOnline.xsl" StyleName="APA" Version="6"/>
 </file>
 
 <file path=customXml/itemProps1.xml><?xml version="1.0" encoding="utf-8"?>
@@ -14152,25 +15530,14 @@
 </file>
 
 <file path=customXml/itemProps2.xml><?xml version="1.0" encoding="utf-8"?>
-<ds:datastoreItem xmlns:ds="http://schemas.openxmlformats.org/officeDocument/2006/customXml" ds:itemID="{6965982B-8FBA-420A-BB75-6B37251FA250}">
+<ds:datastoreItem xmlns:ds="http://schemas.openxmlformats.org/officeDocument/2006/customXml" ds:itemID="{CA198452-1710-45F1-8A83-0B5DA7B8D7A0}">
   <ds:schemaRefs>
-    <ds:schemaRef ds:uri="http://schemas.openxmlformats.org/officeDocument/2006/bibliography"/>
+    <ds:schemaRef ds:uri="http://schemas.microsoft.com/sharepoint/v3/contenttype/forms"/>
   </ds:schemaRefs>
 </ds:datastoreItem>
 </file>
 
 <file path=customXml/itemProps3.xml><?xml version="1.0" encoding="utf-8"?>
-<ds:datastoreItem xmlns:ds="http://schemas.openxmlformats.org/officeDocument/2006/customXml" ds:itemID="{116451FB-5DFE-46E6-852C-29C7EE14F9ED}">
-  <ds:schemaRefs>
-    <ds:schemaRef ds:uri="http://schemas.microsoft.com/office/2006/metadata/properties"/>
-    <ds:schemaRef ds:uri="http://schemas.microsoft.com/office/infopath/2007/PartnerControls"/>
-    <ds:schemaRef ds:uri="ca98e324-7977-4522-b7cf-9046283ddb02"/>
-    <ds:schemaRef ds:uri="a9a5e4e2-ea41-4fa3-9e01-a26462f0bf83"/>
-  </ds:schemaRefs>
-</ds:datastoreItem>
-</file>
-
-<file path=customXml/itemProps4.xml><?xml version="1.0" encoding="utf-8"?>
 <ds:datastoreItem xmlns:ds="http://schemas.openxmlformats.org/officeDocument/2006/customXml" ds:itemID="{B3A086C4-9E1C-4078-9222-34A936CCD0C6}">
   <ds:schemaRefs>
     <ds:schemaRef ds:uri="http://schemas.microsoft.com/office/2006/metadata/contentType"/>
@@ -14189,10 +15556,21 @@
 </ds:datastoreItem>
 </file>
 
+<file path=customXml/itemProps4.xml><?xml version="1.0" encoding="utf-8"?>
+<ds:datastoreItem xmlns:ds="http://schemas.openxmlformats.org/officeDocument/2006/customXml" ds:itemID="{116451FB-5DFE-46E6-852C-29C7EE14F9ED}">
+  <ds:schemaRefs>
+    <ds:schemaRef ds:uri="http://schemas.microsoft.com/office/2006/metadata/properties"/>
+    <ds:schemaRef ds:uri="http://schemas.microsoft.com/office/infopath/2007/PartnerControls"/>
+    <ds:schemaRef ds:uri="ca98e324-7977-4522-b7cf-9046283ddb02"/>
+    <ds:schemaRef ds:uri="a9a5e4e2-ea41-4fa3-9e01-a26462f0bf83"/>
+  </ds:schemaRefs>
+</ds:datastoreItem>
+</file>
+
 <file path=customXml/itemProps5.xml><?xml version="1.0" encoding="utf-8"?>
-<ds:datastoreItem xmlns:ds="http://schemas.openxmlformats.org/officeDocument/2006/customXml" ds:itemID="{CA198452-1710-45F1-8A83-0B5DA7B8D7A0}">
+<ds:datastoreItem xmlns:ds="http://schemas.openxmlformats.org/officeDocument/2006/customXml" ds:itemID="{6965982B-8FBA-420A-BB75-6B37251FA250}">
   <ds:schemaRefs>
-    <ds:schemaRef ds:uri="http://schemas.microsoft.com/sharepoint/v3/contenttype/forms"/>
+    <ds:schemaRef ds:uri="http://schemas.openxmlformats.org/officeDocument/2006/bibliography"/>
   </ds:schemaRefs>
 </ds:datastoreItem>
 </file>

</xml_diff>

<commit_message>
movement is eindelijk fr af
</commit_message>
<xml_diff>
--- a/1.2.05 - GDD_ Joran&Jille.docx
+++ b/1.2.05 - GDD_ Joran&Jille.docx
@@ -2067,7 +2067,7 @@
           <w:noProof/>
         </w:rPr>
         <w:drawing>
-          <wp:inline distT="0" distB="0" distL="0" distR="0" wp14:anchorId="633801DE" wp14:editId="29897E17">
+          <wp:inline distT="0" distB="0" distL="0" distR="0" wp14:anchorId="633801DE" wp14:editId="0EBC090C">
             <wp:extent cx="3373662" cy="1226820"/>
             <wp:effectExtent l="0" t="0" r="0" b="0"/>
             <wp:docPr id="317425931" name="Afbeelding 8" descr="Afbeelding met schermopname, Kleurrijkheid&#10;&#10;Automatisch gegenereerde beschrijving"/>
@@ -4076,7 +4076,7 @@
           <w:noProof/>
         </w:rPr>
         <w:drawing>
-          <wp:inline distT="0" distB="0" distL="0" distR="0" wp14:anchorId="34B41A1F" wp14:editId="70132543">
+          <wp:inline distT="0" distB="0" distL="0" distR="0" wp14:anchorId="34B41A1F" wp14:editId="50B6C54D">
             <wp:extent cx="3373662" cy="1226820"/>
             <wp:effectExtent l="0" t="0" r="0" b="0"/>
             <wp:docPr id="1492361222" name="Afbeelding 8" descr="Afbeelding met schermopname, Kleurrijkheid&#10;&#10;Automatisch gegenereerde beschrijving"/>
@@ -10420,10 +10420,7 @@
         <w:t>Testrapport</w:t>
       </w:r>
       <w:r>
-        <w:t xml:space="preserve"> #</w:t>
-      </w:r>
-      <w:r>
-        <w:t>3</w:t>
+        <w:t xml:space="preserve"> #3</w:t>
       </w:r>
     </w:p>
     <w:p>
@@ -10436,19 +10433,7 @@
         <w:rPr>
           <w:lang w:eastAsia="nl-NL"/>
         </w:rPr>
-        <w:t xml:space="preserve">Naam </w:t>
-      </w:r>
-      <w:r>
-        <w:rPr>
-          <w:lang w:eastAsia="nl-NL"/>
-        </w:rPr>
-        <w:t>Docent</w:t>
-      </w:r>
-      <w:r>
-        <w:rPr>
-          <w:lang w:eastAsia="nl-NL"/>
-        </w:rPr>
-        <w:t>:</w:t>
+        <w:t>Naam Docent:</w:t>
       </w:r>
       <w:r>
         <w:rPr>
@@ -10537,18 +10522,18 @@
       </w:tblPr>
       <w:tblGrid>
         <w:gridCol w:w="453"/>
-        <w:gridCol w:w="1032"/>
-        <w:gridCol w:w="1175"/>
-        <w:gridCol w:w="1473"/>
-        <w:gridCol w:w="1504"/>
-        <w:gridCol w:w="1559"/>
-        <w:gridCol w:w="2139"/>
-        <w:gridCol w:w="1176"/>
+        <w:gridCol w:w="1152"/>
+        <w:gridCol w:w="1163"/>
+        <w:gridCol w:w="1454"/>
+        <w:gridCol w:w="1485"/>
+        <w:gridCol w:w="1537"/>
+        <w:gridCol w:w="2104"/>
+        <w:gridCol w:w="1163"/>
       </w:tblGrid>
       <w:tr>
         <w:tc>
           <w:tcPr>
-            <w:tcW w:w="1485" w:type="dxa"/>
+            <w:tcW w:w="1605" w:type="dxa"/>
             <w:gridSpan w:val="2"/>
           </w:tcPr>
           <w:p>
@@ -10566,7 +10551,7 @@
         </w:tc>
         <w:tc>
           <w:tcPr>
-            <w:tcW w:w="9026" w:type="dxa"/>
+            <w:tcW w:w="8906" w:type="dxa"/>
             <w:gridSpan w:val="6"/>
             <w:shd w:val="clear" w:color="auto" w:fill="auto"/>
           </w:tcPr>
@@ -10650,7 +10635,7 @@
         </w:tc>
         <w:tc>
           <w:tcPr>
-            <w:tcW w:w="1175" w:type="dxa"/>
+            <w:tcW w:w="1163" w:type="dxa"/>
             <w:shd w:val="clear" w:color="auto" w:fill="auto"/>
           </w:tcPr>
           <w:p>
@@ -10676,7 +10661,7 @@
         </w:tc>
         <w:tc>
           <w:tcPr>
-            <w:tcW w:w="1473" w:type="dxa"/>
+            <w:tcW w:w="1454" w:type="dxa"/>
             <w:shd w:val="clear" w:color="auto" w:fill="auto"/>
           </w:tcPr>
           <w:p>
@@ -10704,7 +10689,7 @@
         </w:tc>
         <w:tc>
           <w:tcPr>
-            <w:tcW w:w="1504" w:type="dxa"/>
+            <w:tcW w:w="1485" w:type="dxa"/>
             <w:shd w:val="clear" w:color="auto" w:fill="auto"/>
           </w:tcPr>
           <w:p>
@@ -10732,7 +10717,7 @@
         </w:tc>
         <w:tc>
           <w:tcPr>
-            <w:tcW w:w="1559" w:type="dxa"/>
+            <w:tcW w:w="1537" w:type="dxa"/>
             <w:shd w:val="clear" w:color="auto" w:fill="auto"/>
           </w:tcPr>
           <w:p>
@@ -10760,7 +10745,7 @@
         </w:tc>
         <w:tc>
           <w:tcPr>
-            <w:tcW w:w="2139" w:type="dxa"/>
+            <w:tcW w:w="2104" w:type="dxa"/>
           </w:tcPr>
           <w:p>
             <w:pPr>
@@ -10787,7 +10772,7 @@
         </w:tc>
         <w:tc>
           <w:tcPr>
-            <w:tcW w:w="1176" w:type="dxa"/>
+            <w:tcW w:w="1163" w:type="dxa"/>
             <w:shd w:val="clear" w:color="auto" w:fill="auto"/>
           </w:tcPr>
           <w:p>
@@ -10815,6 +10800,9 @@
         </w:tc>
       </w:tr>
       <w:tr>
+        <w:trPr>
+          <w:trHeight w:val="763"/>
+        </w:trPr>
         <w:tc>
           <w:tcPr>
             <w:tcW w:w="0" w:type="auto"/>
@@ -10847,95 +10835,104 @@
                 <w:lang w:val="en-GB"/>
               </w:rPr>
             </w:pPr>
-          </w:p>
-        </w:tc>
-        <w:tc>
-          <w:tcPr>
-            <w:tcW w:w="1175" w:type="dxa"/>
-            <w:shd w:val="clear" w:color="auto" w:fill="auto"/>
-          </w:tcPr>
-          <w:p>
-            <w:pPr>
-              <w:pStyle w:val="Default"/>
-              <w:rPr>
-                <w:rFonts w:asciiTheme="minorHAnsi" w:hAnsiTheme="minorHAnsi" w:cstheme="minorHAnsi"/>
-                <w:sz w:val="16"/>
-                <w:szCs w:val="16"/>
-                <w:lang w:val="en-GB"/>
-              </w:rPr>
-            </w:pPr>
-          </w:p>
-        </w:tc>
-        <w:tc>
-          <w:tcPr>
-            <w:tcW w:w="1473" w:type="dxa"/>
-            <w:shd w:val="clear" w:color="auto" w:fill="auto"/>
-          </w:tcPr>
-          <w:p>
-            <w:pPr>
-              <w:pStyle w:val="Default"/>
-              <w:rPr>
-                <w:rFonts w:asciiTheme="minorHAnsi" w:hAnsiTheme="minorHAnsi" w:cstheme="minorHAnsi"/>
-                <w:sz w:val="16"/>
-                <w:szCs w:val="16"/>
-                <w:lang w:val="en-GB"/>
-              </w:rPr>
-            </w:pPr>
-          </w:p>
-        </w:tc>
-        <w:tc>
-          <w:tcPr>
-            <w:tcW w:w="1504" w:type="dxa"/>
-            <w:shd w:val="clear" w:color="auto" w:fill="auto"/>
-          </w:tcPr>
-          <w:p>
-            <w:pPr>
-              <w:pStyle w:val="Default"/>
-              <w:rPr>
-                <w:rFonts w:asciiTheme="minorHAnsi" w:hAnsiTheme="minorHAnsi" w:cstheme="minorHAnsi"/>
-                <w:sz w:val="16"/>
-                <w:szCs w:val="16"/>
-                <w:lang w:val="en-GB"/>
-              </w:rPr>
-            </w:pPr>
-          </w:p>
-        </w:tc>
-        <w:tc>
-          <w:tcPr>
-            <w:tcW w:w="1559" w:type="dxa"/>
-            <w:shd w:val="clear" w:color="auto" w:fill="auto"/>
-          </w:tcPr>
-          <w:p>
-            <w:pPr>
-              <w:pStyle w:val="Default"/>
-              <w:rPr>
-                <w:rFonts w:asciiTheme="minorHAnsi" w:hAnsiTheme="minorHAnsi" w:cstheme="minorHAnsi"/>
-                <w:sz w:val="16"/>
-                <w:szCs w:val="16"/>
-                <w:lang w:val="en-GB"/>
-              </w:rPr>
-            </w:pPr>
-          </w:p>
-        </w:tc>
-        <w:tc>
-          <w:tcPr>
-            <w:tcW w:w="2139" w:type="dxa"/>
-          </w:tcPr>
-          <w:p>
-            <w:pPr>
-              <w:pStyle w:val="Default"/>
-              <w:rPr>
-                <w:rFonts w:asciiTheme="minorHAnsi" w:hAnsiTheme="minorHAnsi" w:cstheme="minorHAnsi"/>
-                <w:sz w:val="16"/>
-                <w:szCs w:val="16"/>
-                <w:lang w:val="en-GB"/>
-              </w:rPr>
-            </w:pPr>
-          </w:p>
-        </w:tc>
-        <w:tc>
-          <w:tcPr>
-            <w:tcW w:w="1176" w:type="dxa"/>
+            <w:r>
+              <w:rPr>
+                <w:rFonts w:asciiTheme="minorHAnsi" w:hAnsiTheme="minorHAnsi" w:cstheme="minorHAnsi"/>
+                <w:sz w:val="16"/>
+                <w:szCs w:val="16"/>
+                <w:lang w:val="en-GB"/>
+              </w:rPr>
+              <w:t>Kan je de puzzels oplossen binnen de tijd?</w:t>
+            </w:r>
+          </w:p>
+        </w:tc>
+        <w:tc>
+          <w:tcPr>
+            <w:tcW w:w="1163" w:type="dxa"/>
+            <w:shd w:val="clear" w:color="auto" w:fill="auto"/>
+          </w:tcPr>
+          <w:p>
+            <w:pPr>
+              <w:pStyle w:val="Default"/>
+              <w:rPr>
+                <w:rFonts w:asciiTheme="minorHAnsi" w:hAnsiTheme="minorHAnsi" w:cstheme="minorHAnsi"/>
+                <w:sz w:val="16"/>
+                <w:szCs w:val="16"/>
+                <w:lang w:val="en-GB"/>
+              </w:rPr>
+            </w:pPr>
+          </w:p>
+        </w:tc>
+        <w:tc>
+          <w:tcPr>
+            <w:tcW w:w="1454" w:type="dxa"/>
+            <w:shd w:val="clear" w:color="auto" w:fill="auto"/>
+          </w:tcPr>
+          <w:p>
+            <w:pPr>
+              <w:pStyle w:val="Default"/>
+              <w:rPr>
+                <w:rFonts w:asciiTheme="minorHAnsi" w:hAnsiTheme="minorHAnsi" w:cstheme="minorHAnsi"/>
+                <w:sz w:val="16"/>
+                <w:szCs w:val="16"/>
+                <w:lang w:val="en-GB"/>
+              </w:rPr>
+            </w:pPr>
+          </w:p>
+        </w:tc>
+        <w:tc>
+          <w:tcPr>
+            <w:tcW w:w="1485" w:type="dxa"/>
+            <w:shd w:val="clear" w:color="auto" w:fill="auto"/>
+          </w:tcPr>
+          <w:p>
+            <w:pPr>
+              <w:pStyle w:val="Default"/>
+              <w:rPr>
+                <w:rFonts w:asciiTheme="minorHAnsi" w:hAnsiTheme="minorHAnsi" w:cstheme="minorHAnsi"/>
+                <w:sz w:val="16"/>
+                <w:szCs w:val="16"/>
+                <w:lang w:val="en-GB"/>
+              </w:rPr>
+            </w:pPr>
+          </w:p>
+        </w:tc>
+        <w:tc>
+          <w:tcPr>
+            <w:tcW w:w="1537" w:type="dxa"/>
+            <w:shd w:val="clear" w:color="auto" w:fill="auto"/>
+          </w:tcPr>
+          <w:p>
+            <w:pPr>
+              <w:pStyle w:val="Default"/>
+              <w:rPr>
+                <w:rFonts w:asciiTheme="minorHAnsi" w:hAnsiTheme="minorHAnsi" w:cstheme="minorHAnsi"/>
+                <w:sz w:val="16"/>
+                <w:szCs w:val="16"/>
+                <w:lang w:val="en-GB"/>
+              </w:rPr>
+            </w:pPr>
+          </w:p>
+        </w:tc>
+        <w:tc>
+          <w:tcPr>
+            <w:tcW w:w="2104" w:type="dxa"/>
+          </w:tcPr>
+          <w:p>
+            <w:pPr>
+              <w:pStyle w:val="Default"/>
+              <w:rPr>
+                <w:rFonts w:asciiTheme="minorHAnsi" w:hAnsiTheme="minorHAnsi" w:cstheme="minorHAnsi"/>
+                <w:sz w:val="16"/>
+                <w:szCs w:val="16"/>
+                <w:lang w:val="en-GB"/>
+              </w:rPr>
+            </w:pPr>
+          </w:p>
+        </w:tc>
+        <w:tc>
+          <w:tcPr>
+            <w:tcW w:w="1163" w:type="dxa"/>
             <w:shd w:val="clear" w:color="auto" w:fill="auto"/>
           </w:tcPr>
           <w:p>
@@ -10952,6 +10949,9 @@
         </w:tc>
       </w:tr>
       <w:tr>
+        <w:trPr>
+          <w:trHeight w:val="562"/>
+        </w:trPr>
         <w:tc>
           <w:tcPr>
             <w:tcW w:w="0" w:type="auto"/>
@@ -10984,95 +10984,104 @@
                 <w:lang w:val="en-GB"/>
               </w:rPr>
             </w:pPr>
-          </w:p>
-        </w:tc>
-        <w:tc>
-          <w:tcPr>
-            <w:tcW w:w="1175" w:type="dxa"/>
-            <w:shd w:val="clear" w:color="auto" w:fill="auto"/>
-          </w:tcPr>
-          <w:p>
-            <w:pPr>
-              <w:pStyle w:val="Default"/>
-              <w:rPr>
-                <w:rFonts w:asciiTheme="minorHAnsi" w:hAnsiTheme="minorHAnsi" w:cstheme="minorHAnsi"/>
-                <w:sz w:val="16"/>
-                <w:szCs w:val="16"/>
-                <w:lang w:val="en-GB"/>
-              </w:rPr>
-            </w:pPr>
-          </w:p>
-        </w:tc>
-        <w:tc>
-          <w:tcPr>
-            <w:tcW w:w="1473" w:type="dxa"/>
-            <w:shd w:val="clear" w:color="auto" w:fill="auto"/>
-          </w:tcPr>
-          <w:p>
-            <w:pPr>
-              <w:pStyle w:val="Default"/>
-              <w:rPr>
-                <w:rFonts w:asciiTheme="minorHAnsi" w:hAnsiTheme="minorHAnsi" w:cstheme="minorHAnsi"/>
-                <w:sz w:val="16"/>
-                <w:szCs w:val="16"/>
-                <w:lang w:val="en-GB"/>
-              </w:rPr>
-            </w:pPr>
-          </w:p>
-        </w:tc>
-        <w:tc>
-          <w:tcPr>
-            <w:tcW w:w="1504" w:type="dxa"/>
-            <w:shd w:val="clear" w:color="auto" w:fill="auto"/>
-          </w:tcPr>
-          <w:p>
-            <w:pPr>
-              <w:pStyle w:val="Default"/>
-              <w:rPr>
-                <w:rFonts w:asciiTheme="minorHAnsi" w:hAnsiTheme="minorHAnsi" w:cstheme="minorHAnsi"/>
-                <w:sz w:val="16"/>
-                <w:szCs w:val="16"/>
-                <w:lang w:val="en-GB"/>
-              </w:rPr>
-            </w:pPr>
-          </w:p>
-        </w:tc>
-        <w:tc>
-          <w:tcPr>
-            <w:tcW w:w="1559" w:type="dxa"/>
-            <w:shd w:val="clear" w:color="auto" w:fill="auto"/>
-          </w:tcPr>
-          <w:p>
-            <w:pPr>
-              <w:pStyle w:val="Default"/>
-              <w:rPr>
-                <w:rFonts w:asciiTheme="minorHAnsi" w:hAnsiTheme="minorHAnsi" w:cstheme="minorHAnsi"/>
-                <w:sz w:val="16"/>
-                <w:szCs w:val="16"/>
-                <w:lang w:val="en-GB"/>
-              </w:rPr>
-            </w:pPr>
-          </w:p>
-        </w:tc>
-        <w:tc>
-          <w:tcPr>
-            <w:tcW w:w="2139" w:type="dxa"/>
-          </w:tcPr>
-          <w:p>
-            <w:pPr>
-              <w:pStyle w:val="Default"/>
-              <w:rPr>
-                <w:rFonts w:asciiTheme="minorHAnsi" w:hAnsiTheme="minorHAnsi" w:cstheme="minorHAnsi"/>
-                <w:sz w:val="16"/>
-                <w:szCs w:val="16"/>
-                <w:lang w:val="en-GB"/>
-              </w:rPr>
-            </w:pPr>
-          </w:p>
-        </w:tc>
-        <w:tc>
-          <w:tcPr>
-            <w:tcW w:w="1176" w:type="dxa"/>
+            <w:r>
+              <w:rPr>
+                <w:rFonts w:asciiTheme="minorHAnsi" w:hAnsiTheme="minorHAnsi" w:cstheme="minorHAnsi"/>
+                <w:sz w:val="16"/>
+                <w:szCs w:val="16"/>
+                <w:lang w:val="en-GB"/>
+              </w:rPr>
+              <w:t>Heb je genoeg tijd? Zo niet? Hoeveel minuten / seconden had je liever gehad?</w:t>
+            </w:r>
+          </w:p>
+        </w:tc>
+        <w:tc>
+          <w:tcPr>
+            <w:tcW w:w="1163" w:type="dxa"/>
+            <w:shd w:val="clear" w:color="auto" w:fill="auto"/>
+          </w:tcPr>
+          <w:p>
+            <w:pPr>
+              <w:pStyle w:val="Default"/>
+              <w:rPr>
+                <w:rFonts w:asciiTheme="minorHAnsi" w:hAnsiTheme="minorHAnsi" w:cstheme="minorHAnsi"/>
+                <w:sz w:val="16"/>
+                <w:szCs w:val="16"/>
+                <w:lang w:val="en-GB"/>
+              </w:rPr>
+            </w:pPr>
+          </w:p>
+        </w:tc>
+        <w:tc>
+          <w:tcPr>
+            <w:tcW w:w="1454" w:type="dxa"/>
+            <w:shd w:val="clear" w:color="auto" w:fill="auto"/>
+          </w:tcPr>
+          <w:p>
+            <w:pPr>
+              <w:pStyle w:val="Default"/>
+              <w:rPr>
+                <w:rFonts w:asciiTheme="minorHAnsi" w:hAnsiTheme="minorHAnsi" w:cstheme="minorHAnsi"/>
+                <w:sz w:val="16"/>
+                <w:szCs w:val="16"/>
+                <w:lang w:val="en-GB"/>
+              </w:rPr>
+            </w:pPr>
+          </w:p>
+        </w:tc>
+        <w:tc>
+          <w:tcPr>
+            <w:tcW w:w="1485" w:type="dxa"/>
+            <w:shd w:val="clear" w:color="auto" w:fill="auto"/>
+          </w:tcPr>
+          <w:p>
+            <w:pPr>
+              <w:pStyle w:val="Default"/>
+              <w:rPr>
+                <w:rFonts w:asciiTheme="minorHAnsi" w:hAnsiTheme="minorHAnsi" w:cstheme="minorHAnsi"/>
+                <w:sz w:val="16"/>
+                <w:szCs w:val="16"/>
+                <w:lang w:val="en-GB"/>
+              </w:rPr>
+            </w:pPr>
+          </w:p>
+        </w:tc>
+        <w:tc>
+          <w:tcPr>
+            <w:tcW w:w="1537" w:type="dxa"/>
+            <w:shd w:val="clear" w:color="auto" w:fill="auto"/>
+          </w:tcPr>
+          <w:p>
+            <w:pPr>
+              <w:pStyle w:val="Default"/>
+              <w:rPr>
+                <w:rFonts w:asciiTheme="minorHAnsi" w:hAnsiTheme="minorHAnsi" w:cstheme="minorHAnsi"/>
+                <w:sz w:val="16"/>
+                <w:szCs w:val="16"/>
+                <w:lang w:val="en-GB"/>
+              </w:rPr>
+            </w:pPr>
+          </w:p>
+        </w:tc>
+        <w:tc>
+          <w:tcPr>
+            <w:tcW w:w="2104" w:type="dxa"/>
+          </w:tcPr>
+          <w:p>
+            <w:pPr>
+              <w:pStyle w:val="Default"/>
+              <w:rPr>
+                <w:rFonts w:asciiTheme="minorHAnsi" w:hAnsiTheme="minorHAnsi" w:cstheme="minorHAnsi"/>
+                <w:sz w:val="16"/>
+                <w:szCs w:val="16"/>
+                <w:lang w:val="en-GB"/>
+              </w:rPr>
+            </w:pPr>
+          </w:p>
+        </w:tc>
+        <w:tc>
+          <w:tcPr>
+            <w:tcW w:w="1163" w:type="dxa"/>
             <w:shd w:val="clear" w:color="auto" w:fill="auto"/>
           </w:tcPr>
           <w:p>
@@ -11121,117 +11130,126 @@
                 <w:lang w:val="en-GB"/>
               </w:rPr>
             </w:pPr>
-          </w:p>
-          <w:p>
-            <w:pPr>
-              <w:pStyle w:val="Default"/>
-              <w:rPr>
-                <w:rFonts w:asciiTheme="minorHAnsi" w:hAnsiTheme="minorHAnsi" w:cstheme="minorHAnsi"/>
-                <w:sz w:val="16"/>
-                <w:szCs w:val="16"/>
-                <w:lang w:val="en-GB"/>
-              </w:rPr>
-            </w:pPr>
-          </w:p>
-          <w:p>
-            <w:pPr>
-              <w:pStyle w:val="Default"/>
-              <w:rPr>
-                <w:rFonts w:asciiTheme="minorHAnsi" w:hAnsiTheme="minorHAnsi" w:cstheme="minorHAnsi"/>
-                <w:sz w:val="16"/>
-                <w:szCs w:val="16"/>
-                <w:lang w:val="en-GB"/>
-              </w:rPr>
-            </w:pPr>
-          </w:p>
-        </w:tc>
-        <w:tc>
-          <w:tcPr>
-            <w:tcW w:w="1175" w:type="dxa"/>
-            <w:shd w:val="clear" w:color="auto" w:fill="auto"/>
-          </w:tcPr>
-          <w:p>
-            <w:pPr>
-              <w:pStyle w:val="Default"/>
-              <w:rPr>
-                <w:rFonts w:asciiTheme="minorHAnsi" w:hAnsiTheme="minorHAnsi" w:cstheme="minorHAnsi"/>
-                <w:sz w:val="16"/>
-                <w:szCs w:val="16"/>
-                <w:lang w:val="en-GB"/>
-              </w:rPr>
-            </w:pPr>
-          </w:p>
-        </w:tc>
-        <w:tc>
-          <w:tcPr>
-            <w:tcW w:w="1473" w:type="dxa"/>
-            <w:shd w:val="clear" w:color="auto" w:fill="auto"/>
-          </w:tcPr>
-          <w:p>
-            <w:pPr>
-              <w:pStyle w:val="Default"/>
-              <w:rPr>
-                <w:rFonts w:asciiTheme="minorHAnsi" w:hAnsiTheme="minorHAnsi" w:cstheme="minorHAnsi"/>
-                <w:sz w:val="16"/>
-                <w:szCs w:val="16"/>
-                <w:lang w:val="en-GB"/>
-              </w:rPr>
-            </w:pPr>
-          </w:p>
-        </w:tc>
-        <w:tc>
-          <w:tcPr>
-            <w:tcW w:w="1504" w:type="dxa"/>
-            <w:shd w:val="clear" w:color="auto" w:fill="auto"/>
-          </w:tcPr>
-          <w:p>
-            <w:pPr>
-              <w:pStyle w:val="Default"/>
-              <w:rPr>
-                <w:rFonts w:asciiTheme="minorHAnsi" w:hAnsiTheme="minorHAnsi" w:cstheme="minorHAnsi"/>
-                <w:sz w:val="16"/>
-                <w:szCs w:val="16"/>
-                <w:lang w:val="en-GB"/>
-              </w:rPr>
-            </w:pPr>
-          </w:p>
-        </w:tc>
-        <w:tc>
-          <w:tcPr>
-            <w:tcW w:w="1559" w:type="dxa"/>
-            <w:shd w:val="clear" w:color="auto" w:fill="auto"/>
-          </w:tcPr>
-          <w:p>
-            <w:pPr>
-              <w:pStyle w:val="Default"/>
-              <w:rPr>
-                <w:rFonts w:asciiTheme="minorHAnsi" w:hAnsiTheme="minorHAnsi" w:cstheme="minorHAnsi"/>
-                <w:sz w:val="16"/>
-                <w:szCs w:val="16"/>
-                <w:lang w:val="en-GB"/>
-              </w:rPr>
-            </w:pPr>
-          </w:p>
-        </w:tc>
-        <w:tc>
-          <w:tcPr>
-            <w:tcW w:w="2139" w:type="dxa"/>
-          </w:tcPr>
-          <w:p>
-            <w:pPr>
-              <w:pStyle w:val="Default"/>
-              <w:rPr>
-                <w:rFonts w:asciiTheme="minorHAnsi" w:hAnsiTheme="minorHAnsi" w:cstheme="minorHAnsi"/>
-                <w:sz w:val="16"/>
-                <w:szCs w:val="16"/>
-                <w:lang w:val="en-GB"/>
-              </w:rPr>
-            </w:pPr>
-          </w:p>
-        </w:tc>
-        <w:tc>
-          <w:tcPr>
-            <w:tcW w:w="1176" w:type="dxa"/>
+            <w:r>
+              <w:rPr>
+                <w:rFonts w:asciiTheme="minorHAnsi" w:hAnsiTheme="minorHAnsi" w:cstheme="minorHAnsi"/>
+                <w:sz w:val="16"/>
+                <w:szCs w:val="16"/>
+                <w:lang w:val="en-GB"/>
+              </w:rPr>
+              <w:t>Vind je het spel overzichtelijk? Of moet er nog wat gebeuren aan de interface?</w:t>
+            </w:r>
+          </w:p>
+          <w:p>
+            <w:pPr>
+              <w:pStyle w:val="Default"/>
+              <w:rPr>
+                <w:rFonts w:asciiTheme="minorHAnsi" w:hAnsiTheme="minorHAnsi" w:cstheme="minorHAnsi"/>
+                <w:sz w:val="16"/>
+                <w:szCs w:val="16"/>
+                <w:lang w:val="en-GB"/>
+              </w:rPr>
+            </w:pPr>
+          </w:p>
+          <w:p>
+            <w:pPr>
+              <w:pStyle w:val="Default"/>
+              <w:rPr>
+                <w:rFonts w:asciiTheme="minorHAnsi" w:hAnsiTheme="minorHAnsi" w:cstheme="minorHAnsi"/>
+                <w:sz w:val="16"/>
+                <w:szCs w:val="16"/>
+                <w:lang w:val="en-GB"/>
+              </w:rPr>
+            </w:pPr>
+          </w:p>
+        </w:tc>
+        <w:tc>
+          <w:tcPr>
+            <w:tcW w:w="1163" w:type="dxa"/>
+            <w:shd w:val="clear" w:color="auto" w:fill="auto"/>
+          </w:tcPr>
+          <w:p>
+            <w:pPr>
+              <w:pStyle w:val="Default"/>
+              <w:rPr>
+                <w:rFonts w:asciiTheme="minorHAnsi" w:hAnsiTheme="minorHAnsi" w:cstheme="minorHAnsi"/>
+                <w:sz w:val="16"/>
+                <w:szCs w:val="16"/>
+                <w:lang w:val="en-GB"/>
+              </w:rPr>
+            </w:pPr>
+          </w:p>
+        </w:tc>
+        <w:tc>
+          <w:tcPr>
+            <w:tcW w:w="1454" w:type="dxa"/>
+            <w:shd w:val="clear" w:color="auto" w:fill="auto"/>
+          </w:tcPr>
+          <w:p>
+            <w:pPr>
+              <w:pStyle w:val="Default"/>
+              <w:rPr>
+                <w:rFonts w:asciiTheme="minorHAnsi" w:hAnsiTheme="minorHAnsi" w:cstheme="minorHAnsi"/>
+                <w:sz w:val="16"/>
+                <w:szCs w:val="16"/>
+                <w:lang w:val="en-GB"/>
+              </w:rPr>
+            </w:pPr>
+          </w:p>
+        </w:tc>
+        <w:tc>
+          <w:tcPr>
+            <w:tcW w:w="1485" w:type="dxa"/>
+            <w:shd w:val="clear" w:color="auto" w:fill="auto"/>
+          </w:tcPr>
+          <w:p>
+            <w:pPr>
+              <w:pStyle w:val="Default"/>
+              <w:rPr>
+                <w:rFonts w:asciiTheme="minorHAnsi" w:hAnsiTheme="minorHAnsi" w:cstheme="minorHAnsi"/>
+                <w:sz w:val="16"/>
+                <w:szCs w:val="16"/>
+                <w:lang w:val="en-GB"/>
+              </w:rPr>
+            </w:pPr>
+          </w:p>
+        </w:tc>
+        <w:tc>
+          <w:tcPr>
+            <w:tcW w:w="1537" w:type="dxa"/>
+            <w:shd w:val="clear" w:color="auto" w:fill="auto"/>
+          </w:tcPr>
+          <w:p>
+            <w:pPr>
+              <w:pStyle w:val="Default"/>
+              <w:rPr>
+                <w:rFonts w:asciiTheme="minorHAnsi" w:hAnsiTheme="minorHAnsi" w:cstheme="minorHAnsi"/>
+                <w:sz w:val="16"/>
+                <w:szCs w:val="16"/>
+                <w:lang w:val="en-GB"/>
+              </w:rPr>
+            </w:pPr>
+          </w:p>
+        </w:tc>
+        <w:tc>
+          <w:tcPr>
+            <w:tcW w:w="2104" w:type="dxa"/>
+          </w:tcPr>
+          <w:p>
+            <w:pPr>
+              <w:pStyle w:val="Default"/>
+              <w:rPr>
+                <w:rFonts w:asciiTheme="minorHAnsi" w:hAnsiTheme="minorHAnsi" w:cstheme="minorHAnsi"/>
+                <w:sz w:val="16"/>
+                <w:szCs w:val="16"/>
+                <w:lang w:val="en-GB"/>
+              </w:rPr>
+            </w:pPr>
+          </w:p>
+        </w:tc>
+        <w:tc>
+          <w:tcPr>
+            <w:tcW w:w="1163" w:type="dxa"/>
             <w:shd w:val="clear" w:color="auto" w:fill="auto"/>
           </w:tcPr>
           <w:p>
@@ -11280,117 +11298,126 @@
                 <w:lang w:val="en-GB"/>
               </w:rPr>
             </w:pPr>
-          </w:p>
-          <w:p>
-            <w:pPr>
-              <w:pStyle w:val="Default"/>
-              <w:rPr>
-                <w:rFonts w:asciiTheme="minorHAnsi" w:hAnsiTheme="minorHAnsi" w:cstheme="minorHAnsi"/>
-                <w:sz w:val="16"/>
-                <w:szCs w:val="16"/>
-                <w:lang w:val="en-GB"/>
-              </w:rPr>
-            </w:pPr>
-          </w:p>
-          <w:p>
-            <w:pPr>
-              <w:pStyle w:val="Default"/>
-              <w:rPr>
-                <w:rFonts w:asciiTheme="minorHAnsi" w:hAnsiTheme="minorHAnsi" w:cstheme="minorHAnsi"/>
-                <w:sz w:val="16"/>
-                <w:szCs w:val="16"/>
-                <w:lang w:val="en-GB"/>
-              </w:rPr>
-            </w:pPr>
-          </w:p>
-        </w:tc>
-        <w:tc>
-          <w:tcPr>
-            <w:tcW w:w="1175" w:type="dxa"/>
-            <w:shd w:val="clear" w:color="auto" w:fill="auto"/>
-          </w:tcPr>
-          <w:p>
-            <w:pPr>
-              <w:pStyle w:val="Default"/>
-              <w:rPr>
-                <w:rFonts w:asciiTheme="minorHAnsi" w:hAnsiTheme="minorHAnsi" w:cstheme="minorHAnsi"/>
-                <w:sz w:val="16"/>
-                <w:szCs w:val="16"/>
-                <w:lang w:val="en-GB"/>
-              </w:rPr>
-            </w:pPr>
-          </w:p>
-        </w:tc>
-        <w:tc>
-          <w:tcPr>
-            <w:tcW w:w="1473" w:type="dxa"/>
-            <w:shd w:val="clear" w:color="auto" w:fill="auto"/>
-          </w:tcPr>
-          <w:p>
-            <w:pPr>
-              <w:pStyle w:val="Default"/>
-              <w:rPr>
-                <w:rFonts w:asciiTheme="minorHAnsi" w:hAnsiTheme="minorHAnsi" w:cstheme="minorHAnsi"/>
-                <w:sz w:val="16"/>
-                <w:szCs w:val="16"/>
-                <w:lang w:val="en-GB"/>
-              </w:rPr>
-            </w:pPr>
-          </w:p>
-        </w:tc>
-        <w:tc>
-          <w:tcPr>
-            <w:tcW w:w="1504" w:type="dxa"/>
-            <w:shd w:val="clear" w:color="auto" w:fill="auto"/>
-          </w:tcPr>
-          <w:p>
-            <w:pPr>
-              <w:pStyle w:val="Default"/>
-              <w:rPr>
-                <w:rFonts w:asciiTheme="minorHAnsi" w:hAnsiTheme="minorHAnsi" w:cstheme="minorHAnsi"/>
-                <w:sz w:val="16"/>
-                <w:szCs w:val="16"/>
-                <w:lang w:val="en-GB"/>
-              </w:rPr>
-            </w:pPr>
-          </w:p>
-        </w:tc>
-        <w:tc>
-          <w:tcPr>
-            <w:tcW w:w="1559" w:type="dxa"/>
-            <w:shd w:val="clear" w:color="auto" w:fill="auto"/>
-          </w:tcPr>
-          <w:p>
-            <w:pPr>
-              <w:pStyle w:val="Default"/>
-              <w:rPr>
-                <w:rFonts w:asciiTheme="minorHAnsi" w:hAnsiTheme="minorHAnsi" w:cstheme="minorHAnsi"/>
-                <w:sz w:val="16"/>
-                <w:szCs w:val="16"/>
-                <w:lang w:val="en-GB"/>
-              </w:rPr>
-            </w:pPr>
-          </w:p>
-        </w:tc>
-        <w:tc>
-          <w:tcPr>
-            <w:tcW w:w="2139" w:type="dxa"/>
-          </w:tcPr>
-          <w:p>
-            <w:pPr>
-              <w:pStyle w:val="Default"/>
-              <w:rPr>
-                <w:rFonts w:asciiTheme="minorHAnsi" w:hAnsiTheme="minorHAnsi" w:cstheme="minorHAnsi"/>
-                <w:sz w:val="16"/>
-                <w:szCs w:val="16"/>
-                <w:lang w:val="en-GB"/>
-              </w:rPr>
-            </w:pPr>
-          </w:p>
-        </w:tc>
-        <w:tc>
-          <w:tcPr>
-            <w:tcW w:w="1176" w:type="dxa"/>
+            <w:r>
+              <w:rPr>
+                <w:rFonts w:asciiTheme="minorHAnsi" w:hAnsiTheme="minorHAnsi" w:cstheme="minorHAnsi"/>
+                <w:sz w:val="16"/>
+                <w:szCs w:val="16"/>
+                <w:lang w:val="en-GB"/>
+              </w:rPr>
+              <w:t>Werkt de pause menu?</w:t>
+            </w:r>
+          </w:p>
+          <w:p>
+            <w:pPr>
+              <w:pStyle w:val="Default"/>
+              <w:rPr>
+                <w:rFonts w:asciiTheme="minorHAnsi" w:hAnsiTheme="minorHAnsi" w:cstheme="minorHAnsi"/>
+                <w:sz w:val="16"/>
+                <w:szCs w:val="16"/>
+                <w:lang w:val="en-GB"/>
+              </w:rPr>
+            </w:pPr>
+          </w:p>
+          <w:p>
+            <w:pPr>
+              <w:pStyle w:val="Default"/>
+              <w:rPr>
+                <w:rFonts w:asciiTheme="minorHAnsi" w:hAnsiTheme="minorHAnsi" w:cstheme="minorHAnsi"/>
+                <w:sz w:val="16"/>
+                <w:szCs w:val="16"/>
+                <w:lang w:val="en-GB"/>
+              </w:rPr>
+            </w:pPr>
+          </w:p>
+        </w:tc>
+        <w:tc>
+          <w:tcPr>
+            <w:tcW w:w="1163" w:type="dxa"/>
+            <w:shd w:val="clear" w:color="auto" w:fill="auto"/>
+          </w:tcPr>
+          <w:p>
+            <w:pPr>
+              <w:pStyle w:val="Default"/>
+              <w:rPr>
+                <w:rFonts w:asciiTheme="minorHAnsi" w:hAnsiTheme="minorHAnsi" w:cstheme="minorHAnsi"/>
+                <w:sz w:val="16"/>
+                <w:szCs w:val="16"/>
+                <w:lang w:val="en-GB"/>
+              </w:rPr>
+            </w:pPr>
+          </w:p>
+        </w:tc>
+        <w:tc>
+          <w:tcPr>
+            <w:tcW w:w="1454" w:type="dxa"/>
+            <w:shd w:val="clear" w:color="auto" w:fill="auto"/>
+          </w:tcPr>
+          <w:p>
+            <w:pPr>
+              <w:pStyle w:val="Default"/>
+              <w:rPr>
+                <w:rFonts w:asciiTheme="minorHAnsi" w:hAnsiTheme="minorHAnsi" w:cstheme="minorHAnsi"/>
+                <w:sz w:val="16"/>
+                <w:szCs w:val="16"/>
+                <w:lang w:val="en-GB"/>
+              </w:rPr>
+            </w:pPr>
+          </w:p>
+        </w:tc>
+        <w:tc>
+          <w:tcPr>
+            <w:tcW w:w="1485" w:type="dxa"/>
+            <w:shd w:val="clear" w:color="auto" w:fill="auto"/>
+          </w:tcPr>
+          <w:p>
+            <w:pPr>
+              <w:pStyle w:val="Default"/>
+              <w:rPr>
+                <w:rFonts w:asciiTheme="minorHAnsi" w:hAnsiTheme="minorHAnsi" w:cstheme="minorHAnsi"/>
+                <w:sz w:val="16"/>
+                <w:szCs w:val="16"/>
+                <w:lang w:val="en-GB"/>
+              </w:rPr>
+            </w:pPr>
+          </w:p>
+        </w:tc>
+        <w:tc>
+          <w:tcPr>
+            <w:tcW w:w="1537" w:type="dxa"/>
+            <w:shd w:val="clear" w:color="auto" w:fill="auto"/>
+          </w:tcPr>
+          <w:p>
+            <w:pPr>
+              <w:pStyle w:val="Default"/>
+              <w:rPr>
+                <w:rFonts w:asciiTheme="minorHAnsi" w:hAnsiTheme="minorHAnsi" w:cstheme="minorHAnsi"/>
+                <w:sz w:val="16"/>
+                <w:szCs w:val="16"/>
+                <w:lang w:val="en-GB"/>
+              </w:rPr>
+            </w:pPr>
+          </w:p>
+        </w:tc>
+        <w:tc>
+          <w:tcPr>
+            <w:tcW w:w="2104" w:type="dxa"/>
+          </w:tcPr>
+          <w:p>
+            <w:pPr>
+              <w:pStyle w:val="Default"/>
+              <w:rPr>
+                <w:rFonts w:asciiTheme="minorHAnsi" w:hAnsiTheme="minorHAnsi" w:cstheme="minorHAnsi"/>
+                <w:sz w:val="16"/>
+                <w:szCs w:val="16"/>
+                <w:lang w:val="en-GB"/>
+              </w:rPr>
+            </w:pPr>
+          </w:p>
+        </w:tc>
+        <w:tc>
+          <w:tcPr>
+            <w:tcW w:w="1163" w:type="dxa"/>
             <w:shd w:val="clear" w:color="auto" w:fill="auto"/>
           </w:tcPr>
           <w:p>
@@ -11409,166 +11436,7 @@
       <w:tr>
         <w:tc>
           <w:tcPr>
-            <w:tcW w:w="0" w:type="auto"/>
-            <w:shd w:val="clear" w:color="auto" w:fill="auto"/>
-          </w:tcPr>
-          <w:p>
-            <w:pPr>
-              <w:pStyle w:val="Default"/>
-              <w:rPr>
-                <w:rFonts w:asciiTheme="minorHAnsi" w:hAnsiTheme="minorHAnsi" w:cstheme="minorHAnsi"/>
-                <w:sz w:val="16"/>
-                <w:szCs w:val="16"/>
-                <w:lang w:val="en-GB"/>
-              </w:rPr>
-            </w:pPr>
-          </w:p>
-        </w:tc>
-        <w:tc>
-          <w:tcPr>
-            <w:tcW w:w="0" w:type="auto"/>
-            <w:shd w:val="clear" w:color="auto" w:fill="auto"/>
-          </w:tcPr>
-          <w:p>
-            <w:pPr>
-              <w:pStyle w:val="Default"/>
-              <w:rPr>
-                <w:rFonts w:asciiTheme="minorHAnsi" w:hAnsiTheme="minorHAnsi" w:cstheme="minorHAnsi"/>
-                <w:sz w:val="16"/>
-                <w:szCs w:val="16"/>
-                <w:lang w:val="en-GB"/>
-              </w:rPr>
-            </w:pPr>
-          </w:p>
-          <w:p>
-            <w:pPr>
-              <w:pStyle w:val="Default"/>
-              <w:rPr>
-                <w:rFonts w:asciiTheme="minorHAnsi" w:hAnsiTheme="minorHAnsi" w:cstheme="minorHAnsi"/>
-                <w:sz w:val="16"/>
-                <w:szCs w:val="16"/>
-                <w:lang w:val="en-GB"/>
-              </w:rPr>
-            </w:pPr>
-          </w:p>
-          <w:p>
-            <w:pPr>
-              <w:pStyle w:val="Default"/>
-              <w:rPr>
-                <w:rFonts w:asciiTheme="minorHAnsi" w:hAnsiTheme="minorHAnsi" w:cstheme="minorHAnsi"/>
-                <w:sz w:val="16"/>
-                <w:szCs w:val="16"/>
-                <w:lang w:val="en-GB"/>
-              </w:rPr>
-            </w:pPr>
-          </w:p>
-        </w:tc>
-        <w:tc>
-          <w:tcPr>
-            <w:tcW w:w="1175" w:type="dxa"/>
-            <w:shd w:val="clear" w:color="auto" w:fill="auto"/>
-          </w:tcPr>
-          <w:p>
-            <w:pPr>
-              <w:pStyle w:val="Default"/>
-              <w:rPr>
-                <w:rFonts w:asciiTheme="minorHAnsi" w:hAnsiTheme="minorHAnsi" w:cstheme="minorHAnsi"/>
-                <w:sz w:val="16"/>
-                <w:szCs w:val="16"/>
-                <w:lang w:val="en-GB"/>
-              </w:rPr>
-            </w:pPr>
-          </w:p>
-        </w:tc>
-        <w:tc>
-          <w:tcPr>
-            <w:tcW w:w="1473" w:type="dxa"/>
-            <w:shd w:val="clear" w:color="auto" w:fill="auto"/>
-          </w:tcPr>
-          <w:p>
-            <w:pPr>
-              <w:pStyle w:val="Default"/>
-              <w:rPr>
-                <w:rFonts w:asciiTheme="minorHAnsi" w:hAnsiTheme="minorHAnsi" w:cstheme="minorHAnsi"/>
-                <w:sz w:val="16"/>
-                <w:szCs w:val="16"/>
-                <w:lang w:val="en-GB"/>
-              </w:rPr>
-            </w:pPr>
-          </w:p>
-        </w:tc>
-        <w:tc>
-          <w:tcPr>
-            <w:tcW w:w="1504" w:type="dxa"/>
-            <w:shd w:val="clear" w:color="auto" w:fill="auto"/>
-          </w:tcPr>
-          <w:p>
-            <w:pPr>
-              <w:pStyle w:val="Default"/>
-              <w:rPr>
-                <w:rFonts w:asciiTheme="minorHAnsi" w:hAnsiTheme="minorHAnsi" w:cstheme="minorHAnsi"/>
-                <w:sz w:val="16"/>
-                <w:szCs w:val="16"/>
-                <w:lang w:val="en-GB"/>
-              </w:rPr>
-            </w:pPr>
-          </w:p>
-        </w:tc>
-        <w:tc>
-          <w:tcPr>
-            <w:tcW w:w="1559" w:type="dxa"/>
-            <w:shd w:val="clear" w:color="auto" w:fill="auto"/>
-          </w:tcPr>
-          <w:p>
-            <w:pPr>
-              <w:pStyle w:val="Default"/>
-              <w:rPr>
-                <w:rFonts w:asciiTheme="minorHAnsi" w:hAnsiTheme="minorHAnsi" w:cstheme="minorHAnsi"/>
-                <w:sz w:val="16"/>
-                <w:szCs w:val="16"/>
-                <w:lang w:val="en-GB"/>
-              </w:rPr>
-            </w:pPr>
-          </w:p>
-        </w:tc>
-        <w:tc>
-          <w:tcPr>
-            <w:tcW w:w="2139" w:type="dxa"/>
-          </w:tcPr>
-          <w:p>
-            <w:pPr>
-              <w:pStyle w:val="Default"/>
-              <w:rPr>
-                <w:rFonts w:asciiTheme="minorHAnsi" w:hAnsiTheme="minorHAnsi" w:cstheme="minorHAnsi"/>
-                <w:sz w:val="16"/>
-                <w:szCs w:val="16"/>
-                <w:lang w:val="en-GB"/>
-              </w:rPr>
-            </w:pPr>
-          </w:p>
-        </w:tc>
-        <w:tc>
-          <w:tcPr>
-            <w:tcW w:w="1176" w:type="dxa"/>
-            <w:shd w:val="clear" w:color="auto" w:fill="auto"/>
-          </w:tcPr>
-          <w:p>
-            <w:pPr>
-              <w:pStyle w:val="Default"/>
-              <w:rPr>
-                <w:rFonts w:asciiTheme="minorHAnsi" w:hAnsiTheme="minorHAnsi" w:cstheme="minorHAnsi"/>
-                <w:sz w:val="16"/>
-                <w:szCs w:val="16"/>
-                <w:lang w:val="en-GB"/>
-              </w:rPr>
-            </w:pPr>
-          </w:p>
-        </w:tc>
-      </w:tr>
-      <w:tr>
-        <w:tc>
-          <w:tcPr>
-            <w:tcW w:w="1485" w:type="dxa"/>
+            <w:tcW w:w="1605" w:type="dxa"/>
             <w:gridSpan w:val="2"/>
           </w:tcPr>
           <w:p>
@@ -11584,7 +11452,7 @@
         </w:tc>
         <w:tc>
           <w:tcPr>
-            <w:tcW w:w="9026" w:type="dxa"/>
+            <w:tcW w:w="8906" w:type="dxa"/>
             <w:gridSpan w:val="6"/>
             <w:shd w:val="clear" w:color="auto" w:fill="auto"/>
           </w:tcPr>
@@ -11767,16 +11635,7 @@
           <w:b/>
           <w:bCs/>
         </w:rPr>
-        <w:t xml:space="preserve"> #</w:t>
-      </w:r>
-      <w:r>
-        <w:rPr>
-          <w:rStyle w:val="Kop2Char"/>
-          <w:rFonts w:asciiTheme="minorHAnsi" w:hAnsiTheme="minorHAnsi" w:cstheme="minorHAnsi"/>
-          <w:b/>
-          <w:bCs/>
-        </w:rPr>
-        <w:t>3</w:t>
+        <w:t xml:space="preserve"> #3</w:t>
       </w:r>
     </w:p>
     <w:p>
@@ -15064,15 +14923,66 @@
 </file>
 
 <file path=customXml/item2.xml><?xml version="1.0" encoding="utf-8"?>
-<?mso-contentType ?>
-<FormTemplates xmlns="http://schemas.microsoft.com/sharepoint/v3/contenttype/forms">
-  <Display>DocumentLibraryForm</Display>
-  <Edit>DocumentLibraryForm</Edit>
-  <New>DocumentLibraryForm</New>
-</FormTemplates>
+<b:Sources xmlns:b="http://schemas.openxmlformats.org/officeDocument/2006/bibliography" xmlns="http://schemas.openxmlformats.org/officeDocument/2006/bibliography" SelectedStyle="\APASixthEditionOfficeOnline.xsl" StyleName="APA" Version="6"/>
 </file>
 
 <file path=customXml/item3.xml><?xml version="1.0" encoding="utf-8"?>
+<p:properties xmlns:p="http://schemas.microsoft.com/office/2006/metadata/properties" xmlns:xsi="http://www.w3.org/2001/XMLSchema-instance" xmlns:pc="http://schemas.microsoft.com/office/infopath/2007/PartnerControls">
+  <documentManagement>
+    <TaxCatchAll xmlns="ca98e324-7977-4522-b7cf-9046283ddb02" xsi:nil="true"/>
+    <lcf76f155ced4ddcb4097134ff3c332f xmlns="a9a5e4e2-ea41-4fa3-9e01-a26462f0bf83">
+      <Terms xmlns="http://schemas.microsoft.com/office/infopath/2007/PartnerControls"/>
+    </lcf76f155ced4ddcb4097134ff3c332f>
+    <CultureName xmlns="a9a5e4e2-ea41-4fa3-9e01-a26462f0bf83" xsi:nil="true"/>
+    <Owner xmlns="a9a5e4e2-ea41-4fa3-9e01-a26462f0bf83">
+      <UserInfo>
+        <DisplayName/>
+        <AccountId xsi:nil="true"/>
+        <AccountType/>
+      </UserInfo>
+    </Owner>
+    <Students xmlns="a9a5e4e2-ea41-4fa3-9e01-a26462f0bf83">
+      <UserInfo>
+        <DisplayName/>
+        <AccountId xsi:nil="true"/>
+        <AccountType/>
+      </UserInfo>
+    </Students>
+    <Student_Groups xmlns="a9a5e4e2-ea41-4fa3-9e01-a26462f0bf83">
+      <UserInfo>
+        <DisplayName/>
+        <AccountId xsi:nil="true"/>
+        <AccountType/>
+      </UserInfo>
+    </Student_Groups>
+    <LMS_Mappings xmlns="a9a5e4e2-ea41-4fa3-9e01-a26462f0bf83" xsi:nil="true"/>
+    <Teams_Channel_Section_Location xmlns="a9a5e4e2-ea41-4fa3-9e01-a26462f0bf83" xsi:nil="true"/>
+    <NotebookType xmlns="a9a5e4e2-ea41-4fa3-9e01-a26462f0bf83" xsi:nil="true"/>
+    <AppVersion xmlns="a9a5e4e2-ea41-4fa3-9e01-a26462f0bf83" xsi:nil="true"/>
+    <IsNotebookLocked xmlns="a9a5e4e2-ea41-4fa3-9e01-a26462f0bf83" xsi:nil="true"/>
+    <Templates xmlns="a9a5e4e2-ea41-4fa3-9e01-a26462f0bf83" xsi:nil="true"/>
+    <Self_Registration_Enabled xmlns="a9a5e4e2-ea41-4fa3-9e01-a26462f0bf83" xsi:nil="true"/>
+    <Has_Teacher_Only_SectionGroup xmlns="a9a5e4e2-ea41-4fa3-9e01-a26462f0bf83" xsi:nil="true"/>
+    <FolderType xmlns="a9a5e4e2-ea41-4fa3-9e01-a26462f0bf83" xsi:nil="true"/>
+    <Teachers xmlns="a9a5e4e2-ea41-4fa3-9e01-a26462f0bf83">
+      <UserInfo>
+        <DisplayName/>
+        <AccountId xsi:nil="true"/>
+        <AccountType/>
+      </UserInfo>
+    </Teachers>
+    <Distribution_Groups xmlns="a9a5e4e2-ea41-4fa3-9e01-a26462f0bf83" xsi:nil="true"/>
+    <TeamsChannelId xmlns="a9a5e4e2-ea41-4fa3-9e01-a26462f0bf83" xsi:nil="true"/>
+    <Math_Settings xmlns="a9a5e4e2-ea41-4fa3-9e01-a26462f0bf83" xsi:nil="true"/>
+    <Invited_Students xmlns="a9a5e4e2-ea41-4fa3-9e01-a26462f0bf83" xsi:nil="true"/>
+    <DefaultSectionNames xmlns="a9a5e4e2-ea41-4fa3-9e01-a26462f0bf83" xsi:nil="true"/>
+    <Is_Collaboration_Space_Locked xmlns="a9a5e4e2-ea41-4fa3-9e01-a26462f0bf83" xsi:nil="true"/>
+    <Invited_Teachers xmlns="a9a5e4e2-ea41-4fa3-9e01-a26462f0bf83" xsi:nil="true"/>
+  </documentManagement>
+</p:properties>
+</file>
+
+<file path=customXml/item4.xml><?xml version="1.0" encoding="utf-8"?>
 <ct:contentTypeSchema xmlns:ct="http://schemas.microsoft.com/office/2006/metadata/contentType" xmlns:ma="http://schemas.microsoft.com/office/2006/metadata/properties/metaAttributes" ct:_="" ma:_="" ma:contentTypeName="Document" ma:contentTypeID="0x010100C888A45FADA84444BD97EA692BE9BC28" ma:contentTypeVersion="32" ma:contentTypeDescription="Create a new document." ma:contentTypeScope="" ma:versionID="fb0ebce3563aa801824cd101ec00160a">
   <xsd:schema xmlns:xsd="http://www.w3.org/2001/XMLSchema" xmlns:xs="http://www.w3.org/2001/XMLSchema" xmlns:p="http://schemas.microsoft.com/office/2006/metadata/properties" xmlns:ns2="a9a5e4e2-ea41-4fa3-9e01-a26462f0bf83" xmlns:ns3="ca98e324-7977-4522-b7cf-9046283ddb02" targetNamespace="http://schemas.microsoft.com/office/2006/metadata/properties" ma:root="true" ma:fieldsID="01f7a961dc03315795750f78ee64c33f" ns2:_="" ns3:_="">
     <xsd:import namespace="a9a5e4e2-ea41-4fa3-9e01-a26462f0bf83"/>
@@ -15461,64 +15371,13 @@
 </ct:contentTypeSchema>
 </file>
 
-<file path=customXml/item4.xml><?xml version="1.0" encoding="utf-8"?>
-<p:properties xmlns:p="http://schemas.microsoft.com/office/2006/metadata/properties" xmlns:xsi="http://www.w3.org/2001/XMLSchema-instance" xmlns:pc="http://schemas.microsoft.com/office/infopath/2007/PartnerControls">
-  <documentManagement>
-    <TaxCatchAll xmlns="ca98e324-7977-4522-b7cf-9046283ddb02" xsi:nil="true"/>
-    <lcf76f155ced4ddcb4097134ff3c332f xmlns="a9a5e4e2-ea41-4fa3-9e01-a26462f0bf83">
-      <Terms xmlns="http://schemas.microsoft.com/office/infopath/2007/PartnerControls"/>
-    </lcf76f155ced4ddcb4097134ff3c332f>
-    <CultureName xmlns="a9a5e4e2-ea41-4fa3-9e01-a26462f0bf83" xsi:nil="true"/>
-    <Owner xmlns="a9a5e4e2-ea41-4fa3-9e01-a26462f0bf83">
-      <UserInfo>
-        <DisplayName/>
-        <AccountId xsi:nil="true"/>
-        <AccountType/>
-      </UserInfo>
-    </Owner>
-    <Students xmlns="a9a5e4e2-ea41-4fa3-9e01-a26462f0bf83">
-      <UserInfo>
-        <DisplayName/>
-        <AccountId xsi:nil="true"/>
-        <AccountType/>
-      </UserInfo>
-    </Students>
-    <Student_Groups xmlns="a9a5e4e2-ea41-4fa3-9e01-a26462f0bf83">
-      <UserInfo>
-        <DisplayName/>
-        <AccountId xsi:nil="true"/>
-        <AccountType/>
-      </UserInfo>
-    </Student_Groups>
-    <LMS_Mappings xmlns="a9a5e4e2-ea41-4fa3-9e01-a26462f0bf83" xsi:nil="true"/>
-    <Teams_Channel_Section_Location xmlns="a9a5e4e2-ea41-4fa3-9e01-a26462f0bf83" xsi:nil="true"/>
-    <NotebookType xmlns="a9a5e4e2-ea41-4fa3-9e01-a26462f0bf83" xsi:nil="true"/>
-    <AppVersion xmlns="a9a5e4e2-ea41-4fa3-9e01-a26462f0bf83" xsi:nil="true"/>
-    <IsNotebookLocked xmlns="a9a5e4e2-ea41-4fa3-9e01-a26462f0bf83" xsi:nil="true"/>
-    <Templates xmlns="a9a5e4e2-ea41-4fa3-9e01-a26462f0bf83" xsi:nil="true"/>
-    <Self_Registration_Enabled xmlns="a9a5e4e2-ea41-4fa3-9e01-a26462f0bf83" xsi:nil="true"/>
-    <Has_Teacher_Only_SectionGroup xmlns="a9a5e4e2-ea41-4fa3-9e01-a26462f0bf83" xsi:nil="true"/>
-    <FolderType xmlns="a9a5e4e2-ea41-4fa3-9e01-a26462f0bf83" xsi:nil="true"/>
-    <Teachers xmlns="a9a5e4e2-ea41-4fa3-9e01-a26462f0bf83">
-      <UserInfo>
-        <DisplayName/>
-        <AccountId xsi:nil="true"/>
-        <AccountType/>
-      </UserInfo>
-    </Teachers>
-    <Distribution_Groups xmlns="a9a5e4e2-ea41-4fa3-9e01-a26462f0bf83" xsi:nil="true"/>
-    <TeamsChannelId xmlns="a9a5e4e2-ea41-4fa3-9e01-a26462f0bf83" xsi:nil="true"/>
-    <Math_Settings xmlns="a9a5e4e2-ea41-4fa3-9e01-a26462f0bf83" xsi:nil="true"/>
-    <Invited_Students xmlns="a9a5e4e2-ea41-4fa3-9e01-a26462f0bf83" xsi:nil="true"/>
-    <DefaultSectionNames xmlns="a9a5e4e2-ea41-4fa3-9e01-a26462f0bf83" xsi:nil="true"/>
-    <Is_Collaboration_Space_Locked xmlns="a9a5e4e2-ea41-4fa3-9e01-a26462f0bf83" xsi:nil="true"/>
-    <Invited_Teachers xmlns="a9a5e4e2-ea41-4fa3-9e01-a26462f0bf83" xsi:nil="true"/>
-  </documentManagement>
-</p:properties>
-</file>
-
 <file path=customXml/item5.xml><?xml version="1.0" encoding="utf-8"?>
-<b:Sources xmlns:b="http://schemas.openxmlformats.org/officeDocument/2006/bibliography" xmlns="http://schemas.openxmlformats.org/officeDocument/2006/bibliography" SelectedStyle="\APASixthEditionOfficeOnline.xsl" StyleName="APA" Version="6"/>
+<?mso-contentType ?>
+<FormTemplates xmlns="http://schemas.microsoft.com/sharepoint/v3/contenttype/forms">
+  <Display>DocumentLibraryForm</Display>
+  <Edit>DocumentLibraryForm</Edit>
+  <New>DocumentLibraryForm</New>
+</FormTemplates>
 </file>
 
 <file path=customXml/itemProps1.xml><?xml version="1.0" encoding="utf-8"?>
@@ -15530,14 +15389,25 @@
 </file>
 
 <file path=customXml/itemProps2.xml><?xml version="1.0" encoding="utf-8"?>
-<ds:datastoreItem xmlns:ds="http://schemas.openxmlformats.org/officeDocument/2006/customXml" ds:itemID="{CA198452-1710-45F1-8A83-0B5DA7B8D7A0}">
+<ds:datastoreItem xmlns:ds="http://schemas.openxmlformats.org/officeDocument/2006/customXml" ds:itemID="{6965982B-8FBA-420A-BB75-6B37251FA250}">
   <ds:schemaRefs>
-    <ds:schemaRef ds:uri="http://schemas.microsoft.com/sharepoint/v3/contenttype/forms"/>
+    <ds:schemaRef ds:uri="http://schemas.openxmlformats.org/officeDocument/2006/bibliography"/>
   </ds:schemaRefs>
 </ds:datastoreItem>
 </file>
 
 <file path=customXml/itemProps3.xml><?xml version="1.0" encoding="utf-8"?>
+<ds:datastoreItem xmlns:ds="http://schemas.openxmlformats.org/officeDocument/2006/customXml" ds:itemID="{116451FB-5DFE-46E6-852C-29C7EE14F9ED}">
+  <ds:schemaRefs>
+    <ds:schemaRef ds:uri="http://schemas.microsoft.com/office/2006/metadata/properties"/>
+    <ds:schemaRef ds:uri="http://schemas.microsoft.com/office/infopath/2007/PartnerControls"/>
+    <ds:schemaRef ds:uri="ca98e324-7977-4522-b7cf-9046283ddb02"/>
+    <ds:schemaRef ds:uri="a9a5e4e2-ea41-4fa3-9e01-a26462f0bf83"/>
+  </ds:schemaRefs>
+</ds:datastoreItem>
+</file>
+
+<file path=customXml/itemProps4.xml><?xml version="1.0" encoding="utf-8"?>
 <ds:datastoreItem xmlns:ds="http://schemas.openxmlformats.org/officeDocument/2006/customXml" ds:itemID="{B3A086C4-9E1C-4078-9222-34A936CCD0C6}">
   <ds:schemaRefs>
     <ds:schemaRef ds:uri="http://schemas.microsoft.com/office/2006/metadata/contentType"/>
@@ -15556,21 +15426,10 @@
 </ds:datastoreItem>
 </file>
 
-<file path=customXml/itemProps4.xml><?xml version="1.0" encoding="utf-8"?>
-<ds:datastoreItem xmlns:ds="http://schemas.openxmlformats.org/officeDocument/2006/customXml" ds:itemID="{116451FB-5DFE-46E6-852C-29C7EE14F9ED}">
+<file path=customXml/itemProps5.xml><?xml version="1.0" encoding="utf-8"?>
+<ds:datastoreItem xmlns:ds="http://schemas.openxmlformats.org/officeDocument/2006/customXml" ds:itemID="{CA198452-1710-45F1-8A83-0B5DA7B8D7A0}">
   <ds:schemaRefs>
-    <ds:schemaRef ds:uri="http://schemas.microsoft.com/office/2006/metadata/properties"/>
-    <ds:schemaRef ds:uri="http://schemas.microsoft.com/office/infopath/2007/PartnerControls"/>
-    <ds:schemaRef ds:uri="ca98e324-7977-4522-b7cf-9046283ddb02"/>
-    <ds:schemaRef ds:uri="a9a5e4e2-ea41-4fa3-9e01-a26462f0bf83"/>
-  </ds:schemaRefs>
-</ds:datastoreItem>
-</file>
-
-<file path=customXml/itemProps5.xml><?xml version="1.0" encoding="utf-8"?>
-<ds:datastoreItem xmlns:ds="http://schemas.openxmlformats.org/officeDocument/2006/customXml" ds:itemID="{6965982B-8FBA-420A-BB75-6B37251FA250}">
-  <ds:schemaRefs>
-    <ds:schemaRef ds:uri="http://schemas.openxmlformats.org/officeDocument/2006/bibliography"/>
+    <ds:schemaRef ds:uri="http://schemas.microsoft.com/sharepoint/v3/contenttype/forms"/>
   </ds:schemaRefs>
 </ds:datastoreItem>
 </file>

</xml_diff>

<commit_message>
Documentatie realisatie van week 1 ingevuld
</commit_message>
<xml_diff>
--- a/1.2.05 - GDD_ Joran&Jille.docx
+++ b/1.2.05 - GDD_ Joran&Jille.docx
@@ -5808,6 +5808,12 @@
         </w:rPr>
         <w:t xml:space="preserve"> (een puzzel spel)</w:t>
       </w:r>
+      <w:r>
+        <w:rPr>
+          <w:rFonts w:cstheme="minorHAnsi"/>
+        </w:rPr>
+        <w:t xml:space="preserve"> en de movement werkt ook!</w:t>
+      </w:r>
     </w:p>
     <w:p>
       <w:pPr>
@@ -11288,26 +11294,6 @@
             <w:tcW w:w="0" w:type="auto"/>
             <w:shd w:val="clear" w:color="auto" w:fill="auto"/>
           </w:tcPr>
-          <w:p>
-            <w:pPr>
-              <w:pStyle w:val="Default"/>
-              <w:rPr>
-                <w:rFonts w:asciiTheme="minorHAnsi" w:hAnsiTheme="minorHAnsi" w:cstheme="minorHAnsi"/>
-                <w:sz w:val="16"/>
-                <w:szCs w:val="16"/>
-                <w:lang w:val="en-GB"/>
-              </w:rPr>
-            </w:pPr>
-            <w:r>
-              <w:rPr>
-                <w:rFonts w:asciiTheme="minorHAnsi" w:hAnsiTheme="minorHAnsi" w:cstheme="minorHAnsi"/>
-                <w:sz w:val="16"/>
-                <w:szCs w:val="16"/>
-                <w:lang w:val="en-GB"/>
-              </w:rPr>
-              <w:t>Werkt de pause menu?</w:t>
-            </w:r>
-          </w:p>
           <w:p>
             <w:pPr>
               <w:pStyle w:val="Default"/>

</xml_diff>